<commit_message>
Added width+height to fromFile
</commit_message>
<xml_diff>
--- a/req_docs/EPD-ICU FSR i1r14.docx
+++ b/req_docs/EPD-ICU FSR i1r14.docx
@@ -633,13 +633,13 @@
       <w:r>
         <w:drawing>
           <wp:inline distT="0" distB="0" distL="0" distR="0">
-            <wp:extent cx="2402006" cy="1453408"/>
-            <wp:docPr id="1" name="Imagen 1"/>
+            <wp:extent cx="5175504" cy="3907536"/>
+            <wp:docPr id="1" name="Figure 1"/>
             <a:graphic xmlns:a="http://schemas.openxmlformats.org/drawingml/2006/main">
               <a:graphicData uri="http://schemas.openxmlformats.org/drawingml/2006/picture">
                 <pic:pic xmlns:pic="http://schemas.openxmlformats.org/drawingml/2006/picture">
                   <pic:nvPicPr>
-                    <pic:cNvPr id="1" name="ICU_IF.png"/>
+                    <pic:cNvPr id="1" name="FSR_images/ICU_IF.png"/>
                     <pic:cNvPicPr/>
                   </pic:nvPicPr>
                   <pic:blipFill>
@@ -651,7 +651,7 @@
                   <pic:spPr>
                     <a:xfrm>
                       <a:off x="0" y="0"/>
-                      <a:ext cx="2418243" cy="1463233"/>
+                      <a:ext cx="5175504" cy="3907536"/>
                     </a:xfrm>
                     <a:prstGeom prst="rect">
                       <a:avLst/>
@@ -666,14 +666,6 @@
       <w:bookmarkEnd w:id="11"/>
     </w:p>
     <w:p>
-      <w:pPr>
-        <w:pStyle w:val="Caption"/>
-      </w:pPr>
-      <w:r>
-        <w:t>Figure 1: ICU interfaces</w:t>
-      </w:r>
-    </w:p>
-    <w:p>
       <w:r>
         <w:t>EPD's CDPU provides the interface between the Solar Orbiter Spacecraft C&amp;DH system and the EPD sensors (STEP, HET, EPT and SIS). All information transfer between the EPD sensors and the Spacecraft/Ground flows through the CDPU, including telemetry, commands and status. The sensors communicate with the CDPU over a dedicated serial interface.</w:t>
       </w:r>
@@ -704,13 +696,13 @@
       <w:r>
         <w:drawing>
           <wp:inline distT="0" distB="0" distL="0" distR="0">
-            <wp:extent cx="2402006" cy="1453408"/>
-            <wp:docPr id="1" name="Imagen 1"/>
+            <wp:extent cx="5400000" cy="3601952"/>
+            <wp:docPr id="1" name="Figure 1"/>
             <a:graphic xmlns:a="http://schemas.openxmlformats.org/drawingml/2006/main">
               <a:graphicData uri="http://schemas.openxmlformats.org/drawingml/2006/picture">
                 <pic:pic xmlns:pic="http://schemas.openxmlformats.org/drawingml/2006/picture">
                   <pic:nvPicPr>
-                    <pic:cNvPr id="1" name="ICU_HW.png"/>
+                    <pic:cNvPr id="1" name="FSR_images/ICU_HW.png"/>
                     <pic:cNvPicPr/>
                   </pic:nvPicPr>
                   <pic:blipFill>
@@ -722,7 +714,7 @@
                   <pic:spPr>
                     <a:xfrm>
                       <a:off x="0" y="0"/>
-                      <a:ext cx="2418243" cy="1463233"/>
+                      <a:ext cx="5400000" cy="3601952"/>
                     </a:xfrm>
                     <a:prstGeom prst="rect">
                       <a:avLst/>
@@ -737,14 +729,6 @@
       <w:bookmarkEnd w:id="12"/>
     </w:p>
     <w:p>
-      <w:pPr>
-        <w:pStyle w:val="Caption"/>
-      </w:pPr>
-      <w:r>
-        <w:t>Figure 2: ICU hardware schema</w:t>
-      </w:r>
-    </w:p>
-    <w:p>
       <w:r>
         <w:t>As it can be observed, the design is based on a FPGA (the RTAX2000 from Actel) that includes a LEON2 soft processor, the UART-LVDS links with the sensors, the SpaceWire cores and the interfaces with the LVPS and the memory. The RAM memory uses the SDRAM 3DSD2G40VS5238MS (1.56 Gbits in a 40 bit configuration to implement the EDAC) part and the EEPROM memory uses the 3DEE8M32VS8094 (8 Mbits in a 32 bit configuration) part, both from 3Dplus.</w:t>
       </w:r>
@@ -767,13 +751,13 @@
       <w:r>
         <w:drawing>
           <wp:inline distT="0" distB="0" distL="0" distR="0">
-            <wp:extent cx="2402006" cy="1453408"/>
-            <wp:docPr id="1" name="Imagen 1"/>
+            <wp:extent cx="5400000" cy="3580241"/>
+            <wp:docPr id="1" name="Figure 1"/>
             <a:graphic xmlns:a="http://schemas.openxmlformats.org/drawingml/2006/main">
               <a:graphicData uri="http://schemas.openxmlformats.org/drawingml/2006/picture">
                 <pic:pic xmlns:pic="http://schemas.openxmlformats.org/drawingml/2006/picture">
                   <pic:nvPicPr>
-                    <pic:cNvPr id="1" name="LVPS_HW.png"/>
+                    <pic:cNvPr id="1" name="FSR_images/LVPS_HW.png"/>
                     <pic:cNvPicPr/>
                   </pic:nvPicPr>
                   <pic:blipFill>
@@ -785,7 +769,7 @@
                   <pic:spPr>
                     <a:xfrm>
                       <a:off x="0" y="0"/>
-                      <a:ext cx="2418243" cy="1463233"/>
+                      <a:ext cx="5400000" cy="3580241"/>
                     </a:xfrm>
                     <a:prstGeom prst="rect">
                       <a:avLst/>
@@ -801,14 +785,6 @@
     </w:p>
     <w:p>
       <w:pPr>
-        <w:pStyle w:val="Caption"/>
-      </w:pPr>
-      <w:r>
-        <w:t>Figure 3: LVPS hardware schema</w:t>
-      </w:r>
-    </w:p>
-    <w:p>
-      <w:pPr>
         <w:pStyle w:val="Heading3"/>
       </w:pPr>
       <w:r>
@@ -833,13 +809,13 @@
       <w:r>
         <w:drawing>
           <wp:inline distT="0" distB="0" distL="0" distR="0">
-            <wp:extent cx="2402006" cy="1453408"/>
-            <wp:docPr id="1" name="Imagen 1"/>
+            <wp:extent cx="5400000" cy="3226829"/>
+            <wp:docPr id="1" name="Figure 1"/>
             <a:graphic xmlns:a="http://schemas.openxmlformats.org/drawingml/2006/main">
               <a:graphicData uri="http://schemas.openxmlformats.org/drawingml/2006/picture">
                 <pic:pic xmlns:pic="http://schemas.openxmlformats.org/drawingml/2006/picture">
                   <pic:nvPicPr>
-                    <pic:cNvPr id="1" name="ICU_SW_Op_modes.png"/>
+                    <pic:cNvPr id="1" name="FSR_images/ICU_SW_Op_modes.png"/>
                     <pic:cNvPicPr/>
                   </pic:nvPicPr>
                   <pic:blipFill>
@@ -851,7 +827,7 @@
                   <pic:spPr>
                     <a:xfrm>
                       <a:off x="0" y="0"/>
-                      <a:ext cx="2418243" cy="1463233"/>
+                      <a:ext cx="5400000" cy="3226829"/>
                     </a:xfrm>
                     <a:prstGeom prst="rect">
                       <a:avLst/>
@@ -866,14 +842,6 @@
       <w:bookmarkEnd w:id="14"/>
     </w:p>
     <w:p>
-      <w:pPr>
-        <w:pStyle w:val="Caption"/>
-      </w:pPr>
-      <w:r>
-        <w:t>Figure 4: ICU SW operation modes</w:t>
-      </w:r>
-    </w:p>
-    <w:p>
       <w:r>
         <w:t>The ICUSW shall be able to support the following modes:</w:t>
       </w:r>
@@ -1062,13 +1030,13 @@
       <w:r>
         <w:drawing>
           <wp:inline distT="0" distB="0" distL="0" distR="0">
-            <wp:extent cx="2402006" cy="1453408"/>
-            <wp:docPr id="1" name="Imagen 1"/>
+            <wp:extent cx="3736848" cy="1962912"/>
+            <wp:docPr id="1" name="Figure 1"/>
             <a:graphic xmlns:a="http://schemas.openxmlformats.org/drawingml/2006/main">
               <a:graphicData uri="http://schemas.openxmlformats.org/drawingml/2006/picture">
                 <pic:pic xmlns:pic="http://schemas.openxmlformats.org/drawingml/2006/picture">
                   <pic:nvPicPr>
-                    <pic:cNvPr id="1" name="ICU_HW_IFs.png"/>
+                    <pic:cNvPr id="1" name="FSR_images/ICU_HW_IFs.png"/>
                     <pic:cNvPicPr/>
                   </pic:nvPicPr>
                   <pic:blipFill>
@@ -1080,7 +1048,7 @@
                   <pic:spPr>
                     <a:xfrm>
                       <a:off x="0" y="0"/>
-                      <a:ext cx="2418243" cy="1463233"/>
+                      <a:ext cx="3736848" cy="1962912"/>
                     </a:xfrm>
                     <a:prstGeom prst="rect">
                       <a:avLst/>
@@ -1096,14 +1064,6 @@
     </w:p>
     <w:p>
       <w:pPr>
-        <w:pStyle w:val="Caption"/>
-      </w:pPr>
-      <w:r>
-        <w:t>Figure 5: ICU hardware interfaces</w:t>
-      </w:r>
-    </w:p>
-    <w:p>
-      <w:pPr>
         <w:pStyle w:val="Heading3"/>
       </w:pPr>
       <w:r>
@@ -1207,13 +1167,13 @@
       <w:r>
         <w:drawing>
           <wp:inline distT="0" distB="0" distL="0" distR="0">
-            <wp:extent cx="2402006" cy="1453408"/>
-            <wp:docPr id="1" name="Imagen 1"/>
+            <wp:extent cx="3151632" cy="816864"/>
+            <wp:docPr id="1" name="Figure 1"/>
             <a:graphic xmlns:a="http://schemas.openxmlformats.org/drawingml/2006/main">
               <a:graphicData uri="http://schemas.openxmlformats.org/drawingml/2006/picture">
                 <pic:pic xmlns:pic="http://schemas.openxmlformats.org/drawingml/2006/picture">
                   <pic:nvPicPr>
-                    <pic:cNvPr id="1" name="EPD_Serial.png"/>
+                    <pic:cNvPr id="1" name="FSR_images/EPD_Serial.png"/>
                     <pic:cNvPicPr/>
                   </pic:nvPicPr>
                   <pic:blipFill>
@@ -1225,7 +1185,7 @@
                   <pic:spPr>
                     <a:xfrm>
                       <a:off x="0" y="0"/>
-                      <a:ext cx="2418243" cy="1463233"/>
+                      <a:ext cx="3151632" cy="816864"/>
                     </a:xfrm>
                     <a:prstGeom prst="rect">
                       <a:avLst/>
@@ -1240,14 +1200,6 @@
       <w:bookmarkEnd w:id="16"/>
     </w:p>
     <w:p>
-      <w:pPr>
-        <w:pStyle w:val="Caption"/>
-      </w:pPr>
-      <w:r>
-        <w:t>Figure 6: EPD Serial Data/Command Protocol</w:t>
-      </w:r>
-    </w:p>
-    <w:p>
       <w:r>
         <w:t xml:space="preserve">Data communication between the sensors and the CDPU is started every second by the CDPU that acts as a master. CDPU will provide a 1 Hz hardware clock (one pulse per second or 1PPS) to the sensors </w:t>
       </w:r>
@@ -1273,13 +1225,13 @@
       <w:r>
         <w:drawing>
           <wp:inline distT="0" distB="0" distL="0" distR="0">
-            <wp:extent cx="2402006" cy="1453408"/>
-            <wp:docPr id="1" name="Imagen 1"/>
+            <wp:extent cx="3736848" cy="774192"/>
+            <wp:docPr id="1" name="Figure 1"/>
             <a:graphic xmlns:a="http://schemas.openxmlformats.org/drawingml/2006/main">
               <a:graphicData uri="http://schemas.openxmlformats.org/drawingml/2006/picture">
                 <pic:pic xmlns:pic="http://schemas.openxmlformats.org/drawingml/2006/picture">
                   <pic:nvPicPr>
-                    <pic:cNvPr id="1" name="PPS_signal.png"/>
+                    <pic:cNvPr id="1" name="FSR_images/PPS_signal.png"/>
                     <pic:cNvPicPr/>
                   </pic:nvPicPr>
                   <pic:blipFill>
@@ -1291,7 +1243,7 @@
                   <pic:spPr>
                     <a:xfrm>
                       <a:off x="0" y="0"/>
-                      <a:ext cx="2418243" cy="1463233"/>
+                      <a:ext cx="3736848" cy="774192"/>
                     </a:xfrm>
                     <a:prstGeom prst="rect">
                       <a:avLst/>
@@ -1306,14 +1258,6 @@
       <w:bookmarkEnd w:id="17"/>
     </w:p>
     <w:p>
-      <w:pPr>
-        <w:pStyle w:val="Caption"/>
-      </w:pPr>
-      <w:r>
-        <w:t>Figure 7: 1PPS signal characteristics</w:t>
-      </w:r>
-    </w:p>
-    <w:p>
       <w:r>
         <w:t xml:space="preserve">Data is sent over the command and telemetry interfaces as a transaction. Each transaction contains a single Sensor Transfer Frame (STF). Each STF contains command or telemetry data. The general format of the STF is shown in </w:t>
       </w:r>
@@ -1331,13 +1275,13 @@
       <w:r>
         <w:drawing>
           <wp:inline distT="0" distB="0" distL="0" distR="0">
-            <wp:extent cx="2402006" cy="1453408"/>
-            <wp:docPr id="1" name="Imagen 1"/>
+            <wp:extent cx="5400000" cy="1955645"/>
+            <wp:docPr id="1" name="Figure 1"/>
             <a:graphic xmlns:a="http://schemas.openxmlformats.org/drawingml/2006/main">
               <a:graphicData uri="http://schemas.openxmlformats.org/drawingml/2006/picture">
                 <pic:pic xmlns:pic="http://schemas.openxmlformats.org/drawingml/2006/picture">
                   <pic:nvPicPr>
-                    <pic:cNvPr id="1" name="STF.png"/>
+                    <pic:cNvPr id="1" name="FSR_images/STF.png"/>
                     <pic:cNvPicPr/>
                   </pic:nvPicPr>
                   <pic:blipFill>
@@ -1349,7 +1293,7 @@
                   <pic:spPr>
                     <a:xfrm>
                       <a:off x="0" y="0"/>
-                      <a:ext cx="2418243" cy="1463233"/>
+                      <a:ext cx="5400000" cy="1955645"/>
                     </a:xfrm>
                     <a:prstGeom prst="rect">
                       <a:avLst/>
@@ -1365,14 +1309,6 @@
     </w:p>
     <w:p>
       <w:pPr>
-        <w:pStyle w:val="Caption"/>
-      </w:pPr>
-      <w:r>
-        <w:t>Table 1: Sensor Transfer Frame (STF) Format</w:t>
-      </w:r>
-    </w:p>
-    <w:p>
-      <w:pPr>
         <w:pStyle w:val="Heading4"/>
       </w:pPr>
       <w:r>
@@ -1499,13 +1435,13 @@
       <w:r>
         <w:drawing>
           <wp:inline distT="0" distB="0" distL="0" distR="0">
-            <wp:extent cx="2402006" cy="1453408"/>
-            <wp:docPr id="1" name="Imagen 1"/>
+            <wp:extent cx="5400000" cy="3894811"/>
+            <wp:docPr id="1" name="Figure 1"/>
             <a:graphic xmlns:a="http://schemas.openxmlformats.org/drawingml/2006/main">
               <a:graphicData uri="http://schemas.openxmlformats.org/drawingml/2006/picture">
                 <pic:pic xmlns:pic="http://schemas.openxmlformats.org/drawingml/2006/picture">
                   <pic:nvPicPr>
-                    <pic:cNvPr id="1" name="TimeTC.png"/>
+                    <pic:cNvPr id="1" name="FSR_images/TimeTC.png"/>
                     <pic:cNvPicPr/>
                   </pic:nvPicPr>
                   <pic:blipFill>
@@ -1517,7 +1453,7 @@
                   <pic:spPr>
                     <a:xfrm>
                       <a:off x="0" y="0"/>
-                      <a:ext cx="2418243" cy="1463233"/>
+                      <a:ext cx="5400000" cy="3894811"/>
                     </a:xfrm>
                     <a:prstGeom prst="rect">
                       <a:avLst/>
@@ -1530,14 +1466,6 @@
         </w:drawing>
       </w:r>
       <w:bookmarkEnd w:id="19"/>
-    </w:p>
-    <w:p>
-      <w:pPr>
-        <w:pStyle w:val="Caption"/>
-      </w:pPr>
-      <w:r>
-        <w:t>Table 2: Time Telecommand Packet Format</w:t>
-      </w:r>
     </w:p>
     <w:p>
       <w:pPr>

</xml_diff>

<commit_message>
Updated SRS and SVS documents with new features
</commit_message>
<xml_diff>
--- a/req_docs/EPD-ICU FSR i1r14.docx
+++ b/req_docs/EPD-ICU FSR i1r14.docx
@@ -666,6 +666,14 @@
       <w:bookmarkEnd w:id="11"/>
     </w:p>
     <w:p>
+      <w:pPr>
+        <w:pStyle w:val="Caption"/>
+      </w:pPr>
+      <w:r>
+        <w:t>Figure 1: ICU interfaces</w:t>
+      </w:r>
+    </w:p>
+    <w:p>
       <w:r>
         <w:t>EPD's CDPU provides the interface between the Solar Orbiter Spacecraft C&amp;DH system and the EPD sensors (STEP, HET, EPT and SIS). All information transfer between the EPD sensors and the Spacecraft/Ground flows through the CDPU, including telemetry, commands and status. The sensors communicate with the CDPU over a dedicated serial interface.</w:t>
       </w:r>
@@ -697,7 +705,7 @@
         <w:drawing>
           <wp:inline distT="0" distB="0" distL="0" distR="0">
             <wp:extent cx="5400000" cy="3601952"/>
-            <wp:docPr id="1" name="Figure 1"/>
+            <wp:docPr id="2" name="Figure 2"/>
             <a:graphic xmlns:a="http://schemas.openxmlformats.org/drawingml/2006/main">
               <a:graphicData uri="http://schemas.openxmlformats.org/drawingml/2006/picture">
                 <pic:pic xmlns:pic="http://schemas.openxmlformats.org/drawingml/2006/picture">
@@ -729,6 +737,14 @@
       <w:bookmarkEnd w:id="12"/>
     </w:p>
     <w:p>
+      <w:pPr>
+        <w:pStyle w:val="Caption"/>
+      </w:pPr>
+      <w:r>
+        <w:t>Figure 2: ICU hardware schema</w:t>
+      </w:r>
+    </w:p>
+    <w:p>
       <w:r>
         <w:t>As it can be observed, the design is based on a FPGA (the RTAX2000 from Actel) that includes a LEON2 soft processor, the UART-LVDS links with the sensors, the SpaceWire cores and the interfaces with the LVPS and the memory. The RAM memory uses the SDRAM 3DSD2G40VS5238MS (1.56 Gbits in a 40 bit configuration to implement the EDAC) part and the EEPROM memory uses the 3DEE8M32VS8094 (8 Mbits in a 32 bit configuration) part, both from 3Dplus.</w:t>
       </w:r>
@@ -752,7 +768,7 @@
         <w:drawing>
           <wp:inline distT="0" distB="0" distL="0" distR="0">
             <wp:extent cx="5400000" cy="3580241"/>
-            <wp:docPr id="1" name="Figure 1"/>
+            <wp:docPr id="3" name="Figure 3"/>
             <a:graphic xmlns:a="http://schemas.openxmlformats.org/drawingml/2006/main">
               <a:graphicData uri="http://schemas.openxmlformats.org/drawingml/2006/picture">
                 <pic:pic xmlns:pic="http://schemas.openxmlformats.org/drawingml/2006/picture">
@@ -785,6 +801,14 @@
     </w:p>
     <w:p>
       <w:pPr>
+        <w:pStyle w:val="Caption"/>
+      </w:pPr>
+      <w:r>
+        <w:t>Figure 3: LVPS hardware schema</w:t>
+      </w:r>
+    </w:p>
+    <w:p>
+      <w:pPr>
         <w:pStyle w:val="Heading3"/>
       </w:pPr>
       <w:r>
@@ -810,7 +834,7 @@
         <w:drawing>
           <wp:inline distT="0" distB="0" distL="0" distR="0">
             <wp:extent cx="5400000" cy="3226829"/>
-            <wp:docPr id="1" name="Figure 1"/>
+            <wp:docPr id="4" name="Figure 4"/>
             <a:graphic xmlns:a="http://schemas.openxmlformats.org/drawingml/2006/main">
               <a:graphicData uri="http://schemas.openxmlformats.org/drawingml/2006/picture">
                 <pic:pic xmlns:pic="http://schemas.openxmlformats.org/drawingml/2006/picture">
@@ -842,6 +866,14 @@
       <w:bookmarkEnd w:id="14"/>
     </w:p>
     <w:p>
+      <w:pPr>
+        <w:pStyle w:val="Caption"/>
+      </w:pPr>
+      <w:r>
+        <w:t>Figure 4: ICU SW operation modes</w:t>
+      </w:r>
+    </w:p>
+    <w:p>
       <w:r>
         <w:t>The ICUSW shall be able to support the following modes:</w:t>
       </w:r>
@@ -1026,12 +1058,15 @@
       </w:r>
     </w:p>
     <w:p>
+      <w:pPr>
+        <w:jc w:val="center"/>
+      </w:pPr>
       <w:bookmarkStart w:id="15" w:name="ICU_HW_IFs"/>
       <w:r>
         <w:drawing>
           <wp:inline distT="0" distB="0" distL="0" distR="0">
             <wp:extent cx="3736848" cy="1962912"/>
-            <wp:docPr id="1" name="Figure 1"/>
+            <wp:docPr id="5" name="Figure 5"/>
             <a:graphic xmlns:a="http://schemas.openxmlformats.org/drawingml/2006/main">
               <a:graphicData uri="http://schemas.openxmlformats.org/drawingml/2006/picture">
                 <pic:pic xmlns:pic="http://schemas.openxmlformats.org/drawingml/2006/picture">
@@ -1064,6 +1099,15 @@
     </w:p>
     <w:p>
       <w:pPr>
+        <w:pStyle w:val="Caption"/>
+        <w:jc w:val="center"/>
+      </w:pPr>
+      <w:r>
+        <w:t>Figure 5: ICU hardware interfaces</w:t>
+      </w:r>
+    </w:p>
+    <w:p>
+      <w:pPr>
         <w:pStyle w:val="Heading3"/>
       </w:pPr>
       <w:r>
@@ -1168,7 +1212,7 @@
         <w:drawing>
           <wp:inline distT="0" distB="0" distL="0" distR="0">
             <wp:extent cx="3151632" cy="816864"/>
-            <wp:docPr id="1" name="Figure 1"/>
+            <wp:docPr id="6" name="Figure 6"/>
             <a:graphic xmlns:a="http://schemas.openxmlformats.org/drawingml/2006/main">
               <a:graphicData uri="http://schemas.openxmlformats.org/drawingml/2006/picture">
                 <pic:pic xmlns:pic="http://schemas.openxmlformats.org/drawingml/2006/picture">
@@ -1200,6 +1244,14 @@
       <w:bookmarkEnd w:id="16"/>
     </w:p>
     <w:p>
+      <w:pPr>
+        <w:pStyle w:val="Caption"/>
+      </w:pPr>
+      <w:r>
+        <w:t>Figure 6: EPD Serial Data/Command Protocol</w:t>
+      </w:r>
+    </w:p>
+    <w:p>
       <w:r>
         <w:t xml:space="preserve">Data communication between the sensors and the CDPU is started every second by the CDPU that acts as a master. CDPU will provide a 1 Hz hardware clock (one pulse per second or 1PPS) to the sensors </w:t>
       </w:r>
@@ -1226,7 +1278,7 @@
         <w:drawing>
           <wp:inline distT="0" distB="0" distL="0" distR="0">
             <wp:extent cx="3736848" cy="774192"/>
-            <wp:docPr id="1" name="Figure 1"/>
+            <wp:docPr id="7" name="Figure 7"/>
             <a:graphic xmlns:a="http://schemas.openxmlformats.org/drawingml/2006/main">
               <a:graphicData uri="http://schemas.openxmlformats.org/drawingml/2006/picture">
                 <pic:pic xmlns:pic="http://schemas.openxmlformats.org/drawingml/2006/picture">
@@ -1258,6 +1310,14 @@
       <w:bookmarkEnd w:id="17"/>
     </w:p>
     <w:p>
+      <w:pPr>
+        <w:pStyle w:val="Caption"/>
+      </w:pPr>
+      <w:r>
+        <w:t>Figure 7: 1PPS signal characteristics</w:t>
+      </w:r>
+    </w:p>
+    <w:p>
       <w:r>
         <w:t xml:space="preserve">Data is sent over the command and telemetry interfaces as a transaction. Each transaction contains a single Sensor Transfer Frame (STF). Each STF contains command or telemetry data. The general format of the STF is shown in </w:t>
       </w:r>
@@ -1276,7 +1336,7 @@
         <w:drawing>
           <wp:inline distT="0" distB="0" distL="0" distR="0">
             <wp:extent cx="5400000" cy="1955645"/>
-            <wp:docPr id="1" name="Figure 1"/>
+            <wp:docPr id="8" name="Figure 8"/>
             <a:graphic xmlns:a="http://schemas.openxmlformats.org/drawingml/2006/main">
               <a:graphicData uri="http://schemas.openxmlformats.org/drawingml/2006/picture">
                 <pic:pic xmlns:pic="http://schemas.openxmlformats.org/drawingml/2006/picture">
@@ -1309,6 +1369,14 @@
     </w:p>
     <w:p>
       <w:pPr>
+        <w:pStyle w:val="Caption"/>
+      </w:pPr>
+      <w:r>
+        <w:t>Table 1: Sensor Transfer Frame (STF) Format</w:t>
+      </w:r>
+    </w:p>
+    <w:p>
+      <w:pPr>
         <w:pStyle w:val="Heading4"/>
       </w:pPr>
       <w:r>
@@ -1436,7 +1504,7 @@
         <w:drawing>
           <wp:inline distT="0" distB="0" distL="0" distR="0">
             <wp:extent cx="5400000" cy="3894811"/>
-            <wp:docPr id="1" name="Figure 1"/>
+            <wp:docPr id="8" name="Figure 8"/>
             <a:graphic xmlns:a="http://schemas.openxmlformats.org/drawingml/2006/main">
               <a:graphicData uri="http://schemas.openxmlformats.org/drawingml/2006/picture">
                 <pic:pic xmlns:pic="http://schemas.openxmlformats.org/drawingml/2006/picture">
@@ -1469,6 +1537,14 @@
     </w:p>
     <w:p>
       <w:pPr>
+        <w:pStyle w:val="Caption"/>
+      </w:pPr>
+      <w:r>
+        <w:t>Table 2: Time Telecommand Packet Format</w:t>
+      </w:r>
+    </w:p>
+    <w:p>
+      <w:pPr>
         <w:pStyle w:val="Heading2"/>
       </w:pPr>
       <w:r>
@@ -1919,32 +1995,41 @@
       <w:bookmarkStart w:id="20" w:name="RequirementsTable"/>
       <w:tblPr>
         <w:tblStyle w:val="TableGrid"/>
-        <w:tblW w:w="0" w:type="auto"/>
+        <w:tblW w:w="5000" w:type="pct"/>
       </w:tblPr>
       <w:tr>
         <w:tc>
           <w:tcPr>
-            <w:tcW w:w="2833" w:type="dxa"/>
-          </w:tcPr>
-          <w:p>
-            <w:r>
+            <w:tcW w:w="1000" w:type="pct"/>
+            <w:shd w:val="clear" w:color="auto" w:fill="D8D8D8"/>
+          </w:tcPr>
+          <w:p>
+            <w:r>
+              <w:rPr>
+                <w:b/>
+              </w:rPr>
               <w:t>Name</w:t>
             </w:r>
           </w:p>
         </w:tc>
         <w:tc>
           <w:tcPr>
-            <w:tcW w:w="2833" w:type="dxa"/>
-          </w:tcPr>
-          <w:p>
-            <w:r>
+            <w:tcW w:w="3200" w:type="pct"/>
+            <w:shd w:val="clear" w:color="auto" w:fill="D8D8D8"/>
+          </w:tcPr>
+          <w:p>
+            <w:r>
+              <w:rPr>
+                <w:b/>
+              </w:rPr>
               <w:t>SRS-ICUSW XX-YYYY</w:t>
             </w:r>
           </w:p>
         </w:tc>
         <w:tc>
           <w:tcPr>
-            <w:tcW w:w="2833" w:type="dxa"/>
+            <w:tcW w:w="800" w:type="pct"/>
+            <w:shd w:val="clear" w:color="auto" w:fill="D8D8D8"/>
           </w:tcPr>
           <w:p>
             <w:r>
@@ -1956,10 +2041,14 @@
       <w:tr>
         <w:tc>
           <w:tcPr>
-            <w:tcW w:w="4250" w:type="dxa"/>
-          </w:tcPr>
-          <w:p>
-            <w:r>
+            <w:tcW w:w="1000" w:type="pct"/>
+            <w:shd w:val="clear" w:color="auto" w:fill="D8D8D8"/>
+          </w:tcPr>
+          <w:p>
+            <w:r>
+              <w:rPr>
+                <w:b/>
+              </w:rPr>
               <w:t>Description</w:t>
             </w:r>
           </w:p>
@@ -1967,7 +2056,6 @@
         <w:tc>
           <w:tcPr>
             <w:gridSpan w:val="2"/>
-            <w:tcW w:w="4250" w:type="dxa"/>
           </w:tcPr>
           <w:p>
             <w:r>
@@ -1979,18 +2067,21 @@
       <w:tr>
         <w:tc>
           <w:tcPr>
-            <w:tcW w:w="4250" w:type="dxa"/>
-          </w:tcPr>
-          <w:p>
-            <w:r>
-              <w:t>Validation</w:t>
+            <w:tcW w:w="1000" w:type="pct"/>
+            <w:shd w:val="clear" w:color="auto" w:fill="D8D8D8"/>
+          </w:tcPr>
+          <w:p>
+            <w:r>
+              <w:rPr>
+                <w:b/>
+              </w:rPr>
+              <w:t>Validation Method</w:t>
             </w:r>
           </w:p>
         </w:tc>
         <w:tc>
           <w:tcPr>
             <w:gridSpan w:val="2"/>
-            <w:tcW w:w="4250" w:type="dxa"/>
           </w:tcPr>
           <w:p>
             <w:r>
@@ -2002,10 +2093,14 @@
       <w:tr>
         <w:tc>
           <w:tcPr>
-            <w:tcW w:w="4250" w:type="dxa"/>
-          </w:tcPr>
-          <w:p>
-            <w:r>
+            <w:tcW w:w="1000" w:type="pct"/>
+            <w:shd w:val="clear" w:color="auto" w:fill="D8D8D8"/>
+          </w:tcPr>
+          <w:p>
+            <w:r>
+              <w:rPr>
+                <w:b/>
+              </w:rPr>
               <w:t>Parent</w:t>
             </w:r>
           </w:p>
@@ -2013,7 +2108,6 @@
         <w:tc>
           <w:tcPr>
             <w:gridSpan w:val="2"/>
-            <w:tcW w:w="4250" w:type="dxa"/>
           </w:tcPr>
           <w:p>
             <w:r>
@@ -2629,8 +2723,8 @@
       <w:tr>
         <w:tc>
           <w:tcPr>
+            <w:shd w:val="clear" w:color="auto" w:fill="D8D8D8"/>
             <w:tcW w:w="1000" w:type="pct"/>
-            <w:shd w:val="clear" w:color="auto" w:fill="D8D8D8"/>
           </w:tcPr>
           <w:p>
             <w:r>
@@ -2657,8 +2751,8 @@
         </w:tc>
         <w:tc>
           <w:tcPr>
+            <w:shd w:val="clear" w:color="auto" w:fill="D8D8D8"/>
             <w:tcW w:w="800" w:type="pct"/>
-            <w:shd w:val="clear" w:color="auto" w:fill="D8D8D8"/>
           </w:tcPr>
           <w:p>
             <w:r>
@@ -2670,8 +2764,8 @@
       <w:tr>
         <w:tc>
           <w:tcPr>
+            <w:shd w:val="clear" w:color="auto" w:fill="D8D8D8"/>
             <w:tcW w:w="1000" w:type="pct"/>
-            <w:shd w:val="clear" w:color="auto" w:fill="D8D8D8"/>
           </w:tcPr>
           <w:p>
             <w:r>
@@ -2705,8 +2799,8 @@
       <w:tr>
         <w:tc>
           <w:tcPr>
+            <w:shd w:val="clear" w:color="auto" w:fill="D8D8D8"/>
             <w:tcW w:w="1000" w:type="pct"/>
-            <w:shd w:val="clear" w:color="auto" w:fill="D8D8D8"/>
           </w:tcPr>
           <w:p>
             <w:r>
@@ -2732,8 +2826,8 @@
       <w:tr>
         <w:tc>
           <w:tcPr>
+            <w:shd w:val="clear" w:color="auto" w:fill="D8D8D8"/>
             <w:tcW w:w="1000" w:type="pct"/>
-            <w:shd w:val="clear" w:color="auto" w:fill="D8D8D8"/>
           </w:tcPr>
           <w:p>
             <w:r>
@@ -2766,8 +2860,8 @@
       <w:tr>
         <w:tc>
           <w:tcPr>
+            <w:shd w:val="clear" w:color="auto" w:fill="D8D8D8"/>
             <w:tcW w:w="1000" w:type="pct"/>
-            <w:shd w:val="clear" w:color="auto" w:fill="D8D8D8"/>
           </w:tcPr>
           <w:p>
             <w:r>
@@ -2794,8 +2888,8 @@
         </w:tc>
         <w:tc>
           <w:tcPr>
+            <w:shd w:val="clear" w:color="auto" w:fill="D8D8D8"/>
             <w:tcW w:w="800" w:type="pct"/>
-            <w:shd w:val="clear" w:color="auto" w:fill="D8D8D8"/>
           </w:tcPr>
           <w:p>
             <w:r>
@@ -2807,8 +2901,8 @@
       <w:tr>
         <w:tc>
           <w:tcPr>
+            <w:shd w:val="clear" w:color="auto" w:fill="D8D8D8"/>
             <w:tcW w:w="1000" w:type="pct"/>
-            <w:shd w:val="clear" w:color="auto" w:fill="D8D8D8"/>
           </w:tcPr>
           <w:p>
             <w:r>
@@ -2938,8 +3032,8 @@
       <w:tr>
         <w:tc>
           <w:tcPr>
+            <w:shd w:val="clear" w:color="auto" w:fill="D8D8D8"/>
             <w:tcW w:w="1000" w:type="pct"/>
-            <w:shd w:val="clear" w:color="auto" w:fill="D8D8D8"/>
           </w:tcPr>
           <w:p>
             <w:r>
@@ -2965,8 +3059,8 @@
       <w:tr>
         <w:tc>
           <w:tcPr>
+            <w:shd w:val="clear" w:color="auto" w:fill="D8D8D8"/>
             <w:tcW w:w="1000" w:type="pct"/>
-            <w:shd w:val="clear" w:color="auto" w:fill="D8D8D8"/>
           </w:tcPr>
           <w:p>
             <w:r>
@@ -3015,8 +3109,8 @@
       <w:tr>
         <w:tc>
           <w:tcPr>
+            <w:shd w:val="clear" w:color="auto" w:fill="D8D8D8"/>
             <w:tcW w:w="1000" w:type="pct"/>
-            <w:shd w:val="clear" w:color="auto" w:fill="D8D8D8"/>
           </w:tcPr>
           <w:p>
             <w:r>
@@ -3043,8 +3137,8 @@
         </w:tc>
         <w:tc>
           <w:tcPr>
+            <w:shd w:val="clear" w:color="auto" w:fill="D8D8D8"/>
             <w:tcW w:w="800" w:type="pct"/>
-            <w:shd w:val="clear" w:color="auto" w:fill="D8D8D8"/>
           </w:tcPr>
           <w:p>
             <w:r>
@@ -3056,8 +3150,8 @@
       <w:tr>
         <w:tc>
           <w:tcPr>
+            <w:shd w:val="clear" w:color="auto" w:fill="D8D8D8"/>
             <w:tcW w:w="1000" w:type="pct"/>
-            <w:shd w:val="clear" w:color="auto" w:fill="D8D8D8"/>
           </w:tcPr>
           <w:p>
             <w:r>
@@ -3083,8 +3177,8 @@
       <w:tr>
         <w:tc>
           <w:tcPr>
+            <w:shd w:val="clear" w:color="auto" w:fill="D8D8D8"/>
             <w:tcW w:w="1000" w:type="pct"/>
-            <w:shd w:val="clear" w:color="auto" w:fill="D8D8D8"/>
           </w:tcPr>
           <w:p>
             <w:r>
@@ -3110,8 +3204,8 @@
       <w:tr>
         <w:tc>
           <w:tcPr>
+            <w:shd w:val="clear" w:color="auto" w:fill="D8D8D8"/>
             <w:tcW w:w="1000" w:type="pct"/>
-            <w:shd w:val="clear" w:color="auto" w:fill="D8D8D8"/>
           </w:tcPr>
           <w:p>
             <w:r>
@@ -3149,8 +3243,8 @@
       <w:tr>
         <w:tc>
           <w:tcPr>
+            <w:shd w:val="clear" w:color="auto" w:fill="D8D8D8"/>
             <w:tcW w:w="1000" w:type="pct"/>
-            <w:shd w:val="clear" w:color="auto" w:fill="D8D8D8"/>
           </w:tcPr>
           <w:p>
             <w:r>
@@ -3177,8 +3271,8 @@
         </w:tc>
         <w:tc>
           <w:tcPr>
+            <w:shd w:val="clear" w:color="auto" w:fill="D8D8D8"/>
             <w:tcW w:w="800" w:type="pct"/>
-            <w:shd w:val="clear" w:color="auto" w:fill="D8D8D8"/>
           </w:tcPr>
           <w:p>
             <w:r>
@@ -3190,8 +3284,8 @@
       <w:tr>
         <w:tc>
           <w:tcPr>
+            <w:shd w:val="clear" w:color="auto" w:fill="D8D8D8"/>
             <w:tcW w:w="1000" w:type="pct"/>
-            <w:shd w:val="clear" w:color="auto" w:fill="D8D8D8"/>
           </w:tcPr>
           <w:p>
             <w:r>
@@ -3217,8 +3311,8 @@
       <w:tr>
         <w:tc>
           <w:tcPr>
+            <w:shd w:val="clear" w:color="auto" w:fill="D8D8D8"/>
             <w:tcW w:w="1000" w:type="pct"/>
-            <w:shd w:val="clear" w:color="auto" w:fill="D8D8D8"/>
           </w:tcPr>
           <w:p>
             <w:r>
@@ -3244,8 +3338,8 @@
       <w:tr>
         <w:tc>
           <w:tcPr>
+            <w:shd w:val="clear" w:color="auto" w:fill="D8D8D8"/>
             <w:tcW w:w="1000" w:type="pct"/>
-            <w:shd w:val="clear" w:color="auto" w:fill="D8D8D8"/>
           </w:tcPr>
           <w:p>
             <w:r>
@@ -3291,8 +3385,8 @@
       <w:tr>
         <w:tc>
           <w:tcPr>
+            <w:shd w:val="clear" w:color="auto" w:fill="D8D8D8"/>
             <w:tcW w:w="1000" w:type="pct"/>
-            <w:shd w:val="clear" w:color="auto" w:fill="D8D8D8"/>
           </w:tcPr>
           <w:p>
             <w:r>
@@ -3319,8 +3413,8 @@
         </w:tc>
         <w:tc>
           <w:tcPr>
+            <w:shd w:val="clear" w:color="auto" w:fill="D8D8D8"/>
             <w:tcW w:w="800" w:type="pct"/>
-            <w:shd w:val="clear" w:color="auto" w:fill="D8D8D8"/>
           </w:tcPr>
           <w:p>
             <w:r>
@@ -3332,8 +3426,8 @@
       <w:tr>
         <w:tc>
           <w:tcPr>
+            <w:shd w:val="clear" w:color="auto" w:fill="D8D8D8"/>
             <w:tcW w:w="1000" w:type="pct"/>
-            <w:shd w:val="clear" w:color="auto" w:fill="D8D8D8"/>
           </w:tcPr>
           <w:p>
             <w:r>
@@ -3359,8 +3453,8 @@
       <w:tr>
         <w:tc>
           <w:tcPr>
+            <w:shd w:val="clear" w:color="auto" w:fill="D8D8D8"/>
             <w:tcW w:w="1000" w:type="pct"/>
-            <w:shd w:val="clear" w:color="auto" w:fill="D8D8D8"/>
           </w:tcPr>
           <w:p>
             <w:r>
@@ -3386,8 +3480,8 @@
       <w:tr>
         <w:tc>
           <w:tcPr>
+            <w:shd w:val="clear" w:color="auto" w:fill="D8D8D8"/>
             <w:tcW w:w="1000" w:type="pct"/>
-            <w:shd w:val="clear" w:color="auto" w:fill="D8D8D8"/>
           </w:tcPr>
           <w:p>
             <w:r>
@@ -3417,9 +3511,6 @@
       </w:tr>
     </w:tbl>
     <w:p>
-      <w:pPr>
-        <w:spacing w:before="0" w:after="120"/>
-      </w:pPr>
       <w:r>
         <w:t>The frequency accepted by the ICUSW must be &lt;= 1Hz.</w:t>
       </w:r>
@@ -3432,8 +3523,8 @@
       <w:tr>
         <w:tc>
           <w:tcPr>
+            <w:shd w:val="clear" w:color="auto" w:fill="D8D8D8"/>
             <w:tcW w:w="1000" w:type="pct"/>
-            <w:shd w:val="clear" w:color="auto" w:fill="D8D8D8"/>
           </w:tcPr>
           <w:p>
             <w:r>
@@ -3460,8 +3551,8 @@
         </w:tc>
         <w:tc>
           <w:tcPr>
+            <w:shd w:val="clear" w:color="auto" w:fill="D8D8D8"/>
             <w:tcW w:w="800" w:type="pct"/>
-            <w:shd w:val="clear" w:color="auto" w:fill="D8D8D8"/>
           </w:tcPr>
           <w:p>
             <w:r>
@@ -3473,8 +3564,8 @@
       <w:tr>
         <w:tc>
           <w:tcPr>
+            <w:shd w:val="clear" w:color="auto" w:fill="D8D8D8"/>
             <w:tcW w:w="1000" w:type="pct"/>
-            <w:shd w:val="clear" w:color="auto" w:fill="D8D8D8"/>
           </w:tcPr>
           <w:p>
             <w:r>
@@ -3500,8 +3591,8 @@
       <w:tr>
         <w:tc>
           <w:tcPr>
+            <w:shd w:val="clear" w:color="auto" w:fill="D8D8D8"/>
             <w:tcW w:w="1000" w:type="pct"/>
-            <w:shd w:val="clear" w:color="auto" w:fill="D8D8D8"/>
           </w:tcPr>
           <w:p>
             <w:r>
@@ -3527,8 +3618,8 @@
       <w:tr>
         <w:tc>
           <w:tcPr>
+            <w:shd w:val="clear" w:color="auto" w:fill="D8D8D8"/>
             <w:tcW w:w="1000" w:type="pct"/>
-            <w:shd w:val="clear" w:color="auto" w:fill="D8D8D8"/>
           </w:tcPr>
           <w:p>
             <w:r>
@@ -3553,9 +3644,6 @@
       </w:tr>
     </w:tbl>
     <w:p>
-      <w:pPr>
-        <w:spacing w:before="0" w:after="120"/>
-      </w:pPr>
       <w:r>
         <w:t>Using these services, it will be possible to enable/disable by telecommand the generation of an existing housekeeping packet (and for more than one packet as part of the same command). Telecommands "Enable HK Parameter Report Generation", service 3,5; and "Disable HK Parameter Report Generation", service 3,6.</w:t>
       </w:r>
@@ -3592,8 +3680,8 @@
       <w:tr>
         <w:tc>
           <w:tcPr>
+            <w:shd w:val="clear" w:color="auto" w:fill="D8D8D8"/>
             <w:tcW w:w="1000" w:type="pct"/>
-            <w:shd w:val="clear" w:color="auto" w:fill="D8D8D8"/>
           </w:tcPr>
           <w:p>
             <w:r>
@@ -3620,8 +3708,8 @@
         </w:tc>
         <w:tc>
           <w:tcPr>
+            <w:shd w:val="clear" w:color="auto" w:fill="D8D8D8"/>
             <w:tcW w:w="800" w:type="pct"/>
-            <w:shd w:val="clear" w:color="auto" w:fill="D8D8D8"/>
           </w:tcPr>
           <w:p>
             <w:r>
@@ -3633,8 +3721,8 @@
       <w:tr>
         <w:tc>
           <w:tcPr>
+            <w:shd w:val="clear" w:color="auto" w:fill="D8D8D8"/>
             <w:tcW w:w="1000" w:type="pct"/>
-            <w:shd w:val="clear" w:color="auto" w:fill="D8D8D8"/>
           </w:tcPr>
           <w:p>
             <w:r>
@@ -3668,8 +3756,8 @@
       <w:tr>
         <w:tc>
           <w:tcPr>
+            <w:shd w:val="clear" w:color="auto" w:fill="D8D8D8"/>
             <w:tcW w:w="1000" w:type="pct"/>
-            <w:shd w:val="clear" w:color="auto" w:fill="D8D8D8"/>
           </w:tcPr>
           <w:p>
             <w:r>
@@ -3695,8 +3783,8 @@
       <w:tr>
         <w:tc>
           <w:tcPr>
+            <w:shd w:val="clear" w:color="auto" w:fill="D8D8D8"/>
             <w:tcW w:w="1000" w:type="pct"/>
-            <w:shd w:val="clear" w:color="auto" w:fill="D8D8D8"/>
           </w:tcPr>
           <w:p>
             <w:r>
@@ -3764,9 +3852,6 @@
       </w:r>
     </w:p>
     <w:p>
-      <w:pPr>
-        <w:spacing w:before="0" w:after="120"/>
-      </w:pPr>
       <w:r>
         <w:t>his requirement does not apply to telecommand addressed to SIS.</w:t>
       </w:r>
@@ -3779,8 +3864,8 @@
       <w:tr>
         <w:tc>
           <w:tcPr>
+            <w:shd w:val="clear" w:color="auto" w:fill="D8D8D8"/>
             <w:tcW w:w="1000" w:type="pct"/>
-            <w:shd w:val="clear" w:color="auto" w:fill="D8D8D8"/>
           </w:tcPr>
           <w:p>
             <w:r>
@@ -3807,8 +3892,8 @@
         </w:tc>
         <w:tc>
           <w:tcPr>
+            <w:shd w:val="clear" w:color="auto" w:fill="D8D8D8"/>
             <w:tcW w:w="800" w:type="pct"/>
-            <w:shd w:val="clear" w:color="auto" w:fill="D8D8D8"/>
           </w:tcPr>
           <w:p>
             <w:r>
@@ -3820,8 +3905,8 @@
       <w:tr>
         <w:tc>
           <w:tcPr>
+            <w:shd w:val="clear" w:color="auto" w:fill="D8D8D8"/>
             <w:tcW w:w="1000" w:type="pct"/>
-            <w:shd w:val="clear" w:color="auto" w:fill="D8D8D8"/>
           </w:tcPr>
           <w:p>
             <w:r>
@@ -3855,8 +3940,8 @@
       <w:tr>
         <w:tc>
           <w:tcPr>
+            <w:shd w:val="clear" w:color="auto" w:fill="D8D8D8"/>
             <w:tcW w:w="1000" w:type="pct"/>
-            <w:shd w:val="clear" w:color="auto" w:fill="D8D8D8"/>
           </w:tcPr>
           <w:p>
             <w:r>
@@ -3882,8 +3967,8 @@
       <w:tr>
         <w:tc>
           <w:tcPr>
+            <w:shd w:val="clear" w:color="auto" w:fill="D8D8D8"/>
             <w:tcW w:w="1000" w:type="pct"/>
-            <w:shd w:val="clear" w:color="auto" w:fill="D8D8D8"/>
           </w:tcPr>
           <w:p>
             <w:r>
@@ -3918,9 +4003,6 @@
       </w:tr>
     </w:tbl>
     <w:p>
-      <w:pPr>
-        <w:spacing w:before="0" w:after="120"/>
-      </w:pPr>
       <w:r>
         <w:t xml:space="preserve">For each ICUSW mode, the telemetries related to this requirement are specified in the EPD Telemetry and Telecommand Document </w:t>
       </w:r>
@@ -3941,8 +4023,8 @@
       <w:tr>
         <w:tc>
           <w:tcPr>
+            <w:shd w:val="clear" w:color="auto" w:fill="D8D8D8"/>
             <w:tcW w:w="1000" w:type="pct"/>
-            <w:shd w:val="clear" w:color="auto" w:fill="D8D8D8"/>
           </w:tcPr>
           <w:p>
             <w:r>
@@ -3969,8 +4051,8 @@
         </w:tc>
         <w:tc>
           <w:tcPr>
+            <w:shd w:val="clear" w:color="auto" w:fill="D8D8D8"/>
             <w:tcW w:w="800" w:type="pct"/>
-            <w:shd w:val="clear" w:color="auto" w:fill="D8D8D8"/>
           </w:tcPr>
           <w:p>
             <w:r>
@@ -3982,8 +4064,8 @@
       <w:tr>
         <w:tc>
           <w:tcPr>
+            <w:shd w:val="clear" w:color="auto" w:fill="D8D8D8"/>
             <w:tcW w:w="1000" w:type="pct"/>
-            <w:shd w:val="clear" w:color="auto" w:fill="D8D8D8"/>
           </w:tcPr>
           <w:p>
             <w:r>
@@ -4017,8 +4099,8 @@
       <w:tr>
         <w:tc>
           <w:tcPr>
+            <w:shd w:val="clear" w:color="auto" w:fill="D8D8D8"/>
             <w:tcW w:w="1000" w:type="pct"/>
-            <w:shd w:val="clear" w:color="auto" w:fill="D8D8D8"/>
           </w:tcPr>
           <w:p>
             <w:r>
@@ -4044,8 +4126,8 @@
       <w:tr>
         <w:tc>
           <w:tcPr>
+            <w:shd w:val="clear" w:color="auto" w:fill="D8D8D8"/>
             <w:tcW w:w="1000" w:type="pct"/>
-            <w:shd w:val="clear" w:color="auto" w:fill="D8D8D8"/>
           </w:tcPr>
           <w:p>
             <w:r>
@@ -4095,9 +4177,6 @@
       </w:tr>
     </w:tbl>
     <w:p>
-      <w:pPr>
-        <w:spacing w:before="0" w:after="120"/>
-      </w:pPr>
       <w:r>
         <w:t xml:space="preserve">The complete set of events and telemetries related to this requirement is specified in the EPD Telemetry and Telecommand Document </w:t>
       </w:r>
@@ -4118,8 +4197,8 @@
       <w:tr>
         <w:tc>
           <w:tcPr>
+            <w:shd w:val="clear" w:color="auto" w:fill="D8D8D8"/>
             <w:tcW w:w="1000" w:type="pct"/>
-            <w:shd w:val="clear" w:color="auto" w:fill="D8D8D8"/>
           </w:tcPr>
           <w:p>
             <w:r>
@@ -4146,8 +4225,8 @@
         </w:tc>
         <w:tc>
           <w:tcPr>
+            <w:shd w:val="clear" w:color="auto" w:fill="D8D8D8"/>
             <w:tcW w:w="800" w:type="pct"/>
-            <w:shd w:val="clear" w:color="auto" w:fill="D8D8D8"/>
           </w:tcPr>
           <w:p>
             <w:r>
@@ -4159,8 +4238,8 @@
       <w:tr>
         <w:tc>
           <w:tcPr>
+            <w:shd w:val="clear" w:color="auto" w:fill="D8D8D8"/>
             <w:tcW w:w="1000" w:type="pct"/>
-            <w:shd w:val="clear" w:color="auto" w:fill="D8D8D8"/>
           </w:tcPr>
           <w:p>
             <w:r>
@@ -4186,8 +4265,8 @@
       <w:tr>
         <w:tc>
           <w:tcPr>
+            <w:shd w:val="clear" w:color="auto" w:fill="D8D8D8"/>
             <w:tcW w:w="1000" w:type="pct"/>
-            <w:shd w:val="clear" w:color="auto" w:fill="D8D8D8"/>
           </w:tcPr>
           <w:p>
             <w:r>
@@ -4213,8 +4292,8 @@
       <w:tr>
         <w:tc>
           <w:tcPr>
+            <w:shd w:val="clear" w:color="auto" w:fill="D8D8D8"/>
             <w:tcW w:w="1000" w:type="pct"/>
-            <w:shd w:val="clear" w:color="auto" w:fill="D8D8D8"/>
           </w:tcPr>
           <w:p>
             <w:r>
@@ -4239,9 +4318,6 @@
       </w:tr>
     </w:tbl>
     <w:p>
-      <w:pPr>
-        <w:spacing w:before="0" w:after="120"/>
-      </w:pPr>
       <w:r>
         <w:t xml:space="preserve">The assignment of events to the different service 5,x telemetries is specified in the EPD Telemetry and Telecommand Document </w:t>
       </w:r>
@@ -4262,8 +4338,8 @@
       <w:tr>
         <w:tc>
           <w:tcPr>
+            <w:shd w:val="clear" w:color="auto" w:fill="D8D8D8"/>
             <w:tcW w:w="1000" w:type="pct"/>
-            <w:shd w:val="clear" w:color="auto" w:fill="D8D8D8"/>
           </w:tcPr>
           <w:p>
             <w:r>
@@ -4290,8 +4366,8 @@
         </w:tc>
         <w:tc>
           <w:tcPr>
+            <w:shd w:val="clear" w:color="auto" w:fill="D8D8D8"/>
             <w:tcW w:w="800" w:type="pct"/>
-            <w:shd w:val="clear" w:color="auto" w:fill="D8D8D8"/>
           </w:tcPr>
           <w:p>
             <w:r>
@@ -4303,8 +4379,8 @@
       <w:tr>
         <w:tc>
           <w:tcPr>
+            <w:shd w:val="clear" w:color="auto" w:fill="D8D8D8"/>
             <w:tcW w:w="1000" w:type="pct"/>
-            <w:shd w:val="clear" w:color="auto" w:fill="D8D8D8"/>
           </w:tcPr>
           <w:p>
             <w:r>
@@ -4330,8 +4406,8 @@
       <w:tr>
         <w:tc>
           <w:tcPr>
+            <w:shd w:val="clear" w:color="auto" w:fill="D8D8D8"/>
             <w:tcW w:w="1000" w:type="pct"/>
-            <w:shd w:val="clear" w:color="auto" w:fill="D8D8D8"/>
           </w:tcPr>
           <w:p>
             <w:r>
@@ -4357,8 +4433,8 @@
       <w:tr>
         <w:tc>
           <w:tcPr>
+            <w:shd w:val="clear" w:color="auto" w:fill="D8D8D8"/>
             <w:tcW w:w="1000" w:type="pct"/>
-            <w:shd w:val="clear" w:color="auto" w:fill="D8D8D8"/>
           </w:tcPr>
           <w:p>
             <w:r>
@@ -4383,9 +4459,6 @@
       </w:tr>
     </w:tbl>
     <w:p>
-      <w:pPr>
-        <w:spacing w:before="0" w:after="120"/>
-      </w:pPr>
       <w:r>
         <w:t>This test service implies that the ICUSW will answer with a service 17,2 telemetry packet to a telecommand of service 17,1.</w:t>
       </w:r>
@@ -4427,8 +4500,8 @@
       <w:tr>
         <w:tc>
           <w:tcPr>
+            <w:shd w:val="clear" w:color="auto" w:fill="D8D8D8"/>
             <w:tcW w:w="1000" w:type="pct"/>
-            <w:shd w:val="clear" w:color="auto" w:fill="D8D8D8"/>
           </w:tcPr>
           <w:p>
             <w:r>
@@ -4455,8 +4528,8 @@
         </w:tc>
         <w:tc>
           <w:tcPr>
+            <w:shd w:val="clear" w:color="auto" w:fill="D8D8D8"/>
             <w:tcW w:w="800" w:type="pct"/>
-            <w:shd w:val="clear" w:color="auto" w:fill="D8D8D8"/>
           </w:tcPr>
           <w:p>
             <w:r>
@@ -4468,8 +4541,8 @@
       <w:tr>
         <w:tc>
           <w:tcPr>
+            <w:shd w:val="clear" w:color="auto" w:fill="D8D8D8"/>
             <w:tcW w:w="1000" w:type="pct"/>
-            <w:shd w:val="clear" w:color="auto" w:fill="D8D8D8"/>
           </w:tcPr>
           <w:p>
             <w:r>
@@ -4500,8 +4573,8 @@
       <w:tr>
         <w:tc>
           <w:tcPr>
+            <w:shd w:val="clear" w:color="auto" w:fill="D8D8D8"/>
             <w:tcW w:w="1000" w:type="pct"/>
-            <w:shd w:val="clear" w:color="auto" w:fill="D8D8D8"/>
           </w:tcPr>
           <w:p>
             <w:r>
@@ -4527,8 +4600,8 @@
       <w:tr>
         <w:tc>
           <w:tcPr>
+            <w:shd w:val="clear" w:color="auto" w:fill="D8D8D8"/>
             <w:tcW w:w="1000" w:type="pct"/>
-            <w:shd w:val="clear" w:color="auto" w:fill="D8D8D8"/>
           </w:tcPr>
           <w:p>
             <w:r>
@@ -4581,9 +4654,6 @@
       </w:r>
     </w:p>
     <w:p>
-      <w:pPr>
-        <w:spacing w:before="0" w:after="120"/>
-      </w:pPr>
       <w:r>
         <w:t xml:space="preserve">The service 5,5 and 5,6 telecommand that controls the report packet generation is defined in the EPD Telemetry and Telecommand Document </w:t>
       </w:r>
@@ -4614,7 +4684,7 @@
     </w:p>
     <w:p>
       <w:r>
-        <w:t>The ICUSW application software will handle the information about EPD status, housekeepingand fault detection and recovery management according to the following design requirements:</w:t>
+        <w:t>The ICUSW application software will handle the information about EPD status, housekeeping and fault detection and recovery management according to the following design requirements:</w:t>
       </w:r>
     </w:p>
     <w:tbl>
@@ -4625,8 +4695,8 @@
       <w:tr>
         <w:tc>
           <w:tcPr>
+            <w:shd w:val="clear" w:color="auto" w:fill="D8D8D8"/>
             <w:tcW w:w="1000" w:type="pct"/>
-            <w:shd w:val="clear" w:color="auto" w:fill="D8D8D8"/>
           </w:tcPr>
           <w:p>
             <w:r>
@@ -4653,8 +4723,8 @@
         </w:tc>
         <w:tc>
           <w:tcPr>
+            <w:shd w:val="clear" w:color="auto" w:fill="D8D8D8"/>
             <w:tcW w:w="800" w:type="pct"/>
-            <w:shd w:val="clear" w:color="auto" w:fill="D8D8D8"/>
           </w:tcPr>
           <w:p>
             <w:r>
@@ -4666,8 +4736,8 @@
       <w:tr>
         <w:tc>
           <w:tcPr>
+            <w:shd w:val="clear" w:color="auto" w:fill="D8D8D8"/>
             <w:tcW w:w="1000" w:type="pct"/>
-            <w:shd w:val="clear" w:color="auto" w:fill="D8D8D8"/>
           </w:tcPr>
           <w:p>
             <w:r>
@@ -4693,8 +4763,8 @@
       <w:tr>
         <w:tc>
           <w:tcPr>
+            <w:shd w:val="clear" w:color="auto" w:fill="D8D8D8"/>
             <w:tcW w:w="1000" w:type="pct"/>
-            <w:shd w:val="clear" w:color="auto" w:fill="D8D8D8"/>
           </w:tcPr>
           <w:p>
             <w:r>
@@ -4720,8 +4790,8 @@
       <w:tr>
         <w:tc>
           <w:tcPr>
+            <w:shd w:val="clear" w:color="auto" w:fill="D8D8D8"/>
             <w:tcW w:w="1000" w:type="pct"/>
-            <w:shd w:val="clear" w:color="auto" w:fill="D8D8D8"/>
           </w:tcPr>
           <w:p>
             <w:r>

</xml_diff>

<commit_message>
Added all new versions of instances and documents
</commit_message>
<xml_diff>
--- a/req_docs/EPD-ICU FSR i1r14.docx
+++ b/req_docs/EPD-ICU FSR i1r14.docx
@@ -1,5 +1,5 @@
 
-<file path=word/document.xml><?xml version="1.0" encoding="utf-8"?>
+<file path=word\document.xml><?xml version="1.0" encoding="utf-8"?>
 <w:document xmlns:r="http://schemas.openxmlformats.org/officeDocument/2006/relationships" xmlns:wp="http://schemas.openxmlformats.org/drawingml/2006/wordprocessingDrawing" xmlns:w="http://schemas.openxmlformats.org/wordprocessingml/2006/main">
   <w:body>
     <w:p>
@@ -96,7 +96,7 @@
     </w:p>
     <w:p>
       <w:pPr>
-        <w:ind w:left="700" w:hanging="700"/>
+        <w:pStyle w:val="ADRD"/>
       </w:pPr>
       <w:bookmarkStart w:id="0" w:name="AD1"/>
       <w:r>
@@ -110,7 +110,7 @@
     </w:p>
     <w:p>
       <w:pPr>
-        <w:ind w:left="700" w:hanging="700"/>
+        <w:pStyle w:val="ADRD"/>
       </w:pPr>
       <w:bookmarkStart w:id="1" w:name="AD2"/>
       <w:r>
@@ -124,7 +124,7 @@
     </w:p>
     <w:p>
       <w:pPr>
-        <w:ind w:left="700" w:hanging="700"/>
+        <w:pStyle w:val="ADRD"/>
       </w:pPr>
       <w:bookmarkStart w:id="2" w:name="AD3"/>
       <w:r>
@@ -138,7 +138,7 @@
     </w:p>
     <w:p>
       <w:pPr>
-        <w:ind w:left="700" w:hanging="700"/>
+        <w:pStyle w:val="ADRD"/>
       </w:pPr>
       <w:bookmarkStart w:id="3" w:name="AD4"/>
       <w:r>
@@ -152,7 +152,7 @@
     </w:p>
     <w:p>
       <w:pPr>
-        <w:ind w:left="700" w:hanging="700"/>
+        <w:pStyle w:val="ADRD"/>
       </w:pPr>
       <w:bookmarkStart w:id="4" w:name="AD5"/>
       <w:r>
@@ -166,7 +166,7 @@
     </w:p>
     <w:p>
       <w:pPr>
-        <w:ind w:left="700" w:hanging="700"/>
+        <w:pStyle w:val="ADRD"/>
       </w:pPr>
       <w:bookmarkStart w:id="5" w:name="AD6"/>
       <w:r>
@@ -180,7 +180,7 @@
     </w:p>
     <w:p>
       <w:pPr>
-        <w:ind w:left="700" w:hanging="700"/>
+        <w:pStyle w:val="ADRD"/>
       </w:pPr>
       <w:bookmarkStart w:id="6" w:name="AD7"/>
       <w:r>
@@ -194,7 +194,7 @@
     </w:p>
     <w:p>
       <w:pPr>
-        <w:ind w:left="700" w:hanging="700"/>
+        <w:pStyle w:val="ADRD"/>
       </w:pPr>
       <w:bookmarkStart w:id="7" w:name="AD11"/>
       <w:r>
@@ -208,7 +208,7 @@
     </w:p>
     <w:p>
       <w:pPr>
-        <w:ind w:left="700" w:hanging="700"/>
+        <w:pStyle w:val="ADRD"/>
       </w:pPr>
       <w:bookmarkStart w:id="8" w:name="AD12"/>
       <w:r>
@@ -230,7 +230,7 @@
     </w:p>
     <w:p>
       <w:pPr>
-        <w:ind w:left="700" w:hanging="700"/>
+        <w:pStyle w:val="ADRD"/>
       </w:pPr>
       <w:bookmarkStart w:id="9" w:name="RD1"/>
       <w:r>
@@ -244,7 +244,7 @@
     </w:p>
     <w:p>
       <w:pPr>
-        <w:ind w:left="700" w:hanging="700"/>
+        <w:pStyle w:val="ADRD"/>
       </w:pPr>
       <w:bookmarkStart w:id="10" w:name="RD2"/>
       <w:r>
@@ -266,7 +266,7 @@
     </w:p>
     <w:p>
       <w:pPr>
-        <w:ind w:left="1000" w:hanging="1000"/>
+        <w:pStyle w:val="TDA"/>
       </w:pPr>
       <w:r>
         <w:t>AD</w:t>
@@ -278,7 +278,7 @@
     </w:p>
     <w:p>
       <w:pPr>
-        <w:ind w:left="1000" w:hanging="1000"/>
+        <w:pStyle w:val="TDA"/>
       </w:pPr>
       <w:r>
         <w:t>ASW</w:t>
@@ -290,7 +290,7 @@
     </w:p>
     <w:p>
       <w:pPr>
-        <w:ind w:left="1000" w:hanging="1000"/>
+        <w:pStyle w:val="TDA"/>
       </w:pPr>
       <w:r>
         <w:t>BSW</w:t>
@@ -302,7 +302,7 @@
     </w:p>
     <w:p>
       <w:pPr>
-        <w:ind w:left="1000" w:hanging="1000"/>
+        <w:pStyle w:val="TDA"/>
       </w:pPr>
       <w:r>
         <w:t>C&amp;DH</w:t>
@@ -314,7 +314,7 @@
     </w:p>
     <w:p>
       <w:pPr>
-        <w:ind w:left="1000" w:hanging="1000"/>
+        <w:pStyle w:val="TDA"/>
       </w:pPr>
       <w:r>
         <w:t>CDPU</w:t>
@@ -326,7 +326,7 @@
     </w:p>
     <w:p>
       <w:pPr>
-        <w:ind w:left="1000" w:hanging="1000"/>
+        <w:pStyle w:val="TDA"/>
       </w:pPr>
       <w:r>
         <w:t>EGSE</w:t>
@@ -338,7 +338,7 @@
     </w:p>
     <w:p>
       <w:pPr>
-        <w:ind w:left="1000" w:hanging="1000"/>
+        <w:pStyle w:val="TDA"/>
       </w:pPr>
       <w:r>
         <w:t>EPD</w:t>
@@ -350,7 +350,7 @@
     </w:p>
     <w:p>
       <w:pPr>
-        <w:ind w:left="1000" w:hanging="1000"/>
+        <w:pStyle w:val="TDA"/>
       </w:pPr>
       <w:r>
         <w:t>GSS</w:t>
@@ -362,7 +362,7 @@
     </w:p>
     <w:p>
       <w:pPr>
-        <w:ind w:left="1000" w:hanging="1000"/>
+        <w:pStyle w:val="TDA"/>
       </w:pPr>
       <w:r>
         <w:t>ICU</w:t>
@@ -374,7 +374,7 @@
     </w:p>
     <w:p>
       <w:pPr>
-        <w:ind w:left="1000" w:hanging="1000"/>
+        <w:pStyle w:val="TDA"/>
       </w:pPr>
       <w:r>
         <w:t>IRQ</w:t>
@@ -386,7 +386,7 @@
     </w:p>
     <w:p>
       <w:pPr>
-        <w:ind w:left="1000" w:hanging="1000"/>
+        <w:pStyle w:val="TDA"/>
       </w:pPr>
       <w:r>
         <w:t>FPGA</w:t>
@@ -398,7 +398,7 @@
     </w:p>
     <w:p>
       <w:pPr>
-        <w:ind w:left="1000" w:hanging="1000"/>
+        <w:pStyle w:val="TDA"/>
       </w:pPr>
       <w:r>
         <w:t>LVPS</w:t>
@@ -410,7 +410,7 @@
     </w:p>
     <w:p>
       <w:pPr>
-        <w:ind w:left="1000" w:hanging="1000"/>
+        <w:pStyle w:val="TDA"/>
       </w:pPr>
       <w:r>
         <w:t>OBDH</w:t>
@@ -422,7 +422,7 @@
     </w:p>
     <w:p>
       <w:pPr>
-        <w:ind w:left="1000" w:hanging="1000"/>
+        <w:pStyle w:val="TDA"/>
       </w:pPr>
       <w:r>
         <w:t>RAM</w:t>
@@ -434,7 +434,7 @@
     </w:p>
     <w:p>
       <w:pPr>
-        <w:ind w:left="1000" w:hanging="1000"/>
+        <w:pStyle w:val="TDA"/>
       </w:pPr>
       <w:r>
         <w:t>RD</w:t>
@@ -446,7 +446,7 @@
     </w:p>
     <w:p>
       <w:pPr>
-        <w:ind w:left="1000" w:hanging="1000"/>
+        <w:pStyle w:val="TDA"/>
       </w:pPr>
       <w:r>
         <w:t>S/C</w:t>
@@ -458,7 +458,7 @@
     </w:p>
     <w:p>
       <w:pPr>
-        <w:ind w:left="1000" w:hanging="1000"/>
+        <w:pStyle w:val="TDA"/>
       </w:pPr>
       <w:r>
         <w:t>SDRAM</w:t>
@@ -470,7 +470,7 @@
     </w:p>
     <w:p>
       <w:pPr>
-        <w:ind w:left="1000" w:hanging="1000"/>
+        <w:pStyle w:val="TDA"/>
       </w:pPr>
       <w:r>
         <w:t>SVVP</w:t>
@@ -482,7 +482,7 @@
     </w:p>
     <w:p>
       <w:pPr>
-        <w:ind w:left="1000" w:hanging="1000"/>
+        <w:pStyle w:val="TDA"/>
       </w:pPr>
       <w:r>
         <w:t>SW</w:t>
@@ -494,7 +494,7 @@
     </w:p>
     <w:p>
       <w:pPr>
-        <w:ind w:left="1000" w:hanging="1000"/>
+        <w:pStyle w:val="TDA"/>
       </w:pPr>
       <w:r>
         <w:t>TBC</w:t>
@@ -506,7 +506,7 @@
     </w:p>
     <w:p>
       <w:pPr>
-        <w:ind w:left="1000" w:hanging="1000"/>
+        <w:pStyle w:val="TDA"/>
       </w:pPr>
       <w:r>
         <w:t>TC</w:t>
@@ -518,7 +518,7 @@
     </w:p>
     <w:p>
       <w:pPr>
-        <w:ind w:left="1000" w:hanging="1000"/>
+        <w:pStyle w:val="TDA"/>
       </w:pPr>
       <w:r>
         <w:t>TM</w:t>
@@ -6664,7 +6664,13 @@
 </w:document>
 </file>
 
-<file path=word/numbering.xml><?xml version="1.0" encoding="utf-8"?>
+<file path=word\fontTable.xml><?xml version="1.0" encoding="utf-8"?>
+<w:fonts xmlns:mc="http://schemas.openxmlformats.org/markup-compatibility/2006" xmlns:r="http://schemas.openxmlformats.org/officeDocument/2006/relationships" xmlns:w="http://schemas.openxmlformats.org/wordprocessingml/2006/main">
+  <w:font w:name="Calibri"/>
+</w:fonts>
+</file>
+
+<file path=word\numbering.xml><?xml version="1.0" encoding="utf-8"?>
 <w:numbering xmlns:mc="http://schemas.openxmlformats.org/markup-compatibility/2006" xmlns:aink="http://schemas.microsoft.com/office/drawing/2016/ink" xmlns:o="urn:schemas-microsoft-com:office:office" xmlns:r="http://schemas.openxmlformats.org/officeDocument/2006/relationships" xmlns:m="http://schemas.openxmlformats.org/officeDocument/2006/math" xmlns:v="urn:schemas-microsoft-com:vml" xmlns:wp="http://schemas.openxmlformats.org/drawingml/2006/wordprocessingDrawing" xmlns:w10="urn:schemas-microsoft-com:office:word" xmlns:w="http://schemas.openxmlformats.org/wordprocessingml/2006/main" xmlns:wpg="http://schemas.microsoft.com/office/word/2010/wordprocessingGroup" xmlns:wpi="http://schemas.microsoft.com/office/word/2010/wordprocessingInk" xmlns:wne="http://schemas.microsoft.com/office/word/2006/wordml" xmlns:wps="http://schemas.microsoft.com/office/word/2010/wordprocessingShape">
   <w:abstractNum w:abstractNumId="0">
     <w:multiLevelType w:val="multilevel"/>
@@ -6897,7 +6903,19 @@
 </w:numbering>
 </file>
 
-<file path=word/styles.xml><?xml version="1.0" encoding="utf-8"?>
+<file path=word\settings.xml><?xml version="1.0" encoding="utf-8"?>
+<w:settings xmlns:mc="http://schemas.openxmlformats.org/markup-compatibility/2006" xmlns:o="urn:schemas-microsoft-com:office:office" xmlns:r="http://schemas.openxmlformats.org/officeDocument/2006/relationships" xmlns:m="http://schemas.openxmlformats.org/officeDocument/2006/math" xmlns:v="urn:schemas-microsoft-com:vml" xmlns:w10="urn:schemas-microsoft-com:office:word" xmlns:w="http://schemas.openxmlformats.org/wordprocessingml/2006/main" xmlns:sl="http://schemas.openxmlformats.org/schemaLibrary/2006/main">
+  <w:defaultTabStop w:val="720"/>
+  <w:hyphenationZone w:val="425"/>
+  <w:characterSpacingControl w:val="doNotCompress"/>
+  <w:compat>
+    <w:compatSetting w:name="compatibilityMode" w:uri="http://schemas.microsoft.com/office/word" w:val="15"/>
+  </w:compat>
+  <w:clrSchemeMapping w:bg1="light1" w:t1="dark1" w:bg2="light2" w:t2="dark2" w:accent1="accent1" w:accent2="accent2" w:accent3="accent3" w:accent4="accent4" w:accent5="accent5" w:accent6="accent6" w:hyperlink="hyperlink" w:followedHyperlink="followedHyperlink"/>
+</w:settings>
+</file>
+
+<file path=word\styles.xml><?xml version="1.0" encoding="utf-8"?>
 <w:styles xmlns:mc="http://schemas.openxmlformats.org/markup-compatibility/2006" xmlns:r="http://schemas.openxmlformats.org/officeDocument/2006/relationships" xmlns:w="http://schemas.openxmlformats.org/wordprocessingml/2006/main">
   <w:docDefaults>
     <w:rPrDefault>
@@ -6963,14 +6981,6 @@
       <w:sz w:val="26"/>
       <w:szCs w:val="26"/>
     </w:rPr>
-  </w:style>
-  <w:style w:type="paragraph" w:styleId="ListParagraph">
-    <w:name w:val="List Paragraph"/>
-    <w:basedOn w:val="Normal"/>
-    <w:pPr>
-      <w:ind w:left="720"/>
-      <w:contextualSpacing/>
-    </w:pPr>
   </w:style>
   <w:style w:type="paragraph" w:styleId="Heading3">
     <w:name w:val="heading 3"/>
@@ -7044,10 +7054,24 @@
       <w:szCs w:val="18"/>
     </w:rPr>
   </w:style>
+  <w:style w:type="paragraph" w:styleId="ADRD">
+    <w:name w:val="AD + RD"/>
+    <w:basedOn w:val="Normal"/>
+    <w:pPr>
+      <w:ind w:left="700" w:hanging="700"/>
+    </w:pPr>
+  </w:style>
+  <w:style w:type="paragraph" w:styleId="TDA">
+    <w:name w:val="TermsDefinitionsAbbreviations"/>
+    <w:basedOn w:val="Normal"/>
+    <w:pPr>
+      <w:ind w:left="1000" w:hanging="1000"/>
+    </w:pPr>
+  </w:style>
 </w:styles>
 </file>
 
-<file path=word/theme/theme1.xml><?xml version="1.0" encoding="utf-8"?>
+<file path=word\theme\theme1.xml><?xml version="1.0" encoding="utf-8"?>
 <a:theme xmlns:a="http://schemas.openxmlformats.org/drawingml/2006/main" name="Office Theme">
   <a:themeElements>
     <a:clrScheme name="Office">

</xml_diff>

<commit_message>
Updated docxs with new table styles
</commit_message>
<xml_diff>
--- a/req_docs/EPD-ICU FSR i1r14.docx
+++ b/req_docs/EPD-ICU FSR i1r14.docx
@@ -2055,7 +2055,7 @@
         </w:tc>
         <w:tc>
           <w:tcPr>
-            <w:gridSpan w:val="2"/>
+            <w:colSpan w:val="2"/>
           </w:tcPr>
           <w:p>
             <w:r>
@@ -2081,7 +2081,7 @@
         </w:tc>
         <w:tc>
           <w:tcPr>
-            <w:gridSpan w:val="2"/>
+            <w:colSpan w:val="2"/>
           </w:tcPr>
           <w:p>
             <w:r>
@@ -2107,7 +2107,7 @@
         </w:tc>
         <w:tc>
           <w:tcPr>
-            <w:gridSpan w:val="2"/>
+            <w:colSpan w:val="2"/>
           </w:tcPr>
           <w:p>
             <w:r>
@@ -2717,13 +2717,12 @@
     </w:p>
     <w:tbl>
       <w:tblPr>
-        <w:tblStyle w:val="TableGrid"/>
+        <w:tblStyle w:val="TableGridFirstRowColummShadow"/>
         <w:tblW w:w="5000" w:type="pct"/>
       </w:tblPr>
       <w:tr>
         <w:tc>
           <w:tcPr>
-            <w:shd w:val="clear" w:color="auto" w:fill="D8D8D8"/>
             <w:tcW w:w="1000" w:type="pct"/>
           </w:tcPr>
           <w:p>
@@ -2737,7 +2736,6 @@
         </w:tc>
         <w:tc>
           <w:tcPr>
-            <w:shd w:val="clear" w:color="auto" w:fill="D8D8D8"/>
             <w:tcW w:w="3200" w:type="pct"/>
           </w:tcPr>
           <w:p>
@@ -2751,7 +2749,6 @@
         </w:tc>
         <w:tc>
           <w:tcPr>
-            <w:shd w:val="clear" w:color="auto" w:fill="D8D8D8"/>
             <w:tcW w:w="800" w:type="pct"/>
           </w:tcPr>
           <w:p>
@@ -2764,7 +2761,6 @@
       <w:tr>
         <w:tc>
           <w:tcPr>
-            <w:shd w:val="clear" w:color="auto" w:fill="D8D8D8"/>
             <w:tcW w:w="1000" w:type="pct"/>
           </w:tcPr>
           <w:p>
@@ -2799,7 +2795,6 @@
       <w:tr>
         <w:tc>
           <w:tcPr>
-            <w:shd w:val="clear" w:color="auto" w:fill="D8D8D8"/>
             <w:tcW w:w="1000" w:type="pct"/>
           </w:tcPr>
           <w:p>
@@ -2826,7 +2821,6 @@
       <w:tr>
         <w:tc>
           <w:tcPr>
-            <w:shd w:val="clear" w:color="auto" w:fill="D8D8D8"/>
             <w:tcW w:w="1000" w:type="pct"/>
           </w:tcPr>
           <w:p>
@@ -2854,13 +2848,12 @@
     <w:p/>
     <w:tbl>
       <w:tblPr>
-        <w:tblStyle w:val="TableGrid"/>
+        <w:tblStyle w:val="TableGridFirstRowColummShadow"/>
         <w:tblW w:w="5000" w:type="pct"/>
       </w:tblPr>
       <w:tr>
         <w:tc>
           <w:tcPr>
-            <w:shd w:val="clear" w:color="auto" w:fill="D8D8D8"/>
             <w:tcW w:w="1000" w:type="pct"/>
           </w:tcPr>
           <w:p>
@@ -2874,7 +2867,6 @@
         </w:tc>
         <w:tc>
           <w:tcPr>
-            <w:shd w:val="clear" w:color="auto" w:fill="D8D8D8"/>
             <w:tcW w:w="3200" w:type="pct"/>
           </w:tcPr>
           <w:p>
@@ -2888,7 +2880,6 @@
         </w:tc>
         <w:tc>
           <w:tcPr>
-            <w:shd w:val="clear" w:color="auto" w:fill="D8D8D8"/>
             <w:tcW w:w="800" w:type="pct"/>
           </w:tcPr>
           <w:p>
@@ -2901,7 +2892,6 @@
       <w:tr>
         <w:tc>
           <w:tcPr>
-            <w:shd w:val="clear" w:color="auto" w:fill="D8D8D8"/>
             <w:tcW w:w="1000" w:type="pct"/>
           </w:tcPr>
           <w:p>
@@ -3032,7 +3022,6 @@
       <w:tr>
         <w:tc>
           <w:tcPr>
-            <w:shd w:val="clear" w:color="auto" w:fill="D8D8D8"/>
             <w:tcW w:w="1000" w:type="pct"/>
           </w:tcPr>
           <w:p>
@@ -3059,7 +3048,6 @@
       <w:tr>
         <w:tc>
           <w:tcPr>
-            <w:shd w:val="clear" w:color="auto" w:fill="D8D8D8"/>
             <w:tcW w:w="1000" w:type="pct"/>
           </w:tcPr>
           <w:p>
@@ -3103,13 +3091,12 @@
     </w:p>
     <w:tbl>
       <w:tblPr>
-        <w:tblStyle w:val="TableGrid"/>
+        <w:tblStyle w:val="TableGridFirstRowColummShadow"/>
         <w:tblW w:w="5000" w:type="pct"/>
       </w:tblPr>
       <w:tr>
         <w:tc>
           <w:tcPr>
-            <w:shd w:val="clear" w:color="auto" w:fill="D8D8D8"/>
             <w:tcW w:w="1000" w:type="pct"/>
           </w:tcPr>
           <w:p>
@@ -3123,7 +3110,6 @@
         </w:tc>
         <w:tc>
           <w:tcPr>
-            <w:shd w:val="clear" w:color="auto" w:fill="D8D8D8"/>
             <w:tcW w:w="3200" w:type="pct"/>
           </w:tcPr>
           <w:p>
@@ -3137,7 +3123,6 @@
         </w:tc>
         <w:tc>
           <w:tcPr>
-            <w:shd w:val="clear" w:color="auto" w:fill="D8D8D8"/>
             <w:tcW w:w="800" w:type="pct"/>
           </w:tcPr>
           <w:p>
@@ -3150,7 +3135,6 @@
       <w:tr>
         <w:tc>
           <w:tcPr>
-            <w:shd w:val="clear" w:color="auto" w:fill="D8D8D8"/>
             <w:tcW w:w="1000" w:type="pct"/>
           </w:tcPr>
           <w:p>
@@ -3177,7 +3161,6 @@
       <w:tr>
         <w:tc>
           <w:tcPr>
-            <w:shd w:val="clear" w:color="auto" w:fill="D8D8D8"/>
             <w:tcW w:w="1000" w:type="pct"/>
           </w:tcPr>
           <w:p>
@@ -3204,7 +3187,6 @@
       <w:tr>
         <w:tc>
           <w:tcPr>
-            <w:shd w:val="clear" w:color="auto" w:fill="D8D8D8"/>
             <w:tcW w:w="1000" w:type="pct"/>
           </w:tcPr>
           <w:p>
@@ -3237,13 +3219,12 @@
     <w:p/>
     <w:tbl>
       <w:tblPr>
-        <w:tblStyle w:val="TableGrid"/>
+        <w:tblStyle w:val="TableGridFirstRowColummShadow"/>
         <w:tblW w:w="5000" w:type="pct"/>
       </w:tblPr>
       <w:tr>
         <w:tc>
           <w:tcPr>
-            <w:shd w:val="clear" w:color="auto" w:fill="D8D8D8"/>
             <w:tcW w:w="1000" w:type="pct"/>
           </w:tcPr>
           <w:p>
@@ -3257,7 +3238,6 @@
         </w:tc>
         <w:tc>
           <w:tcPr>
-            <w:shd w:val="clear" w:color="auto" w:fill="D8D8D8"/>
             <w:tcW w:w="3200" w:type="pct"/>
           </w:tcPr>
           <w:p>
@@ -3271,7 +3251,6 @@
         </w:tc>
         <w:tc>
           <w:tcPr>
-            <w:shd w:val="clear" w:color="auto" w:fill="D8D8D8"/>
             <w:tcW w:w="800" w:type="pct"/>
           </w:tcPr>
           <w:p>
@@ -3284,7 +3263,6 @@
       <w:tr>
         <w:tc>
           <w:tcPr>
-            <w:shd w:val="clear" w:color="auto" w:fill="D8D8D8"/>
             <w:tcW w:w="1000" w:type="pct"/>
           </w:tcPr>
           <w:p>
@@ -3311,7 +3289,6 @@
       <w:tr>
         <w:tc>
           <w:tcPr>
-            <w:shd w:val="clear" w:color="auto" w:fill="D8D8D8"/>
             <w:tcW w:w="1000" w:type="pct"/>
           </w:tcPr>
           <w:p>
@@ -3338,7 +3315,6 @@
       <w:tr>
         <w:tc>
           <w:tcPr>
-            <w:shd w:val="clear" w:color="auto" w:fill="D8D8D8"/>
             <w:tcW w:w="1000" w:type="pct"/>
           </w:tcPr>
           <w:p>
@@ -3379,13 +3355,12 @@
     </w:p>
     <w:tbl>
       <w:tblPr>
-        <w:tblStyle w:val="TableGrid"/>
+        <w:tblStyle w:val="TableGridFirstRowColummShadow"/>
         <w:tblW w:w="5000" w:type="pct"/>
       </w:tblPr>
       <w:tr>
         <w:tc>
           <w:tcPr>
-            <w:shd w:val="clear" w:color="auto" w:fill="D8D8D8"/>
             <w:tcW w:w="1000" w:type="pct"/>
           </w:tcPr>
           <w:p>
@@ -3399,7 +3374,6 @@
         </w:tc>
         <w:tc>
           <w:tcPr>
-            <w:shd w:val="clear" w:color="auto" w:fill="D8D8D8"/>
             <w:tcW w:w="3200" w:type="pct"/>
           </w:tcPr>
           <w:p>
@@ -3413,7 +3387,6 @@
         </w:tc>
         <w:tc>
           <w:tcPr>
-            <w:shd w:val="clear" w:color="auto" w:fill="D8D8D8"/>
             <w:tcW w:w="800" w:type="pct"/>
           </w:tcPr>
           <w:p>
@@ -3426,7 +3399,6 @@
       <w:tr>
         <w:tc>
           <w:tcPr>
-            <w:shd w:val="clear" w:color="auto" w:fill="D8D8D8"/>
             <w:tcW w:w="1000" w:type="pct"/>
           </w:tcPr>
           <w:p>
@@ -3453,7 +3425,6 @@
       <w:tr>
         <w:tc>
           <w:tcPr>
-            <w:shd w:val="clear" w:color="auto" w:fill="D8D8D8"/>
             <w:tcW w:w="1000" w:type="pct"/>
           </w:tcPr>
           <w:p>
@@ -3480,7 +3451,6 @@
       <w:tr>
         <w:tc>
           <w:tcPr>
-            <w:shd w:val="clear" w:color="auto" w:fill="D8D8D8"/>
             <w:tcW w:w="1000" w:type="pct"/>
           </w:tcPr>
           <w:p>
@@ -3517,13 +3487,12 @@
     </w:p>
     <w:tbl>
       <w:tblPr>
-        <w:tblStyle w:val="TableGrid"/>
+        <w:tblStyle w:val="TableGridFirstRowColummShadow"/>
         <w:tblW w:w="5000" w:type="pct"/>
       </w:tblPr>
       <w:tr>
         <w:tc>
           <w:tcPr>
-            <w:shd w:val="clear" w:color="auto" w:fill="D8D8D8"/>
             <w:tcW w:w="1000" w:type="pct"/>
           </w:tcPr>
           <w:p>
@@ -3537,7 +3506,6 @@
         </w:tc>
         <w:tc>
           <w:tcPr>
-            <w:shd w:val="clear" w:color="auto" w:fill="D8D8D8"/>
             <w:tcW w:w="3200" w:type="pct"/>
           </w:tcPr>
           <w:p>
@@ -3551,7 +3519,6 @@
         </w:tc>
         <w:tc>
           <w:tcPr>
-            <w:shd w:val="clear" w:color="auto" w:fill="D8D8D8"/>
             <w:tcW w:w="800" w:type="pct"/>
           </w:tcPr>
           <w:p>
@@ -3564,7 +3531,6 @@
       <w:tr>
         <w:tc>
           <w:tcPr>
-            <w:shd w:val="clear" w:color="auto" w:fill="D8D8D8"/>
             <w:tcW w:w="1000" w:type="pct"/>
           </w:tcPr>
           <w:p>
@@ -3591,7 +3557,6 @@
       <w:tr>
         <w:tc>
           <w:tcPr>
-            <w:shd w:val="clear" w:color="auto" w:fill="D8D8D8"/>
             <w:tcW w:w="1000" w:type="pct"/>
           </w:tcPr>
           <w:p>
@@ -3618,7 +3583,6 @@
       <w:tr>
         <w:tc>
           <w:tcPr>
-            <w:shd w:val="clear" w:color="auto" w:fill="D8D8D8"/>
             <w:tcW w:w="1000" w:type="pct"/>
           </w:tcPr>
           <w:p>
@@ -3674,13 +3638,12 @@
     </w:p>
     <w:tbl>
       <w:tblPr>
-        <w:tblStyle w:val="TableGrid"/>
+        <w:tblStyle w:val="TableGridFirstRowColummShadow"/>
         <w:tblW w:w="5000" w:type="pct"/>
       </w:tblPr>
       <w:tr>
         <w:tc>
           <w:tcPr>
-            <w:shd w:val="clear" w:color="auto" w:fill="D8D8D8"/>
             <w:tcW w:w="1000" w:type="pct"/>
           </w:tcPr>
           <w:p>
@@ -3694,7 +3657,6 @@
         </w:tc>
         <w:tc>
           <w:tcPr>
-            <w:shd w:val="clear" w:color="auto" w:fill="D8D8D8"/>
             <w:tcW w:w="3200" w:type="pct"/>
           </w:tcPr>
           <w:p>
@@ -3708,7 +3670,6 @@
         </w:tc>
         <w:tc>
           <w:tcPr>
-            <w:shd w:val="clear" w:color="auto" w:fill="D8D8D8"/>
             <w:tcW w:w="800" w:type="pct"/>
           </w:tcPr>
           <w:p>
@@ -3721,7 +3682,6 @@
       <w:tr>
         <w:tc>
           <w:tcPr>
-            <w:shd w:val="clear" w:color="auto" w:fill="D8D8D8"/>
             <w:tcW w:w="1000" w:type="pct"/>
           </w:tcPr>
           <w:p>
@@ -3756,7 +3716,6 @@
       <w:tr>
         <w:tc>
           <w:tcPr>
-            <w:shd w:val="clear" w:color="auto" w:fill="D8D8D8"/>
             <w:tcW w:w="1000" w:type="pct"/>
           </w:tcPr>
           <w:p>
@@ -3783,7 +3742,6 @@
       <w:tr>
         <w:tc>
           <w:tcPr>
-            <w:shd w:val="clear" w:color="auto" w:fill="D8D8D8"/>
             <w:tcW w:w="1000" w:type="pct"/>
           </w:tcPr>
           <w:p>
@@ -3858,13 +3816,12 @@
     </w:p>
     <w:tbl>
       <w:tblPr>
-        <w:tblStyle w:val="TableGrid"/>
+        <w:tblStyle w:val="TableGridFirstRowColummShadow"/>
         <w:tblW w:w="5000" w:type="pct"/>
       </w:tblPr>
       <w:tr>
         <w:tc>
           <w:tcPr>
-            <w:shd w:val="clear" w:color="auto" w:fill="D8D8D8"/>
             <w:tcW w:w="1000" w:type="pct"/>
           </w:tcPr>
           <w:p>
@@ -3878,7 +3835,6 @@
         </w:tc>
         <w:tc>
           <w:tcPr>
-            <w:shd w:val="clear" w:color="auto" w:fill="D8D8D8"/>
             <w:tcW w:w="3200" w:type="pct"/>
           </w:tcPr>
           <w:p>
@@ -3892,7 +3848,6 @@
         </w:tc>
         <w:tc>
           <w:tcPr>
-            <w:shd w:val="clear" w:color="auto" w:fill="D8D8D8"/>
             <w:tcW w:w="800" w:type="pct"/>
           </w:tcPr>
           <w:p>
@@ -3905,7 +3860,6 @@
       <w:tr>
         <w:tc>
           <w:tcPr>
-            <w:shd w:val="clear" w:color="auto" w:fill="D8D8D8"/>
             <w:tcW w:w="1000" w:type="pct"/>
           </w:tcPr>
           <w:p>
@@ -3940,7 +3894,6 @@
       <w:tr>
         <w:tc>
           <w:tcPr>
-            <w:shd w:val="clear" w:color="auto" w:fill="D8D8D8"/>
             <w:tcW w:w="1000" w:type="pct"/>
           </w:tcPr>
           <w:p>
@@ -3967,7 +3920,6 @@
       <w:tr>
         <w:tc>
           <w:tcPr>
-            <w:shd w:val="clear" w:color="auto" w:fill="D8D8D8"/>
             <w:tcW w:w="1000" w:type="pct"/>
           </w:tcPr>
           <w:p>
@@ -4017,13 +3969,12 @@
     </w:p>
     <w:tbl>
       <w:tblPr>
-        <w:tblStyle w:val="TableGrid"/>
+        <w:tblStyle w:val="TableGridFirstRowColummShadow"/>
         <w:tblW w:w="5000" w:type="pct"/>
       </w:tblPr>
       <w:tr>
         <w:tc>
           <w:tcPr>
-            <w:shd w:val="clear" w:color="auto" w:fill="D8D8D8"/>
             <w:tcW w:w="1000" w:type="pct"/>
           </w:tcPr>
           <w:p>
@@ -4037,7 +3988,6 @@
         </w:tc>
         <w:tc>
           <w:tcPr>
-            <w:shd w:val="clear" w:color="auto" w:fill="D8D8D8"/>
             <w:tcW w:w="3200" w:type="pct"/>
           </w:tcPr>
           <w:p>
@@ -4051,7 +4001,6 @@
         </w:tc>
         <w:tc>
           <w:tcPr>
-            <w:shd w:val="clear" w:color="auto" w:fill="D8D8D8"/>
             <w:tcW w:w="800" w:type="pct"/>
           </w:tcPr>
           <w:p>
@@ -4064,7 +4013,6 @@
       <w:tr>
         <w:tc>
           <w:tcPr>
-            <w:shd w:val="clear" w:color="auto" w:fill="D8D8D8"/>
             <w:tcW w:w="1000" w:type="pct"/>
           </w:tcPr>
           <w:p>
@@ -4099,7 +4047,6 @@
       <w:tr>
         <w:tc>
           <w:tcPr>
-            <w:shd w:val="clear" w:color="auto" w:fill="D8D8D8"/>
             <w:tcW w:w="1000" w:type="pct"/>
           </w:tcPr>
           <w:p>
@@ -4126,7 +4073,6 @@
       <w:tr>
         <w:tc>
           <w:tcPr>
-            <w:shd w:val="clear" w:color="auto" w:fill="D8D8D8"/>
             <w:tcW w:w="1000" w:type="pct"/>
           </w:tcPr>
           <w:p>
@@ -4191,13 +4137,12 @@
     </w:p>
     <w:tbl>
       <w:tblPr>
-        <w:tblStyle w:val="TableGrid"/>
+        <w:tblStyle w:val="TableGridFirstRowColummShadow"/>
         <w:tblW w:w="5000" w:type="pct"/>
       </w:tblPr>
       <w:tr>
         <w:tc>
           <w:tcPr>
-            <w:shd w:val="clear" w:color="auto" w:fill="D8D8D8"/>
             <w:tcW w:w="1000" w:type="pct"/>
           </w:tcPr>
           <w:p>
@@ -4211,7 +4156,6 @@
         </w:tc>
         <w:tc>
           <w:tcPr>
-            <w:shd w:val="clear" w:color="auto" w:fill="D8D8D8"/>
             <w:tcW w:w="3200" w:type="pct"/>
           </w:tcPr>
           <w:p>
@@ -4225,7 +4169,6 @@
         </w:tc>
         <w:tc>
           <w:tcPr>
-            <w:shd w:val="clear" w:color="auto" w:fill="D8D8D8"/>
             <w:tcW w:w="800" w:type="pct"/>
           </w:tcPr>
           <w:p>
@@ -4238,7 +4181,6 @@
       <w:tr>
         <w:tc>
           <w:tcPr>
-            <w:shd w:val="clear" w:color="auto" w:fill="D8D8D8"/>
             <w:tcW w:w="1000" w:type="pct"/>
           </w:tcPr>
           <w:p>
@@ -4265,7 +4207,6 @@
       <w:tr>
         <w:tc>
           <w:tcPr>
-            <w:shd w:val="clear" w:color="auto" w:fill="D8D8D8"/>
             <w:tcW w:w="1000" w:type="pct"/>
           </w:tcPr>
           <w:p>
@@ -4292,7 +4233,6 @@
       <w:tr>
         <w:tc>
           <w:tcPr>
-            <w:shd w:val="clear" w:color="auto" w:fill="D8D8D8"/>
             <w:tcW w:w="1000" w:type="pct"/>
           </w:tcPr>
           <w:p>
@@ -4332,13 +4272,12 @@
     </w:p>
     <w:tbl>
       <w:tblPr>
-        <w:tblStyle w:val="TableGrid"/>
+        <w:tblStyle w:val="TableGridFirstRowColummShadow"/>
         <w:tblW w:w="5000" w:type="pct"/>
       </w:tblPr>
       <w:tr>
         <w:tc>
           <w:tcPr>
-            <w:shd w:val="clear" w:color="auto" w:fill="D8D8D8"/>
             <w:tcW w:w="1000" w:type="pct"/>
           </w:tcPr>
           <w:p>
@@ -4352,7 +4291,6 @@
         </w:tc>
         <w:tc>
           <w:tcPr>
-            <w:shd w:val="clear" w:color="auto" w:fill="D8D8D8"/>
             <w:tcW w:w="3200" w:type="pct"/>
           </w:tcPr>
           <w:p>
@@ -4366,7 +4304,6 @@
         </w:tc>
         <w:tc>
           <w:tcPr>
-            <w:shd w:val="clear" w:color="auto" w:fill="D8D8D8"/>
             <w:tcW w:w="800" w:type="pct"/>
           </w:tcPr>
           <w:p>
@@ -4379,7 +4316,6 @@
       <w:tr>
         <w:tc>
           <w:tcPr>
-            <w:shd w:val="clear" w:color="auto" w:fill="D8D8D8"/>
             <w:tcW w:w="1000" w:type="pct"/>
           </w:tcPr>
           <w:p>
@@ -4406,7 +4342,6 @@
       <w:tr>
         <w:tc>
           <w:tcPr>
-            <w:shd w:val="clear" w:color="auto" w:fill="D8D8D8"/>
             <w:tcW w:w="1000" w:type="pct"/>
           </w:tcPr>
           <w:p>
@@ -4433,7 +4368,6 @@
       <w:tr>
         <w:tc>
           <w:tcPr>
-            <w:shd w:val="clear" w:color="auto" w:fill="D8D8D8"/>
             <w:tcW w:w="1000" w:type="pct"/>
           </w:tcPr>
           <w:p>
@@ -4494,13 +4428,12 @@
     </w:p>
     <w:tbl>
       <w:tblPr>
-        <w:tblStyle w:val="TableGrid"/>
+        <w:tblStyle w:val="TableGridFirstRowColummShadow"/>
         <w:tblW w:w="5000" w:type="pct"/>
       </w:tblPr>
       <w:tr>
         <w:tc>
           <w:tcPr>
-            <w:shd w:val="clear" w:color="auto" w:fill="D8D8D8"/>
             <w:tcW w:w="1000" w:type="pct"/>
           </w:tcPr>
           <w:p>
@@ -4514,7 +4447,6 @@
         </w:tc>
         <w:tc>
           <w:tcPr>
-            <w:shd w:val="clear" w:color="auto" w:fill="D8D8D8"/>
             <w:tcW w:w="3200" w:type="pct"/>
           </w:tcPr>
           <w:p>
@@ -4528,7 +4460,6 @@
         </w:tc>
         <w:tc>
           <w:tcPr>
-            <w:shd w:val="clear" w:color="auto" w:fill="D8D8D8"/>
             <w:tcW w:w="800" w:type="pct"/>
           </w:tcPr>
           <w:p>
@@ -4541,7 +4472,6 @@
       <w:tr>
         <w:tc>
           <w:tcPr>
-            <w:shd w:val="clear" w:color="auto" w:fill="D8D8D8"/>
             <w:tcW w:w="1000" w:type="pct"/>
           </w:tcPr>
           <w:p>
@@ -4573,7 +4503,6 @@
       <w:tr>
         <w:tc>
           <w:tcPr>
-            <w:shd w:val="clear" w:color="auto" w:fill="D8D8D8"/>
             <w:tcW w:w="1000" w:type="pct"/>
           </w:tcPr>
           <w:p>
@@ -4600,7 +4529,6 @@
       <w:tr>
         <w:tc>
           <w:tcPr>
-            <w:shd w:val="clear" w:color="auto" w:fill="D8D8D8"/>
             <w:tcW w:w="1000" w:type="pct"/>
           </w:tcPr>
           <w:p>
@@ -4689,13 +4617,12 @@
     </w:p>
     <w:tbl>
       <w:tblPr>
-        <w:tblStyle w:val="TableGrid"/>
+        <w:tblStyle w:val="TableGridFirstRowColummShadow"/>
         <w:tblW w:w="5000" w:type="pct"/>
       </w:tblPr>
       <w:tr>
         <w:tc>
           <w:tcPr>
-            <w:shd w:val="clear" w:color="auto" w:fill="D8D8D8"/>
             <w:tcW w:w="1000" w:type="pct"/>
           </w:tcPr>
           <w:p>
@@ -4709,7 +4636,6 @@
         </w:tc>
         <w:tc>
           <w:tcPr>
-            <w:shd w:val="clear" w:color="auto" w:fill="D8D8D8"/>
             <w:tcW w:w="3200" w:type="pct"/>
           </w:tcPr>
           <w:p>
@@ -4723,7 +4649,6 @@
         </w:tc>
         <w:tc>
           <w:tcPr>
-            <w:shd w:val="clear" w:color="auto" w:fill="D8D8D8"/>
             <w:tcW w:w="800" w:type="pct"/>
           </w:tcPr>
           <w:p>
@@ -4736,7 +4661,6 @@
       <w:tr>
         <w:tc>
           <w:tcPr>
-            <w:shd w:val="clear" w:color="auto" w:fill="D8D8D8"/>
             <w:tcW w:w="1000" w:type="pct"/>
           </w:tcPr>
           <w:p>
@@ -4763,7 +4687,6 @@
       <w:tr>
         <w:tc>
           <w:tcPr>
-            <w:shd w:val="clear" w:color="auto" w:fill="D8D8D8"/>
             <w:tcW w:w="1000" w:type="pct"/>
           </w:tcPr>
           <w:p>
@@ -4790,7 +4713,6 @@
       <w:tr>
         <w:tc>
           <w:tcPr>
-            <w:shd w:val="clear" w:color="auto" w:fill="D8D8D8"/>
             <w:tcW w:w="1000" w:type="pct"/>
           </w:tcPr>
           <w:p>
@@ -4922,14 +4844,13 @@
     </w:p>
     <w:tbl>
       <w:tblPr>
-        <w:tblStyle w:val="TableGrid"/>
+        <w:tblStyle w:val="TableGridFirstRowShadow"/>
         <w:tblW w:w="5000" w:type="pct"/>
       </w:tblPr>
       <w:tr>
         <w:tc>
           <w:tcPr>
             <w:tcW w:w="1850" w:type="pct"/>
-            <w:shd w:val="clear" w:color="auto" w:fill="D8D8D8"/>
           </w:tcPr>
           <w:p>
             <w:r>
@@ -4943,7 +4864,6 @@
         <w:tc>
           <w:tcPr>
             <w:tcW w:w="1300" w:type="pct"/>
-            <w:shd w:val="clear" w:color="auto" w:fill="D8D8D8"/>
           </w:tcPr>
           <w:p>
             <w:r>
@@ -4957,7 +4877,6 @@
         <w:tc>
           <w:tcPr>
             <w:tcW w:w="1850" w:type="pct"/>
-            <w:shd w:val="clear" w:color="auto" w:fill="D8D8D8"/>
           </w:tcPr>
           <w:p>
             <w:r>
@@ -5737,14 +5656,13 @@
     </w:p>
     <w:tbl>
       <w:tblPr>
-        <w:tblStyle w:val="TableGrid"/>
+        <w:tblStyle w:val="TableGridFirstRowShadow"/>
         <w:tblW w:w="5000" w:type="pct"/>
       </w:tblPr>
       <w:tr>
         <w:tc>
           <w:tcPr>
             <w:tcW w:w="1850" w:type="pct"/>
-            <w:shd w:val="clear" w:color="auto" w:fill="D8D8D8"/>
           </w:tcPr>
           <w:p>
             <w:r>
@@ -5758,7 +5676,6 @@
         <w:tc>
           <w:tcPr>
             <w:tcW w:w="1300" w:type="pct"/>
-            <w:shd w:val="clear" w:color="auto" w:fill="D8D8D8"/>
           </w:tcPr>
           <w:p>
             <w:r>
@@ -5772,7 +5689,6 @@
         <w:tc>
           <w:tcPr>
             <w:tcW w:w="1850" w:type="pct"/>
-            <w:shd w:val="clear" w:color="auto" w:fill="D8D8D8"/>
           </w:tcPr>
           <w:p>
             <w:r>
@@ -7038,6 +6954,32 @@
         <w:insideV w:val="single" w:sz="4" w:space="0" w:color="auto"/>
       </w:tblBorders>
     </w:tblPr>
+  </w:style>
+  <w:style w:type="table" w:styleId="TableGridFirstRowShadow">
+    <w:name w:val="Table Grid First Row Shadow"/>
+    <w:basedOn w:val="TableGrid"/>
+    <w:tblStylePr w:type="firstRow">
+      <w:rPr>
+        <w:b/>
+        <w:bCs/>
+      </w:rPr>
+      <w:tcPr>
+        <w:shd w:val="clear" w:color="auto" w:fill="D8D8D8"/>
+      </w:tcPr>
+    </w:tblStylePr>
+  </w:style>
+  <w:style w:type="table" w:styleId="TableGridFirstRowColummShadow">
+    <w:name w:val="Table Grid First Row Columm Shadow"/>
+    <w:basedOn w:val="TableGridFirstRowShadow"/>
+    <w:tblStylePr w:type="firstCol">
+      <w:rPr>
+        <w:b/>
+        <w:bCs/>
+      </w:rPr>
+      <w:tcPr>
+        <w:shd w:val="clear" w:color="auto" w:fill="D8D8D8"/>
+      </w:tcPr>
+    </w:tblStylePr>
   </w:style>
   <w:style w:type="paragraph" w:styleId="Caption">
     <w:name w:val="caption"/>

</xml_diff>

<commit_message>
Updated document and procedures
</commit_message>
<xml_diff>
--- a/req_docs/EPD-ICU FSR i1r14.docx
+++ b/req_docs/EPD-ICU FSR i1r14.docx
@@ -103,8 +103,14 @@
         <w:t>AD1</w:t>
       </w:r>
       <w:r>
+        <w:rPr>
+          <w:i/>
+        </w:rPr>
         <w:tab/>
-        <w:t>EID-A: Solar Orbiter Experiment Interface Document, Part A. SOL-EST-RCD-0050 issue 5. 03/2015</w:t>
+        <w:t>EID-A: Solar Orbiter Experiment Interface Document, Part A</w:t>
+      </w:r>
+      <w:r>
+        <w:t>. SOL-EST-RCD-0050 issue 5. 03/2015</w:t>
       </w:r>
       <w:bookmarkEnd w:id="0"/>
     </w:p>
@@ -117,8 +123,14 @@
         <w:t>AD2</w:t>
       </w:r>
       <w:r>
+        <w:rPr>
+          <w:i/>
+        </w:rPr>
         <w:tab/>
-        <w:t>EID-B: Solar Orbiter EPD Experiment Interface Document, Part B. SO-EPD-PO-IF-0001 issue 3 rev 3</w:t>
+        <w:t>EID-B: Solar Orbiter EPD Experiment Interface Document, Part B</w:t>
+      </w:r>
+      <w:r>
+        <w:t>. SO-EPD-PO-IF-0001 issue 3 rev 3</w:t>
       </w:r>
       <w:bookmarkEnd w:id="1"/>
     </w:p>
@@ -131,8 +143,14 @@
         <w:t>AD3</w:t>
       </w:r>
       <w:r>
+        <w:rPr>
+          <w:i/>
+        </w:rPr>
         <w:tab/>
-        <w:t>Interface Control Document (ICD). SO-EPD-ICU-IF-0001 issue 4 rev 0</w:t>
+        <w:t>Interface Control Document (ICD)</w:t>
+      </w:r>
+      <w:r>
+        <w:t>. SO-EPD-ICU-IF-0001 issue 4 rev 0</w:t>
       </w:r>
       <w:bookmarkEnd w:id="2"/>
     </w:p>
@@ -145,8 +163,14 @@
         <w:t>AD4</w:t>
       </w:r>
       <w:r>
+        <w:rPr>
+          <w:i/>
+        </w:rPr>
         <w:tab/>
-        <w:t>Solar Orbiter Operations Requirements Document. SO-ESC-RS-05001 issue 1 rev 8</w:t>
+        <w:t>Solar Orbiter Operations Requirements Document</w:t>
+      </w:r>
+      <w:r>
+        <w:t>. SO-ESC-RS-05001 issue 1 rev 8</w:t>
       </w:r>
       <w:bookmarkEnd w:id="3"/>
     </w:p>
@@ -159,8 +183,14 @@
         <w:t>AD5</w:t>
       </w:r>
       <w:r>
+        <w:rPr>
+          <w:i/>
+        </w:rPr>
         <w:tab/>
-        <w:t>Software. ECSS-E-ST-40C. 06/03/2009</w:t>
+        <w:t>Software</w:t>
+      </w:r>
+      <w:r>
+        <w:t>. ECSS-E-ST-40C. 06/03/2009</w:t>
       </w:r>
       <w:bookmarkEnd w:id="4"/>
     </w:p>
@@ -173,8 +203,14 @@
         <w:t>AD6</w:t>
       </w:r>
       <w:r>
+        <w:rPr>
+          <w:i/>
+        </w:rPr>
         <w:tab/>
-        <w:t>Solar Orbiter (SOLO) Energetic Particle Detector (EPD) Instrument Control Unit (ICU). SO-EPD-ICU-DD-004 issue 5 rev 0</w:t>
+        <w:t>Solar Orbiter (SOLO) Energetic Particle Detector (EPD) Instrument Control Unit (ICU)</w:t>
+      </w:r>
+      <w:r>
+        <w:t>. SO-EPD-ICU-DD-004 issue 5 rev 0</w:t>
       </w:r>
       <w:bookmarkEnd w:id="5"/>
     </w:p>
@@ -187,8 +223,14 @@
         <w:t>AD7</w:t>
       </w:r>
       <w:r>
+        <w:rPr>
+          <w:i/>
+        </w:rPr>
         <w:tab/>
-        <w:t>EPD Telemetry and Telecommand ICD. SO-EPD-PO-IF-0003 issue 2 rev 9</w:t>
+        <w:t>EPD Telemetry and Telecommand ICD</w:t>
+      </w:r>
+      <w:r>
+        <w:t>. SO-EPD-PO-IF-0003 issue 2 rev 9</w:t>
       </w:r>
       <w:bookmarkEnd w:id="6"/>
     </w:p>
@@ -201,8 +243,14 @@
         <w:t>AD11</w:t>
       </w:r>
       <w:r>
+        <w:rPr>
+          <w:i/>
+        </w:rPr>
         <w:tab/>
-        <w:t>Requirements and clarifications on software development and qualification for Solar Orbiter instruments. SOL-EST-RS-3188 issue 1 rev 0</w:t>
+        <w:t>Requirements and clarifications on software development and qualification for Solar Orbiter instruments</w:t>
+      </w:r>
+      <w:r>
+        <w:t>. SOL-EST-RS-3188 issue 1 rev 0</w:t>
       </w:r>
       <w:bookmarkEnd w:id="7"/>
     </w:p>
@@ -215,8 +263,14 @@
         <w:t>AD12</w:t>
       </w:r>
       <w:r>
+        <w:rPr>
+          <w:i/>
+        </w:rPr>
         <w:tab/>
-        <w:t>EPD Sensors Data Interface Control Document. SO-EPD-PO-IF-0005 issue 1 rev 6</w:t>
+        <w:t>EPD Sensors Data Interface Control Document</w:t>
+      </w:r>
+      <w:r>
+        <w:t>. SO-EPD-PO-IF-0005 issue 1 rev 6</w:t>
       </w:r>
       <w:bookmarkEnd w:id="8"/>
     </w:p>
@@ -237,8 +291,14 @@
         <w:t>RD1</w:t>
       </w:r>
       <w:r>
+        <w:rPr>
+          <w:i/>
+        </w:rPr>
         <w:tab/>
-        <w:t>CCSDS Packet Telemetry. CCSDS 102.0-B-5. Blue Book. CCSDS 102.0-B-5. 11/2000</w:t>
+        <w:t>CCSDS Packet Telemetry. CCSDS 102.0-B-5. Blue Book</w:t>
+      </w:r>
+      <w:r>
+        <w:t>. CCSDS 102.0-B-5. 11/2000</w:t>
       </w:r>
       <w:bookmarkEnd w:id="9"/>
     </w:p>
@@ -251,8 +311,14 @@
         <w:t>RD2</w:t>
       </w:r>
       <w:r>
+        <w:rPr>
+          <w:i/>
+        </w:rPr>
         <w:tab/>
-        <w:t>Ground systems and operations - Telemetry and telecommand packet utilization. ECSS-E-70-41A. 30/01/2003</w:t>
+        <w:t>Ground systems and operations - Telemetry and telecommand packet utilization</w:t>
+      </w:r>
+      <w:r>
+        <w:t>. ECSS-E-70-41A. 30/01/2003</w:t>
       </w:r>
       <w:bookmarkEnd w:id="10"/>
     </w:p>
@@ -265,8 +331,14 @@
         <w:t>RD3</w:t>
       </w:r>
       <w:r>
+        <w:rPr>
+          <w:i/>
+        </w:rPr>
         <w:tab/>
-        <w:t>SpaceWire - Links, nodes, routers and networks. ECSS-E-ST-50-12A. 24/01/2003</w:t>
+        <w:t>SpaceWire - Links, nodes, routers and networks</w:t>
+      </w:r>
+      <w:r>
+        <w:t>. ECSS-E-ST-50-12A. 24/01/2003</w:t>
       </w:r>
       <w:bookmarkEnd w:id="11"/>
     </w:p>

</xml_diff>

<commit_message>
Fixed demo documents adding new transition procedures
</commit_message>
<xml_diff>
--- a/req_docs/EPD-ICU FSR i1r14.docx
+++ b/req_docs/EPD-ICU FSR i1r14.docx
@@ -3299,6 +3299,128 @@
               <w:rPr>
                 <w:b/>
               </w:rPr>
+              <w:t>IF R-00140</w:t>
+            </w:r>
+          </w:p>
+        </w:tc>
+        <w:tc>
+          <w:tcPr>
+            <w:tcW w:w="800" w:type="pct"/>
+          </w:tcPr>
+          <w:p>
+            <w:r>
+              <w:t>F, B, S, C, O</w:t>
+            </w:r>
+          </w:p>
+        </w:tc>
+      </w:tr>
+      <w:tr>
+        <w:tc>
+          <w:tcPr>
+					</w:tcPr>
+          <w:p>
+            <w:r>
+              <w:rPr>
+                <w:b/>
+              </w:rPr>
+              <w:t>Description</w:t>
+            </w:r>
+          </w:p>
+        </w:tc>
+        <w:tc>
+          <w:tcPr>
+            <w:gridSpan w:val="2"/>
+            <w:tcW w:w="4000" w:type="pct"/>
+          </w:tcPr>
+          <w:p>
+            <w:r>
+              <w:t xml:space="preserve">The ICUSW shall manage the EPD status in order to ensure that it is possible for the telemetry to provide the unambiguous identification of the conditions required for execution of all possible configuration dependent telecommands. The information included in the EPD status is the current ICUSW mode and the current version and subversion of the application software. </w:t>
+            </w:r>
+          </w:p>
+        </w:tc>
+      </w:tr>
+      <w:tr>
+        <w:tc>
+          <w:tcPr>
+					</w:tcPr>
+          <w:p>
+            <w:r>
+              <w:rPr>
+                <w:b/>
+              </w:rPr>
+              <w:t>Validation Method</w:t>
+            </w:r>
+          </w:p>
+        </w:tc>
+        <w:tc>
+          <w:tcPr>
+            <w:gridSpan w:val="2"/>
+            <w:tcW w:w="4000" w:type="pct"/>
+          </w:tcPr>
+          <w:p>
+            <w:r>
+              <w:rPr>
+                <w:b/>
+              </w:rPr>
+              <w:t>T</w:t>
+            </w:r>
+          </w:p>
+        </w:tc>
+      </w:tr>
+      <w:tr>
+        <w:tc>
+          <w:tcPr>
+					</w:tcPr>
+          <w:p>
+            <w:r>
+              <w:rPr>
+                <w:b/>
+              </w:rPr>
+              <w:t>Parent</w:t>
+            </w:r>
+          </w:p>
+        </w:tc>
+        <w:tc>
+          <w:tcPr>
+            <w:gridSpan w:val="2"/>
+            <w:tcW w:w="4000" w:type="pct"/>
+          </w:tcPr>
+          <w:p>
+            <w:r>
+              <w:t>TM-5, R-366</w:t>
+            </w:r>
+          </w:p>
+        </w:tc>
+      </w:tr>
+    </w:tbl>
+    <w:tbl>
+      <w:tblPr>
+        <w:tblW w:w="5000" w:type="pct"/>
+        <w:tblStyle w:val="TableGridFirstRowColummShadow"/>
+      </w:tblPr>
+      <w:tr>
+        <w:tc>
+          <w:tcPr>
+            <w:tcW w:w="1000" w:type="pct"/>
+          </w:tcPr>
+          <w:p>
+            <w:r>
+              <w:rPr>
+                <w:b/>
+              </w:rPr>
+              <w:t>Name</w:t>
+            </w:r>
+          </w:p>
+        </w:tc>
+        <w:tc>
+          <w:tcPr>
+            <w:tcW w:w="3200" w:type="pct"/>
+          </w:tcPr>
+          <w:p>
+            <w:r>
+              <w:rPr>
+                <w:b/>
+              </w:rPr>
               <w:t>IF R-00150</w:t>
             </w:r>
           </w:p>
@@ -4154,7 +4276,7 @@
               <w:rPr>
                 <w:b/>
               </w:rPr>
-              <w:t>FU R-00390</w:t>
+              <w:t>FU R-00340</w:t>
             </w:r>
           </w:p>
         </w:tc>
@@ -4164,7 +4286,7 @@
           </w:tcPr>
           <w:p>
             <w:r>
-              <w:t>S, C, O</w:t>
+              <w:t>F, B, S, C, O</w:t>
             </w:r>
           </w:p>
         </w:tc>
@@ -4189,7 +4311,7 @@
           </w:tcPr>
           <w:p>
             <w:r>
-              <w:t>The ICUSW shall provide an are you alive function for testing the end-to-end connection between Ground or Command &amp; Control Function and itself. This function implements the Telecommand Perform Connection Test, service 17,1; and response Telemetry Connection Test Report, service 17,2.</w:t>
+              <w:t>The ICUSW shall establish a connection on the S/C SpaceWire link after power ON.</w:t>
             </w:r>
           </w:p>
         </w:tc>
@@ -4242,20 +4364,12 @@
           </w:tcPr>
           <w:p>
             <w:r>
-              <w:t>FTS-1, FTS-2</w:t>
+              <w:t>R-225</w:t>
             </w:r>
           </w:p>
         </w:tc>
       </w:tr>
     </w:tbl>
-    <w:p>
-      <w:pPr>
-        <w:pStyle w:val="Heading3"/>
-      </w:pPr>
-      <w:r>
-        <w:t>Application software requirements</w:t>
-      </w:r>
-    </w:p>
     <w:tbl>
       <w:tblPr>
         <w:tblW w:w="5000" w:type="pct"/>
@@ -4284,7 +4398,7 @@
               <w:rPr>
                 <w:b/>
               </w:rPr>
-              <w:t>FU R-00370</w:t>
+              <w:t>FU R-00390</w:t>
             </w:r>
           </w:p>
         </w:tc>
@@ -4294,7 +4408,7 @@
           </w:tcPr>
           <w:p>
             <w:r>
-              <w:t>C, O</w:t>
+              <w:t>S, C, O</w:t>
             </w:r>
           </w:p>
         </w:tc>
@@ -4319,7 +4433,7 @@
           </w:tcPr>
           <w:p>
             <w:r>
-              <w:t>The ICUSW shall provide the service 3,129 in order to specify the frequency of generation of a specified housekeeping telemetry packet via Telecommand Update HK Report Generation Period.</w:t>
+              <w:t>The ICUSW shall provide an are you alive function for testing the end-to-end connection between Ground or Command &amp; Control Function and itself. This function implements the Telecommand Perform Connection Test, service 17,1; and response Telemetry Connection Test Report, service 17,2.</w:t>
             </w:r>
           </w:p>
         </w:tc>
@@ -4372,15 +4486,18 @@
           </w:tcPr>
           <w:p>
             <w:r>
-              <w:t>PERP-7</w:t>
+              <w:t>FTS-1, FTS-2</w:t>
             </w:r>
           </w:p>
         </w:tc>
       </w:tr>
     </w:tbl>
     <w:p>
-      <w:r>
-        <w:t>The frequency accepted by the ICUSW must be &lt;= 1Hz.</w:t>
+      <w:pPr>
+        <w:pStyle w:val="Heading3"/>
+      </w:pPr>
+      <w:r>
+        <w:t>Application software requirements</w:t>
       </w:r>
     </w:p>
     <w:tbl>
@@ -4411,7 +4528,7 @@
               <w:rPr>
                 <w:b/>
               </w:rPr>
-              <w:t>FU R-00380</w:t>
+              <w:t>FU R-00370</w:t>
             </w:r>
           </w:p>
         </w:tc>
@@ -4446,7 +4563,7 @@
           </w:tcPr>
           <w:p>
             <w:r>
-              <w:t>The ICUSW application software shall provide the services 3,5 and 3,6.</w:t>
+              <w:t>The ICUSW shall provide the service 3,129 in order to specify the frequency of generation of a specified housekeeping telemetry packet via Telecommand Update HK Report Generation Period.</w:t>
             </w:r>
           </w:p>
         </w:tc>
@@ -4499,7 +4616,7 @@
           </w:tcPr>
           <w:p>
             <w:r>
-              <w:t>PERP-12</w:t>
+              <w:t>PERP-7</w:t>
             </w:r>
           </w:p>
         </w:tc>
@@ -4507,36 +4624,7 @@
     </w:tbl>
     <w:p>
       <w:r>
-        <w:t>Using these services, it will be possible to enable/disable by telecommand the generation of an existing housekeeping packet (and for more than one packet as part of the same command). Telecommands Enable HK Parameter Report Generation, service 3,5; and Disable HK Parameter Report Generation, service 3,6.</w:t>
-      </w:r>
-    </w:p>
-    <w:p>
-      <w:pPr>
-        <w:pStyle w:val="Heading2"/>
-      </w:pPr>
-      <w:r>
-        <w:t>Operational</w:t>
-      </w:r>
-    </w:p>
-    <w:p>
-      <w:pPr>
-        <w:pStyle w:val="Heading2"/>
-      </w:pPr>
-      <w:r>
-        <w:t>Resources</w:t>
-      </w:r>
-    </w:p>
-    <w:p>
-      <w:pPr>
-        <w:pStyle w:val="Heading3"/>
-      </w:pPr>
-      <w:r>
-        <w:t>Application software requirements</w:t>
-      </w:r>
-    </w:p>
-    <w:p>
-      <w:r>
-        <w:t>The resources related to the management  links between the ICU and the sensor units for ICUSW execution are enumerated in the following requirements:</w:t>
+        <w:t>The frequency accepted by the ICUSW must be &lt;= 1Hz.</w:t>
       </w:r>
     </w:p>
     <w:tbl>
@@ -4567,7 +4655,7 @@
               <w:rPr>
                 <w:b/>
               </w:rPr>
-              <w:t>RE R-00070</w:t>
+              <w:t>FU R-00380</w:t>
             </w:r>
           </w:p>
         </w:tc>
@@ -4602,12 +4690,7 @@
           </w:tcPr>
           <w:p>
             <w:r>
-              <w:t>The ICUSW failure detection functions shall control the continuous production of service 5 report packets corresponding to the same anomaly by means of autonomously disabling individually the report packet generation after each reported anomaly.</w:t>
-            </w:r>
-          </w:p>
-          <w:p>
-            <w:r>
-              <w:t>The service 5,5 and 5,6 telecommands will be used to control the report packet generation.</w:t>
+              <w:t>The ICUSW application software shall provide the services 3,5 and 3,6.</w:t>
             </w:r>
           </w:p>
         </w:tc>
@@ -4660,7 +4743,7 @@
           </w:tcPr>
           <w:p>
             <w:r>
-              <w:t>R-264, FDIR-14, R-407, EVRP-6</w:t>
+              <w:t>PERP-12</w:t>
             </w:r>
           </w:p>
         </w:tc>
@@ -4668,7 +4751,462 @@
     </w:tbl>
     <w:p>
       <w:r>
-        <w:t xml:space="preserve">The service 5 telemetry for anomaly reports is defined in the EPD Telemetry and Telecommand Document </w:t>
+        <w:t>Using these services, it will be possible to enable/disable by telecommand the generation of an existing housekeeping packet (and for more than one packet as part of the same command). Telecommands Enable HK Parameter Report Generation, service 3,5; and Disable HK Parameter Report Generation, service 3,6.</w:t>
+      </w:r>
+    </w:p>
+    <w:p>
+      <w:pPr>
+        <w:pStyle w:val="Heading2"/>
+      </w:pPr>
+      <w:r>
+        <w:t>Operational</w:t>
+      </w:r>
+    </w:p>
+    <w:p>
+      <w:pPr>
+        <w:pStyle w:val="Heading2"/>
+      </w:pPr>
+      <w:r>
+        <w:t>Resources</w:t>
+      </w:r>
+    </w:p>
+    <w:p>
+      <w:pPr>
+        <w:pStyle w:val="Heading3"/>
+      </w:pPr>
+      <w:r>
+        <w:t>Common requirements</w:t>
+      </w:r>
+    </w:p>
+    <w:tbl>
+      <w:tblPr>
+        <w:tblW w:w="5000" w:type="pct"/>
+        <w:tblStyle w:val="TableGridFirstRowColummShadow"/>
+      </w:tblPr>
+      <w:tr>
+        <w:tc>
+          <w:tcPr>
+            <w:tcW w:w="1000" w:type="pct"/>
+          </w:tcPr>
+          <w:p>
+            <w:r>
+              <w:rPr>
+                <w:b/>
+              </w:rPr>
+              <w:t>Name</w:t>
+            </w:r>
+          </w:p>
+        </w:tc>
+        <w:tc>
+          <w:tcPr>
+            <w:tcW w:w="3200" w:type="pct"/>
+          </w:tcPr>
+          <w:p>
+            <w:r>
+              <w:rPr>
+                <w:b/>
+              </w:rPr>
+              <w:t>OP R-00010</w:t>
+            </w:r>
+          </w:p>
+        </w:tc>
+        <w:tc>
+          <w:tcPr>
+            <w:tcW w:w="800" w:type="pct"/>
+          </w:tcPr>
+          <w:p>
+            <w:r>
+              <w:t>F, B, S, C, O</w:t>
+            </w:r>
+          </w:p>
+        </w:tc>
+      </w:tr>
+      <w:tr>
+        <w:tc>
+          <w:tcPr>
+					</w:tcPr>
+          <w:p>
+            <w:r>
+              <w:rPr>
+                <w:b/>
+              </w:rPr>
+              <w:t>Description</w:t>
+            </w:r>
+          </w:p>
+        </w:tc>
+        <w:tc>
+          <w:tcPr>
+            <w:gridSpan w:val="2"/>
+            <w:tcW w:w="4000" w:type="pct"/>
+          </w:tcPr>
+          <w:p>
+            <w:r>
+              <w:t>The ICUSW shall be able to support the following modes:</w:t>
+            </w:r>
+          </w:p>
+          <w:p>
+            <w:pPr>
+              <w:pStyle w:val="ListParagraph"/>
+              <w:numPr>
+                <w:ilvl w:val="0"/>
+                <w:numId w:val="12"/>
+              </w:numPr>
+            </w:pPr>
+            <w:r>
+              <w:t>OFF: The ICU is not powered.</w:t>
+            </w:r>
+          </w:p>
+          <w:p>
+            <w:pPr>
+              <w:pStyle w:val="ListParagraph"/>
+              <w:numPr>
+                <w:ilvl w:val="0"/>
+                <w:numId w:val="12"/>
+              </w:numPr>
+            </w:pPr>
+            <w:r>
+              <w:t>BOOT: The ICU is just switched on. In this mode the ICU hardware and the application software images stored in EEPROM are checked. This mode is in charge of the deployment of the application software image if it is not damaged. If all the application software images are damaged, the ICUSW will go to SAFE mode until the images had been repaired. If any application software image is usable, the control will be passed to it. In BOOT mode the boot software is running on the ICU.</w:t>
+            </w:r>
+          </w:p>
+          <w:p>
+            <w:pPr>
+              <w:pStyle w:val="ListParagraph"/>
+              <w:numPr>
+                <w:ilvl w:val="0"/>
+                <w:numId w:val="12"/>
+              </w:numPr>
+            </w:pPr>
+            <w:r>
+              <w:t>SAFE: is a mode in which EPD is powered but in a safe configuration, which can be maintained indefinitely (e.g. main control unit powered but sensors are off). In this mode EPD will generate only non-science telemetry. The configuration of the instrument in SAFE mode will be unambiguous (i.e. only one defined configuration). In this mode the boot software is running on the ICU.</w:t>
+            </w:r>
+          </w:p>
+          <w:p>
+            <w:pPr>
+              <w:pStyle w:val="ListParagraph"/>
+              <w:numPr>
+                <w:ilvl w:val="0"/>
+                <w:numId w:val="12"/>
+              </w:numPr>
+            </w:pPr>
+            <w:r>
+              <w:t>CONFIGURATION: this mode shall be used for required operations to activate the instrument. In this mode only non-science may be generated. In this mode the application software is running on the ICU.</w:t>
+            </w:r>
+          </w:p>
+          <w:p>
+            <w:pPr>
+              <w:pStyle w:val="ListParagraph"/>
+              <w:numPr>
+                <w:ilvl w:val="0"/>
+                <w:numId w:val="12"/>
+              </w:numPr>
+            </w:pPr>
+            <w:r>
+              <w:t>OPERATIONAL: this mode is the mode in which EPD is fully operative and generates non-science as well as science data. In this mode the application software is running on the ICU. The entry in this mode must be notified to the sensors.</w:t>
+            </w:r>
+          </w:p>
+        </w:tc>
+      </w:tr>
+      <w:tr>
+        <w:tc>
+          <w:tcPr>
+					</w:tcPr>
+          <w:p>
+            <w:r>
+              <w:rPr>
+                <w:b/>
+              </w:rPr>
+              <w:t>Validation Method</w:t>
+            </w:r>
+          </w:p>
+        </w:tc>
+        <w:tc>
+          <w:tcPr>
+            <w:gridSpan w:val="2"/>
+            <w:tcW w:w="4000" w:type="pct"/>
+          </w:tcPr>
+          <w:p>
+            <w:r>
+              <w:rPr>
+                <w:b/>
+              </w:rPr>
+              <w:t>T</w:t>
+            </w:r>
+          </w:p>
+        </w:tc>
+      </w:tr>
+      <w:tr>
+        <w:tc>
+          <w:tcPr>
+					</w:tcPr>
+          <w:p>
+            <w:r>
+              <w:rPr>
+                <w:b/>
+              </w:rPr>
+              <w:t>Parent</w:t>
+            </w:r>
+          </w:p>
+        </w:tc>
+        <w:tc>
+          <w:tcPr>
+            <w:gridSpan w:val="2"/>
+            <w:tcW w:w="4000" w:type="pct"/>
+          </w:tcPr>
+          <w:p>
+            <w:r>
+              <w:t>R-184, R-266, MOD-1, MOD-2</w:t>
+            </w:r>
+          </w:p>
+        </w:tc>
+      </w:tr>
+    </w:tbl>
+    <w:tbl>
+      <w:tblPr>
+        <w:tblW w:w="5000" w:type="pct"/>
+        <w:tblStyle w:val="TableGridFirstRowColummShadow"/>
+      </w:tblPr>
+      <w:tr>
+        <w:tc>
+          <w:tcPr>
+            <w:tcW w:w="1000" w:type="pct"/>
+          </w:tcPr>
+          <w:p>
+            <w:r>
+              <w:rPr>
+                <w:b/>
+              </w:rPr>
+              <w:t>Name</w:t>
+            </w:r>
+          </w:p>
+        </w:tc>
+        <w:tc>
+          <w:tcPr>
+            <w:tcW w:w="3200" w:type="pct"/>
+          </w:tcPr>
+          <w:p>
+            <w:r>
+              <w:rPr>
+                <w:b/>
+              </w:rPr>
+              <w:t>OP R-00020</w:t>
+            </w:r>
+          </w:p>
+        </w:tc>
+        <w:tc>
+          <w:tcPr>
+            <w:tcW w:w="800" w:type="pct"/>
+          </w:tcPr>
+          <w:p>
+            <w:r>
+              <w:t>S, C, O</w:t>
+            </w:r>
+          </w:p>
+        </w:tc>
+      </w:tr>
+      <w:tr>
+        <w:tc>
+          <w:tcPr>
+					</w:tcPr>
+          <w:p>
+            <w:r>
+              <w:rPr>
+                <w:b/>
+              </w:rPr>
+              <w:t>Description</w:t>
+            </w:r>
+          </w:p>
+        </w:tc>
+        <w:tc>
+          <w:tcPr>
+            <w:gridSpan w:val="2"/>
+            <w:tcW w:w="4000" w:type="pct"/>
+          </w:tcPr>
+          <w:p>
+            <w:r>
+              <w:t>The service 3 telemetry generated by the ICUSW shall provide unambiguous identification of the modes. ICUSW mode transitions will be reported as TM(5.1) events.</w:t>
+            </w:r>
+          </w:p>
+        </w:tc>
+      </w:tr>
+      <w:tr>
+        <w:tc>
+          <w:tcPr>
+					</w:tcPr>
+          <w:p>
+            <w:r>
+              <w:rPr>
+                <w:b/>
+              </w:rPr>
+              <w:t>Validation Method</w:t>
+            </w:r>
+          </w:p>
+        </w:tc>
+        <w:tc>
+          <w:tcPr>
+            <w:gridSpan w:val="2"/>
+            <w:tcW w:w="4000" w:type="pct"/>
+          </w:tcPr>
+          <w:p>
+            <w:r>
+              <w:rPr>
+                <w:b/>
+              </w:rPr>
+              <w:t>T</w:t>
+            </w:r>
+          </w:p>
+        </w:tc>
+      </w:tr>
+      <w:tr>
+        <w:tc>
+          <w:tcPr>
+					</w:tcPr>
+          <w:p>
+            <w:r>
+              <w:rPr>
+                <w:b/>
+              </w:rPr>
+              <w:t>Parent</w:t>
+            </w:r>
+          </w:p>
+        </w:tc>
+        <w:tc>
+          <w:tcPr>
+            <w:gridSpan w:val="2"/>
+            <w:tcW w:w="4000" w:type="pct"/>
+          </w:tcPr>
+          <w:p>
+            <w:r>
+              <w:t>R-269, MOD-3, R-278</w:t>
+            </w:r>
+          </w:p>
+        </w:tc>
+      </w:tr>
+    </w:tbl>
+    <w:tbl>
+      <w:tblPr>
+        <w:tblW w:w="5000" w:type="pct"/>
+        <w:tblStyle w:val="TableGridFirstRowColummShadow"/>
+      </w:tblPr>
+      <w:tr>
+        <w:tc>
+          <w:tcPr>
+            <w:tcW w:w="1000" w:type="pct"/>
+          </w:tcPr>
+          <w:p>
+            <w:r>
+              <w:rPr>
+                <w:b/>
+              </w:rPr>
+              <w:t>Name</w:t>
+            </w:r>
+          </w:p>
+        </w:tc>
+        <w:tc>
+          <w:tcPr>
+            <w:tcW w:w="3200" w:type="pct"/>
+          </w:tcPr>
+          <w:p>
+            <w:r>
+              <w:rPr>
+                <w:b/>
+              </w:rPr>
+              <w:t>OP R-00030</w:t>
+            </w:r>
+          </w:p>
+        </w:tc>
+        <w:tc>
+          <w:tcPr>
+            <w:tcW w:w="800" w:type="pct"/>
+          </w:tcPr>
+          <w:p>
+            <w:r>
+              <w:t>F, B, S, C, O</w:t>
+            </w:r>
+          </w:p>
+        </w:tc>
+      </w:tr>
+      <w:tr>
+        <w:tc>
+          <w:tcPr>
+					</w:tcPr>
+          <w:p>
+            <w:r>
+              <w:rPr>
+                <w:b/>
+              </w:rPr>
+              <w:t>Description</w:t>
+            </w:r>
+          </w:p>
+        </w:tc>
+        <w:tc>
+          <w:tcPr>
+            <w:gridSpan w:val="2"/>
+            <w:tcW w:w="4000" w:type="pct"/>
+          </w:tcPr>
+          <w:p>
+            <w:r>
+              <w:t>Upon starting a mode transition, the ICUSW shall manage the configuration of the necessary hardware (e.g. sensors, actuators), the activation of a default periodic telemetry configuration, and all the automatic processes required to achieve the objective of the mode.</w:t>
+            </w:r>
+          </w:p>
+        </w:tc>
+      </w:tr>
+      <w:tr>
+        <w:tc>
+          <w:tcPr>
+					</w:tcPr>
+          <w:p>
+            <w:r>
+              <w:rPr>
+                <w:b/>
+              </w:rPr>
+              <w:t>Validation Method</w:t>
+            </w:r>
+          </w:p>
+        </w:tc>
+        <w:tc>
+          <w:tcPr>
+            <w:gridSpan w:val="2"/>
+            <w:tcW w:w="4000" w:type="pct"/>
+          </w:tcPr>
+          <w:p>
+            <w:r>
+              <w:rPr>
+                <w:b/>
+              </w:rPr>
+              <w:t>T</w:t>
+            </w:r>
+          </w:p>
+        </w:tc>
+      </w:tr>
+      <w:tr>
+        <w:tc>
+          <w:tcPr>
+					</w:tcPr>
+          <w:p>
+            <w:r>
+              <w:rPr>
+                <w:b/>
+              </w:rPr>
+              <w:t>Parent</w:t>
+            </w:r>
+          </w:p>
+        </w:tc>
+        <w:tc>
+          <w:tcPr>
+            <w:gridSpan w:val="2"/>
+            <w:tcW w:w="4000" w:type="pct"/>
+          </w:tcPr>
+          <w:p>
+            <w:r>
+              <w:t>MOD-5</w:t>
+            </w:r>
+          </w:p>
+        </w:tc>
+      </w:tr>
+    </w:tbl>
+    <w:p>
+      <w:r>
+        <w:t xml:space="preserve">For each mode, the hardware and periodic telemetry configuration, as well as their sets of automatic processes is defined in </w:t>
       </w:r>
       <w:hyperlink w:anchor="AD7">
         <w:r>
@@ -4684,7 +5222,7 @@
     </w:p>
     <w:p>
       <w:r>
-        <w:t xml:space="preserve">The service 5,5 and 5,6 telecommand that controls the report packet generation is defined in the EPD Telemetry and Telecommand Document </w:t>
+        <w:t xml:space="preserve">The telecommands admitted in each mode are defined in the EPD Telemetry and Telecommand Document </w:t>
       </w:r>
       <w:hyperlink w:anchor="AD7">
         <w:r>
@@ -4698,27 +5236,6 @@
         <w:t>.</w:t>
       </w:r>
     </w:p>
-    <w:p>
-      <w:pPr>
-        <w:pStyle w:val="Heading2"/>
-      </w:pPr>
-      <w:r>
-        <w:t>Design</w:t>
-      </w:r>
-    </w:p>
-    <w:p>
-      <w:pPr>
-        <w:pStyle w:val="Heading3"/>
-      </w:pPr>
-      <w:r>
-        <w:t>Application software requirements</w:t>
-      </w:r>
-    </w:p>
-    <w:p>
-      <w:r>
-        <w:t>The ICUSW application software will handle the information about EPD status, houseeking and fault detection and recovery management according to the following design requirements:</w:t>
-      </w:r>
-    </w:p>
     <w:tbl>
       <w:tblPr>
         <w:tblW w:w="5000" w:type="pct"/>
@@ -4747,7 +5264,7 @@
               <w:rPr>
                 <w:b/>
               </w:rPr>
-              <w:t>DI R-00030</w:t>
+              <w:t>OP R-00040</w:t>
             </w:r>
           </w:p>
         </w:tc>
@@ -4757,7 +5274,7 @@
           </w:tcPr>
           <w:p>
             <w:r>
-              <w:t>C, O</w:t>
+              <w:t>F, B, S, C, O</w:t>
             </w:r>
           </w:p>
         </w:tc>
@@ -4782,7 +5299,96 @@
           </w:tcPr>
           <w:p>
             <w:r>
-              <w:t>The application software of the ICUSW will provide the EPD status information in service 3 telemetry from direct measurements from operating units rather than from secondary effects.</w:t>
+              <w:t>The ICUSW shall implement and internal safety logic to prevent inadvertent commanding of mode transitions, in case forbidden mode transitions are identified.</w:t>
+            </w:r>
+          </w:p>
+          <w:p>
+            <w:r>
+              <w:t>The valid mode transitions of the ICUSW are:</w:t>
+            </w:r>
+          </w:p>
+          <w:p>
+            <w:pPr>
+              <w:pStyle w:val="ListParagraph"/>
+              <w:numPr>
+                <w:ilvl w:val="0"/>
+                <w:numId w:val="13"/>
+              </w:numPr>
+            </w:pPr>
+            <w:r>
+              <w:t>BOOT TO SAFE This transition is autonomous and it is enabled when the boot software reports that there is not an application image stored in EEPROM that is usable, or any incoherence in the reset counters of the System Data Pool is detected.</w:t>
+            </w:r>
+          </w:p>
+          <w:p>
+            <w:pPr>
+              <w:pStyle w:val="ListParagraph"/>
+              <w:numPr>
+                <w:ilvl w:val="0"/>
+                <w:numId w:val="13"/>
+              </w:numPr>
+            </w:pPr>
+            <w:r>
+              <w:t>BOOT TO CONFIGURATION. This transition is autonomous and it is enabled when the target mode is CONFIGURATION and the boot software detects that there is an application image stored in EEPROM and deployed in SDRAM that is usable.</w:t>
+            </w:r>
+          </w:p>
+          <w:p>
+            <w:pPr>
+              <w:pStyle w:val="ListParagraph"/>
+              <w:numPr>
+                <w:ilvl w:val="0"/>
+                <w:numId w:val="13"/>
+              </w:numPr>
+            </w:pPr>
+            <w:r>
+              <w:t>BOOT TO OPERATIONAL. This transition is autonomous and it is enabled when the target mode is OPERATIONAL and the boot software detects that there is an application image stored in EEPROM and deployed in SDRAM that is usable.</w:t>
+            </w:r>
+          </w:p>
+          <w:p>
+            <w:pPr>
+              <w:pStyle w:val="ListParagraph"/>
+              <w:numPr>
+                <w:ilvl w:val="0"/>
+                <w:numId w:val="13"/>
+              </w:numPr>
+            </w:pPr>
+            <w:r>
+              <w:t>CONFIGURATION TO OPERATIONAL. This transition is triggered by telecommand.</w:t>
+            </w:r>
+          </w:p>
+          <w:p>
+            <w:pPr>
+              <w:pStyle w:val="ListParagraph"/>
+              <w:numPr>
+                <w:ilvl w:val="0"/>
+                <w:numId w:val="13"/>
+              </w:numPr>
+            </w:pPr>
+            <w:r>
+              <w:t>SAFE TO BOOT. This transition can be triggered by telecommand or autonomously due to an event. It is done by an ICU soft reset.</w:t>
+            </w:r>
+          </w:p>
+          <w:p>
+            <w:pPr>
+              <w:pStyle w:val="ListParagraph"/>
+              <w:numPr>
+                <w:ilvl w:val="0"/>
+                <w:numId w:val="13"/>
+              </w:numPr>
+            </w:pPr>
+            <w:r>
+              <w:t>CONFIGURATION TO BOOT. This transition can be triggered by telecommand or autonomously due to an event. It is done by an ICU soft reset.</w:t>
+            </w:r>
+          </w:p>
+          <w:p>
+            <w:pPr>
+              <w:pStyle w:val="ListParagraph"/>
+              <w:numPr>
+                <w:ilvl w:val="0"/>
+                <w:numId w:val="13"/>
+              </w:numPr>
+            </w:pPr>
+            <w:r>
+              <w:t>OPERATION TO BOOT. This transition can be triggered by telecommand or autonomously due to an event. It is done by an ICU soft reset.</w:t>
             </w:r>
           </w:p>
         </w:tc>
@@ -4835,12 +5441,965 @@
           </w:tcPr>
           <w:p>
             <w:r>
+              <w:t>R-260, MOD-6</w:t>
+            </w:r>
+          </w:p>
+        </w:tc>
+      </w:tr>
+    </w:tbl>
+    <w:tbl>
+      <w:tblPr>
+        <w:tblW w:w="5000" w:type="pct"/>
+        <w:tblStyle w:val="TableGridFirstRowColummShadow"/>
+      </w:tblPr>
+      <w:tr>
+        <w:tc>
+          <w:tcPr>
+            <w:tcW w:w="1000" w:type="pct"/>
+          </w:tcPr>
+          <w:p>
+            <w:r>
+              <w:rPr>
+                <w:b/>
+              </w:rPr>
+              <w:t>Name</w:t>
+            </w:r>
+          </w:p>
+        </w:tc>
+        <w:tc>
+          <w:tcPr>
+            <w:tcW w:w="3200" w:type="pct"/>
+          </w:tcPr>
+          <w:p>
+            <w:r>
+              <w:rPr>
+                <w:b/>
+              </w:rPr>
+              <w:t>OP R-00050</w:t>
+            </w:r>
+          </w:p>
+        </w:tc>
+        <w:tc>
+          <w:tcPr>
+            <w:tcW w:w="800" w:type="pct"/>
+          </w:tcPr>
+          <w:p>
+            <w:r>
+              <w:t>F, B, S, C, O</w:t>
+            </w:r>
+          </w:p>
+        </w:tc>
+      </w:tr>
+      <w:tr>
+        <w:tc>
+          <w:tcPr>
+					</w:tcPr>
+          <w:p>
+            <w:r>
+              <w:rPr>
+                <w:b/>
+              </w:rPr>
+              <w:t>Description</w:t>
+            </w:r>
+          </w:p>
+        </w:tc>
+        <w:tc>
+          <w:tcPr>
+            <w:gridSpan w:val="2"/>
+            <w:tcW w:w="4000" w:type="pct"/>
+          </w:tcPr>
+          <w:p>
+            <w:r>
+              <w:t>The ICUSW shall allow to command the EPD into each of the pre-defined modes by means of a telecommand of service 128.1.</w:t>
+            </w:r>
+          </w:p>
+        </w:tc>
+      </w:tr>
+      <w:tr>
+        <w:tc>
+          <w:tcPr>
+					</w:tcPr>
+          <w:p>
+            <w:r>
+              <w:rPr>
+                <w:b/>
+              </w:rPr>
+              <w:t>Validation Method</w:t>
+            </w:r>
+          </w:p>
+        </w:tc>
+        <w:tc>
+          <w:tcPr>
+            <w:gridSpan w:val="2"/>
+            <w:tcW w:w="4000" w:type="pct"/>
+          </w:tcPr>
+          <w:p>
+            <w:r>
+              <w:rPr>
+                <w:b/>
+              </w:rPr>
+              <w:t>T</w:t>
+            </w:r>
+          </w:p>
+        </w:tc>
+      </w:tr>
+      <w:tr>
+        <w:tc>
+          <w:tcPr>
+					</w:tcPr>
+          <w:p>
+            <w:r>
+              <w:rPr>
+                <w:b/>
+              </w:rPr>
+              <w:t>Parent</w:t>
+            </w:r>
+          </w:p>
+        </w:tc>
+        <w:tc>
+          <w:tcPr>
+            <w:gridSpan w:val="2"/>
+            <w:tcW w:w="4000" w:type="pct"/>
+          </w:tcPr>
+          <w:p>
+            <w:r>
+              <w:t>R-188, MOD-7</w:t>
+            </w:r>
+          </w:p>
+        </w:tc>
+      </w:tr>
+    </w:tbl>
+    <w:tbl>
+      <w:tblPr>
+        <w:tblW w:w="5000" w:type="pct"/>
+        <w:tblStyle w:val="TableGridFirstRowColummShadow"/>
+      </w:tblPr>
+      <w:tr>
+        <w:tc>
+          <w:tcPr>
+            <w:tcW w:w="1000" w:type="pct"/>
+          </w:tcPr>
+          <w:p>
+            <w:r>
+              <w:rPr>
+                <w:b/>
+              </w:rPr>
+              <w:t>Name</w:t>
+            </w:r>
+          </w:p>
+        </w:tc>
+        <w:tc>
+          <w:tcPr>
+            <w:tcW w:w="3200" w:type="pct"/>
+          </w:tcPr>
+          <w:p>
+            <w:r>
+              <w:rPr>
+                <w:b/>
+              </w:rPr>
+              <w:t>OP R-00080</w:t>
+            </w:r>
+          </w:p>
+        </w:tc>
+        <w:tc>
+          <w:tcPr>
+            <w:tcW w:w="800" w:type="pct"/>
+          </w:tcPr>
+          <w:p>
+            <w:r>
+              <w:t>S, C, O</w:t>
+            </w:r>
+          </w:p>
+        </w:tc>
+      </w:tr>
+      <w:tr>
+        <w:tc>
+          <w:tcPr>
+					</w:tcPr>
+          <w:p>
+            <w:r>
+              <w:rPr>
+                <w:b/>
+              </w:rPr>
+              <w:t>Description</w:t>
+            </w:r>
+          </w:p>
+        </w:tc>
+        <w:tc>
+          <w:tcPr>
+            <w:gridSpan w:val="2"/>
+            <w:tcW w:w="4000" w:type="pct"/>
+          </w:tcPr>
+          <w:p>
+            <w:r>
+              <w:t>Telemetry shall be available for the Ground to monitor all stages of an EPD reconfiguration managed by the ICUSW.</w:t>
+            </w:r>
+          </w:p>
+        </w:tc>
+      </w:tr>
+      <w:tr>
+        <w:tc>
+          <w:tcPr>
+					</w:tcPr>
+          <w:p>
+            <w:r>
+              <w:rPr>
+                <w:b/>
+              </w:rPr>
+              <w:t>Validation Method</w:t>
+            </w:r>
+          </w:p>
+        </w:tc>
+        <w:tc>
+          <w:tcPr>
+            <w:gridSpan w:val="2"/>
+            <w:tcW w:w="4000" w:type="pct"/>
+          </w:tcPr>
+          <w:p>
+            <w:r>
+              <w:rPr>
+                <w:b/>
+              </w:rPr>
+              <w:t>T</w:t>
+            </w:r>
+          </w:p>
+        </w:tc>
+      </w:tr>
+      <w:tr>
+        <w:tc>
+          <w:tcPr>
+					</w:tcPr>
+          <w:p>
+            <w:r>
+              <w:rPr>
+                <w:b/>
+              </w:rPr>
+              <w:t>Parent</w:t>
+            </w:r>
+          </w:p>
+        </w:tc>
+        <w:tc>
+          <w:tcPr>
+            <w:gridSpan w:val="2"/>
+            <w:tcW w:w="4000" w:type="pct"/>
+          </w:tcPr>
+          <w:p>
+            <w:r>
+              <w:t>REC-3, R-407</w:t>
+            </w:r>
+          </w:p>
+        </w:tc>
+      </w:tr>
+    </w:tbl>
+    <w:p>
+      <w:r>
+        <w:t>The telemetries of the services 3, 5 and 128 will be used for this purpose.</w:t>
+      </w:r>
+    </w:p>
+    <w:p>
+      <w:pPr>
+        <w:pStyle w:val="Heading3"/>
+      </w:pPr>
+      <w:r>
+        <w:t>Boot software requirements</w:t>
+      </w:r>
+    </w:p>
+    <w:tbl>
+      <w:tblPr>
+        <w:tblW w:w="5000" w:type="pct"/>
+        <w:tblStyle w:val="TableGridFirstRowColummShadow"/>
+      </w:tblPr>
+      <w:tr>
+        <w:tc>
+          <w:tcPr>
+            <w:tcW w:w="1000" w:type="pct"/>
+          </w:tcPr>
+          <w:p>
+            <w:r>
+              <w:rPr>
+                <w:b/>
+              </w:rPr>
+              <w:t>Name</w:t>
+            </w:r>
+          </w:p>
+        </w:tc>
+        <w:tc>
+          <w:tcPr>
+            <w:tcW w:w="3200" w:type="pct"/>
+          </w:tcPr>
+          <w:p>
+            <w:r>
+              <w:rPr>
+                <w:b/>
+              </w:rPr>
+              <w:t>OP R-00160</w:t>
+            </w:r>
+          </w:p>
+        </w:tc>
+        <w:tc>
+          <w:tcPr>
+            <w:tcW w:w="800" w:type="pct"/>
+          </w:tcPr>
+          <w:p>
+            <w:r>
+              <w:t>S</w:t>
+            </w:r>
+          </w:p>
+        </w:tc>
+      </w:tr>
+      <w:tr>
+        <w:tc>
+          <w:tcPr>
+					</w:tcPr>
+          <w:p>
+            <w:r>
+              <w:rPr>
+                <w:b/>
+              </w:rPr>
+              <w:t>Description</w:t>
+            </w:r>
+          </w:p>
+        </w:tc>
+        <w:tc>
+          <w:tcPr>
+            <w:gridSpan w:val="2"/>
+            <w:tcW w:w="4000" w:type="pct"/>
+          </w:tcPr>
+          <w:p>
+            <w:r>
+              <w:t>The ICUSW shall ensure that recovery from SAFE Mode is done through a 128.1 telecommand sent by the Ground.</w:t>
+            </w:r>
+          </w:p>
+        </w:tc>
+      </w:tr>
+      <w:tr>
+        <w:tc>
+          <w:tcPr>
+					</w:tcPr>
+          <w:p>
+            <w:r>
+              <w:rPr>
+                <w:b/>
+              </w:rPr>
+              <w:t>Validation Method</w:t>
+            </w:r>
+          </w:p>
+        </w:tc>
+        <w:tc>
+          <w:tcPr>
+            <w:gridSpan w:val="2"/>
+            <w:tcW w:w="4000" w:type="pct"/>
+          </w:tcPr>
+          <w:p>
+            <w:r>
+              <w:rPr>
+                <w:b/>
+              </w:rPr>
+              <w:t>T</w:t>
+            </w:r>
+          </w:p>
+        </w:tc>
+      </w:tr>
+      <w:tr>
+        <w:tc>
+          <w:tcPr>
+					</w:tcPr>
+          <w:p>
+            <w:r>
+              <w:rPr>
+                <w:b/>
+              </w:rPr>
+              <w:t>Parent</w:t>
+            </w:r>
+          </w:p>
+        </w:tc>
+        <w:tc>
+          <w:tcPr>
+            <w:gridSpan w:val="2"/>
+            <w:tcW w:w="4000" w:type="pct"/>
+          </w:tcPr>
+          <w:p>
+            <w:r>
+              <w:t>R-014</w:t>
+            </w:r>
+          </w:p>
+        </w:tc>
+      </w:tr>
+    </w:tbl>
+    <w:p>
+      <w:pPr>
+        <w:pStyle w:val="Heading3"/>
+      </w:pPr>
+      <w:r>
+        <w:t>Application software requirements</w:t>
+      </w:r>
+    </w:p>
+    <w:p>
+      <w:r>
+        <w:t>The resources related to the management  links between the ICU and the sensor units for ICUSW execution are enumerated in the following requirements:</w:t>
+      </w:r>
+    </w:p>
+    <w:tbl>
+      <w:tblPr>
+        <w:tblW w:w="5000" w:type="pct"/>
+        <w:tblStyle w:val="TableGridFirstRowColummShadow"/>
+      </w:tblPr>
+      <w:tr>
+        <w:tc>
+          <w:tcPr>
+            <w:tcW w:w="1000" w:type="pct"/>
+          </w:tcPr>
+          <w:p>
+            <w:r>
+              <w:rPr>
+                <w:b/>
+              </w:rPr>
+              <w:t>Name</w:t>
+            </w:r>
+          </w:p>
+        </w:tc>
+        <w:tc>
+          <w:tcPr>
+            <w:tcW w:w="3200" w:type="pct"/>
+          </w:tcPr>
+          <w:p>
+            <w:r>
+              <w:rPr>
+                <w:b/>
+              </w:rPr>
+              <w:t>RE R-00070</w:t>
+            </w:r>
+          </w:p>
+        </w:tc>
+        <w:tc>
+          <w:tcPr>
+            <w:tcW w:w="800" w:type="pct"/>
+          </w:tcPr>
+          <w:p>
+            <w:r>
+              <w:t>C, O</w:t>
+            </w:r>
+          </w:p>
+        </w:tc>
+      </w:tr>
+      <w:tr>
+        <w:tc>
+          <w:tcPr>
+					</w:tcPr>
+          <w:p>
+            <w:r>
+              <w:rPr>
+                <w:b/>
+              </w:rPr>
+              <w:t>Description</w:t>
+            </w:r>
+          </w:p>
+        </w:tc>
+        <w:tc>
+          <w:tcPr>
+            <w:gridSpan w:val="2"/>
+            <w:tcW w:w="4000" w:type="pct"/>
+          </w:tcPr>
+          <w:p>
+            <w:r>
+              <w:t>The ICUSW failure detection functions shall control the continuous production of service 5 report packets corresponding to the same anomaly by means of autonomously disabling individually the report packet generation after each reported anomaly.</w:t>
+            </w:r>
+          </w:p>
+          <w:p>
+            <w:r>
+              <w:t>The service 5,5 and 5,6 telecommands will be used to control the report packet generation.</w:t>
+            </w:r>
+          </w:p>
+        </w:tc>
+      </w:tr>
+      <w:tr>
+        <w:tc>
+          <w:tcPr>
+					</w:tcPr>
+          <w:p>
+            <w:r>
+              <w:rPr>
+                <w:b/>
+              </w:rPr>
+              <w:t>Validation Method</w:t>
+            </w:r>
+          </w:p>
+        </w:tc>
+        <w:tc>
+          <w:tcPr>
+            <w:gridSpan w:val="2"/>
+            <w:tcW w:w="4000" w:type="pct"/>
+          </w:tcPr>
+          <w:p>
+            <w:r>
+              <w:rPr>
+                <w:b/>
+              </w:rPr>
+              <w:t>T</w:t>
+            </w:r>
+          </w:p>
+        </w:tc>
+      </w:tr>
+      <w:tr>
+        <w:tc>
+          <w:tcPr>
+					</w:tcPr>
+          <w:p>
+            <w:r>
+              <w:rPr>
+                <w:b/>
+              </w:rPr>
+              <w:t>Parent</w:t>
+            </w:r>
+          </w:p>
+        </w:tc>
+        <w:tc>
+          <w:tcPr>
+            <w:gridSpan w:val="2"/>
+            <w:tcW w:w="4000" w:type="pct"/>
+          </w:tcPr>
+          <w:p>
+            <w:r>
+              <w:t>R-264, FDIR-14, R-407, EVRP-6</w:t>
+            </w:r>
+          </w:p>
+        </w:tc>
+      </w:tr>
+    </w:tbl>
+    <w:p>
+      <w:r>
+        <w:t xml:space="preserve">The service 5 telemetry for anomaly reports is defined in the EPD Telemetry and Telecommand Document </w:t>
+      </w:r>
+      <w:hyperlink w:anchor="AD7">
+        <w:r>
+          <w:rPr>
+            <w:i/>
+          </w:rPr>
+          <w:t>AD7</w:t>
+        </w:r>
+      </w:hyperlink>
+      <w:r>
+        <w:t>.</w:t>
+      </w:r>
+    </w:p>
+    <w:p>
+      <w:r>
+        <w:t xml:space="preserve">The service 5,5 and 5,6 telecommand that controls the report packet generation is defined in the EPD Telemetry and Telecommand Document </w:t>
+      </w:r>
+      <w:hyperlink w:anchor="AD7">
+        <w:r>
+          <w:rPr>
+            <w:i/>
+          </w:rPr>
+          <w:t>AD7</w:t>
+        </w:r>
+      </w:hyperlink>
+      <w:r>
+        <w:t>.</w:t>
+      </w:r>
+    </w:p>
+    <w:p>
+      <w:pPr>
+        <w:pStyle w:val="Heading2"/>
+      </w:pPr>
+      <w:r>
+        <w:t>Design</w:t>
+      </w:r>
+    </w:p>
+    <w:p>
+      <w:pPr>
+        <w:pStyle w:val="Heading3"/>
+      </w:pPr>
+      <w:r>
+        <w:t>Application software requirements</w:t>
+      </w:r>
+    </w:p>
+    <w:p>
+      <w:r>
+        <w:t>The ICUSW application software will handle the information about EPD status, houseeking and fault detection and recovery management according to the following design requirements:</w:t>
+      </w:r>
+    </w:p>
+    <w:tbl>
+      <w:tblPr>
+        <w:tblW w:w="5000" w:type="pct"/>
+        <w:tblStyle w:val="TableGridFirstRowColummShadow"/>
+      </w:tblPr>
+      <w:tr>
+        <w:tc>
+          <w:tcPr>
+            <w:tcW w:w="1000" w:type="pct"/>
+          </w:tcPr>
+          <w:p>
+            <w:r>
+              <w:rPr>
+                <w:b/>
+              </w:rPr>
+              <w:t>Name</w:t>
+            </w:r>
+          </w:p>
+        </w:tc>
+        <w:tc>
+          <w:tcPr>
+            <w:tcW w:w="3200" w:type="pct"/>
+          </w:tcPr>
+          <w:p>
+            <w:r>
+              <w:rPr>
+                <w:b/>
+              </w:rPr>
+              <w:t>DI R-00030</w:t>
+            </w:r>
+          </w:p>
+        </w:tc>
+        <w:tc>
+          <w:tcPr>
+            <w:tcW w:w="800" w:type="pct"/>
+          </w:tcPr>
+          <w:p>
+            <w:r>
+              <w:t>C, O</w:t>
+            </w:r>
+          </w:p>
+        </w:tc>
+      </w:tr>
+      <w:tr>
+        <w:tc>
+          <w:tcPr>
+					</w:tcPr>
+          <w:p>
+            <w:r>
+              <w:rPr>
+                <w:b/>
+              </w:rPr>
+              <w:t>Description</w:t>
+            </w:r>
+          </w:p>
+        </w:tc>
+        <w:tc>
+          <w:tcPr>
+            <w:gridSpan w:val="2"/>
+            <w:tcW w:w="4000" w:type="pct"/>
+          </w:tcPr>
+          <w:p>
+            <w:r>
+              <w:t>The application software of the ICUSW will provide the EPD status information in service 3 telemetry from direct measurements from operating units rather than from secondary effects.</w:t>
+            </w:r>
+          </w:p>
+        </w:tc>
+      </w:tr>
+      <w:tr>
+        <w:tc>
+          <w:tcPr>
+					</w:tcPr>
+          <w:p>
+            <w:r>
+              <w:rPr>
+                <w:b/>
+              </w:rPr>
+              <w:t>Validation Method</w:t>
+            </w:r>
+          </w:p>
+        </w:tc>
+        <w:tc>
+          <w:tcPr>
+            <w:gridSpan w:val="2"/>
+            <w:tcW w:w="4000" w:type="pct"/>
+          </w:tcPr>
+          <w:p>
+            <w:r>
+              <w:rPr>
+                <w:b/>
+              </w:rPr>
+              <w:t>T</w:t>
+            </w:r>
+          </w:p>
+        </w:tc>
+      </w:tr>
+      <w:tr>
+        <w:tc>
+          <w:tcPr>
+					</w:tcPr>
+          <w:p>
+            <w:r>
+              <w:rPr>
+                <w:b/>
+              </w:rPr>
+              <w:t>Parent</w:t>
+            </w:r>
+          </w:p>
+        </w:tc>
+        <w:tc>
+          <w:tcPr>
+            <w:gridSpan w:val="2"/>
+            <w:tcW w:w="4000" w:type="pct"/>
+          </w:tcPr>
+          <w:p>
+            <w:r>
               <w:t>R-366</w:t>
             </w:r>
           </w:p>
         </w:tc>
       </w:tr>
     </w:tbl>
+    <w:tbl>
+      <w:tblPr>
+        <w:tblW w:w="5000" w:type="pct"/>
+        <w:tblStyle w:val="TableGridFirstRowColummShadow"/>
+      </w:tblPr>
+      <w:tr>
+        <w:tc>
+          <w:tcPr>
+            <w:tcW w:w="1000" w:type="pct"/>
+          </w:tcPr>
+          <w:p>
+            <w:r>
+              <w:rPr>
+                <w:b/>
+              </w:rPr>
+              <w:t>Name</w:t>
+            </w:r>
+          </w:p>
+        </w:tc>
+        <w:tc>
+          <w:tcPr>
+            <w:tcW w:w="3200" w:type="pct"/>
+          </w:tcPr>
+          <w:p>
+            <w:r>
+              <w:rPr>
+                <w:b/>
+              </w:rPr>
+              <w:t>DI R-00080</w:t>
+            </w:r>
+          </w:p>
+        </w:tc>
+        <w:tc>
+          <w:tcPr>
+            <w:tcW w:w="800" w:type="pct"/>
+          </w:tcPr>
+          <w:p>
+            <w:r>
+              <w:t>F, B, S, C, O</w:t>
+            </w:r>
+          </w:p>
+        </w:tc>
+      </w:tr>
+      <w:tr>
+        <w:tc>
+          <w:tcPr>
+					</w:tcPr>
+          <w:p>
+            <w:r>
+              <w:rPr>
+                <w:b/>
+              </w:rPr>
+              <w:t>Description</w:t>
+            </w:r>
+          </w:p>
+        </w:tc>
+        <w:tc>
+          <w:tcPr>
+            <w:gridSpan w:val="2"/>
+            <w:tcW w:w="4000" w:type="pct"/>
+          </w:tcPr>
+          <w:p>
+            <w:r>
+              <w:t>All EPD reconfigurations managed by the ICUSW shall end with an unambiguously known and observable state of all EPD involved elements (hardware and software). The EPD reconfigurations are the possible mode transitions defined in OP R-00040</w:t>
+            </w:r>
+          </w:p>
+        </w:tc>
+      </w:tr>
+      <w:tr>
+        <w:tc>
+          <w:tcPr>
+					</w:tcPr>
+          <w:p>
+            <w:r>
+              <w:rPr>
+                <w:b/>
+              </w:rPr>
+              <w:t>Validation Method</w:t>
+            </w:r>
+          </w:p>
+        </w:tc>
+        <w:tc>
+          <w:tcPr>
+            <w:gridSpan w:val="2"/>
+            <w:tcW w:w="4000" w:type="pct"/>
+          </w:tcPr>
+          <w:p>
+            <w:r>
+              <w:rPr>
+                <w:b/>
+              </w:rPr>
+              <w:t>T</w:t>
+            </w:r>
+          </w:p>
+        </w:tc>
+      </w:tr>
+      <w:tr>
+        <w:tc>
+          <w:tcPr>
+					</w:tcPr>
+          <w:p>
+            <w:r>
+              <w:rPr>
+                <w:b/>
+              </w:rPr>
+              <w:t>Parent</w:t>
+            </w:r>
+          </w:p>
+        </w:tc>
+        <w:tc>
+          <w:tcPr>
+            <w:gridSpan w:val="2"/>
+            <w:tcW w:w="4000" w:type="pct"/>
+          </w:tcPr>
+          <w:p>
+            <w:r>
+              <w:t>REC-1, REC-4, R-407</w:t>
+            </w:r>
+          </w:p>
+        </w:tc>
+      </w:tr>
+    </w:tbl>
+    <w:p>
+      <w:r>
+        <w:t>Status information is provided through service 3. Transitions are notified through service 5 events.</w:t>
+      </w:r>
+    </w:p>
+    <w:tbl>
+      <w:tblPr>
+        <w:tblW w:w="5000" w:type="pct"/>
+        <w:tblStyle w:val="TableGridFirstRowColummShadow"/>
+      </w:tblPr>
+      <w:tr>
+        <w:tc>
+          <w:tcPr>
+            <w:tcW w:w="1000" w:type="pct"/>
+          </w:tcPr>
+          <w:p>
+            <w:r>
+              <w:rPr>
+                <w:b/>
+              </w:rPr>
+              <w:t>Name</w:t>
+            </w:r>
+          </w:p>
+        </w:tc>
+        <w:tc>
+          <w:tcPr>
+            <w:tcW w:w="3200" w:type="pct"/>
+          </w:tcPr>
+          <w:p>
+            <w:r>
+              <w:rPr>
+                <w:b/>
+              </w:rPr>
+              <w:t>DI R-00140</w:t>
+            </w:r>
+          </w:p>
+        </w:tc>
+        <w:tc>
+          <w:tcPr>
+            <w:tcW w:w="800" w:type="pct"/>
+          </w:tcPr>
+          <w:p>
+            <w:r>
+              <w:t>C, O</w:t>
+            </w:r>
+          </w:p>
+        </w:tc>
+      </w:tr>
+      <w:tr>
+        <w:tc>
+          <w:tcPr>
+					</w:tcPr>
+          <w:p>
+            <w:r>
+              <w:rPr>
+                <w:b/>
+              </w:rPr>
+              <w:t>Description</w:t>
+            </w:r>
+          </w:p>
+        </w:tc>
+        <w:tc>
+          <w:tcPr>
+            <w:gridSpan w:val="2"/>
+            <w:tcW w:w="4000" w:type="pct"/>
+          </w:tcPr>
+          <w:p>
+            <w:r>
+              <w:t>The application software version and subversion shall be reported as part of the event telemetry packet reporting successful boot.</w:t>
+            </w:r>
+          </w:p>
+        </w:tc>
+      </w:tr>
+      <w:tr>
+        <w:tc>
+          <w:tcPr>
+					</w:tcPr>
+          <w:p>
+            <w:r>
+              <w:rPr>
+                <w:b/>
+              </w:rPr>
+              <w:t>Validation Method</w:t>
+            </w:r>
+          </w:p>
+        </w:tc>
+        <w:tc>
+          <w:tcPr>
+            <w:gridSpan w:val="2"/>
+            <w:tcW w:w="4000" w:type="pct"/>
+          </w:tcPr>
+          <w:p>
+            <w:r>
+              <w:rPr>
+                <w:b/>
+              </w:rPr>
+              <w:t>T</w:t>
+            </w:r>
+          </w:p>
+        </w:tc>
+      </w:tr>
+      <w:tr>
+        <w:tc>
+          <w:tcPr>
+					</w:tcPr>
+          <w:p>
+            <w:r>
+              <w:rPr>
+                <w:b/>
+              </w:rPr>
+              <w:t>Parent</w:t>
+            </w:r>
+          </w:p>
+        </w:tc>
+        <w:tc>
+          <w:tcPr>
+            <w:gridSpan w:val="2"/>
+            <w:tcW w:w="4000" w:type="pct"/>
+          </w:tcPr>
+          <w:p>
+            <w:r>
+              <w:t>PROC-21, R-375</w:t>
+            </w:r>
+          </w:p>
+        </w:tc>
+      </w:tr>
+    </w:tbl>
+    <w:p>
+      <w:r>
+        <w:t>The EPD status will store the application software version and subversion that is currently active.</w:t>
+      </w:r>
+    </w:p>
+    <w:p>
+      <w:r>
+        <w:t>The baseline version will be tagged as version 0 and the nominal version will be tagged with a version &gt;=1. The subversion will be tagged from 0 to 255</w:t>
+      </w:r>
+    </w:p>
     <w:p>
       <w:pPr>
         <w:pStyle w:val="Heading2"/>
@@ -5108,6 +6667,35 @@
       <w:tr>
         <w:tc>
           <w:tcPr>
+					</w:tcPr>
+          <w:p>
+            <w:r>
+              <w:t>FU R-00340</w:t>
+            </w:r>
+          </w:p>
+        </w:tc>
+        <w:tc>
+          <w:tcPr>
+					</w:tcPr>
+          <w:p>
+            <w:r>
+              <w:t>SOL-EST-RCD-0050</w:t>
+            </w:r>
+          </w:p>
+        </w:tc>
+        <w:tc>
+          <w:tcPr>
+					</w:tcPr>
+          <w:p>
+            <w:r>
+              <w:t>R-225</w:t>
+            </w:r>
+          </w:p>
+        </w:tc>
+      </w:tr>
+      <w:tr>
+        <w:tc>
+          <w:tcPr>
             <w:vMerge w:val="restart"/>
           </w:tcPr>
           <w:p>
@@ -5226,7 +6814,7 @@
           </w:tcPr>
           <w:p>
             <w:r>
-              <w:t>IF R-00150</w:t>
+              <w:t>IF R-00140</w:t>
             </w:r>
           </w:p>
         </w:tc>
@@ -5244,7 +6832,7 @@
 					</w:tcPr>
           <w:p>
             <w:r>
-              <w:t>TCV-1</w:t>
+              <w:t>TM-5</w:t>
             </w:r>
           </w:p>
         </w:tc>
@@ -5261,6 +6849,36 @@
 					</w:tcPr>
           <w:p>
             <w:r>
+              <w:t>SOL-EST-RCD-0050</w:t>
+            </w:r>
+          </w:p>
+        </w:tc>
+        <w:tc>
+          <w:tcPr>
+					</w:tcPr>
+          <w:p>
+            <w:r>
+              <w:t>R-366</w:t>
+            </w:r>
+          </w:p>
+        </w:tc>
+      </w:tr>
+      <w:tr>
+        <w:tc>
+          <w:tcPr>
+            <w:vMerge w:val="restart"/>
+          </w:tcPr>
+          <w:p>
+            <w:r>
+              <w:t>IF R-00150</w:t>
+            </w:r>
+          </w:p>
+        </w:tc>
+        <w:tc>
+          <w:tcPr>
+					</w:tcPr>
+          <w:p>
+            <w:r>
               <w:t>SOL-ESC-RS-05001</w:t>
             </w:r>
           </w:p>
@@ -5270,7 +6888,7 @@
 					</w:tcPr>
           <w:p>
             <w:r>
-              <w:t>TCV-2</w:t>
+              <w:t>TCV-1</w:t>
             </w:r>
           </w:p>
         </w:tc>
@@ -5296,7 +6914,7 @@
 					</w:tcPr>
           <w:p>
             <w:r>
-              <w:t>TCV-3</w:t>
+              <w:t>TCV-2</w:t>
             </w:r>
           </w:p>
         </w:tc>
@@ -5322,7 +6940,7 @@
 					</w:tcPr>
           <w:p>
             <w:r>
-              <w:t>TCV-4</w:t>
+              <w:t>TCV-3</w:t>
             </w:r>
           </w:p>
         </w:tc>
@@ -5348,7 +6966,7 @@
 					</w:tcPr>
           <w:p>
             <w:r>
-              <w:t>TCV-5</w:t>
+              <w:t>TCV-4</w:t>
             </w:r>
           </w:p>
         </w:tc>
@@ -5374,7 +6992,7 @@
 					</w:tcPr>
           <w:p>
             <w:r>
-              <w:t>TCV-6</w:t>
+              <w:t>TCV-5</w:t>
             </w:r>
           </w:p>
         </w:tc>
@@ -5400,37 +7018,7 @@
 					</w:tcPr>
           <w:p>
             <w:r>
-              <w:t>TCV-7</w:t>
-            </w:r>
-          </w:p>
-        </w:tc>
-      </w:tr>
-      <w:tr>
-        <w:tc>
-          <w:tcPr>
-            <w:vMerge w:val="restart"/>
-          </w:tcPr>
-          <w:p>
-            <w:r>
-              <w:t>IF R-00160</w:t>
-            </w:r>
-          </w:p>
-        </w:tc>
-        <w:tc>
-          <w:tcPr>
-					</w:tcPr>
-          <w:p>
-            <w:r>
-              <w:t>SOL-ESC-RS-05001</w:t>
-            </w:r>
-          </w:p>
-        </w:tc>
-        <w:tc>
-          <w:tcPr>
-					</w:tcPr>
-          <w:p>
-            <w:r>
-              <w:t>PERP-1</w:t>
+              <w:t>TCV-6</w:t>
             </w:r>
           </w:p>
         </w:tc>
@@ -5456,7 +7044,37 @@
 					</w:tcPr>
           <w:p>
             <w:r>
-              <w:t>PERP-2</w:t>
+              <w:t>TCV-7</w:t>
+            </w:r>
+          </w:p>
+        </w:tc>
+      </w:tr>
+      <w:tr>
+        <w:tc>
+          <w:tcPr>
+            <w:vMerge w:val="restart"/>
+          </w:tcPr>
+          <w:p>
+            <w:r>
+              <w:t>IF R-00160</w:t>
+            </w:r>
+          </w:p>
+        </w:tc>
+        <w:tc>
+          <w:tcPr>
+					</w:tcPr>
+          <w:p>
+            <w:r>
+              <w:t>SOL-ESC-RS-05001</w:t>
+            </w:r>
+          </w:p>
+        </w:tc>
+        <w:tc>
+          <w:tcPr>
+					</w:tcPr>
+          <w:p>
+            <w:r>
+              <w:t>PERP-1</w:t>
             </w:r>
           </w:p>
         </w:tc>
@@ -5482,37 +7100,7 @@
 					</w:tcPr>
           <w:p>
             <w:r>
-              <w:t>PERP-3</w:t>
-            </w:r>
-          </w:p>
-        </w:tc>
-      </w:tr>
-      <w:tr>
-        <w:tc>
-          <w:tcPr>
-            <w:vMerge w:val="restart"/>
-          </w:tcPr>
-          <w:p>
-            <w:r>
-              <w:t>IF R-00170</w:t>
-            </w:r>
-          </w:p>
-        </w:tc>
-        <w:tc>
-          <w:tcPr>
-					</w:tcPr>
-          <w:p>
-            <w:r>
-              <w:t>SOL-ESC-RS-05001</w:t>
-            </w:r>
-          </w:p>
-        </w:tc>
-        <w:tc>
-          <w:tcPr>
-					</w:tcPr>
-          <w:p>
-            <w:r>
-              <w:t>EVRP-2</w:t>
+              <w:t>PERP-2</w:t>
             </w:r>
           </w:p>
         </w:tc>
@@ -5538,7 +7126,37 @@
 					</w:tcPr>
           <w:p>
             <w:r>
-              <w:t>EVRP-3</w:t>
+              <w:t>PERP-3</w:t>
+            </w:r>
+          </w:p>
+        </w:tc>
+      </w:tr>
+      <w:tr>
+        <w:tc>
+          <w:tcPr>
+            <w:vMerge w:val="restart"/>
+          </w:tcPr>
+          <w:p>
+            <w:r>
+              <w:t>IF R-00170</w:t>
+            </w:r>
+          </w:p>
+        </w:tc>
+        <w:tc>
+          <w:tcPr>
+					</w:tcPr>
+          <w:p>
+            <w:r>
+              <w:t>SOL-ESC-RS-05001</w:t>
+            </w:r>
+          </w:p>
+        </w:tc>
+        <w:tc>
+          <w:tcPr>
+					</w:tcPr>
+          <w:p>
+            <w:r>
+              <w:t>EVRP-2</w:t>
             </w:r>
           </w:p>
         </w:tc>
@@ -5564,7 +7182,7 @@
 					</w:tcPr>
           <w:p>
             <w:r>
-              <w:t>EVRP-4</w:t>
+              <w:t>EVRP-3</w:t>
             </w:r>
           </w:p>
         </w:tc>
@@ -5590,7 +7208,7 @@
 					</w:tcPr>
           <w:p>
             <w:r>
-              <w:t>EVRP-5</w:t>
+              <w:t>EVRP-4</w:t>
             </w:r>
           </w:p>
         </w:tc>
@@ -5616,7 +7234,7 @@
 					</w:tcPr>
           <w:p>
             <w:r>
-              <w:t>EVRP-6</w:t>
+              <w:t>EVRP-5</w:t>
             </w:r>
           </w:p>
         </w:tc>
@@ -5642,95 +7260,7 @@
 					</w:tcPr>
           <w:p>
             <w:r>
-              <w:t>EVRP-7</w:t>
-            </w:r>
-          </w:p>
-        </w:tc>
-      </w:tr>
-      <w:tr>
-        <w:tc>
-          <w:tcPr>
-					</w:tcPr>
-          <w:p>
-            <w:r>
-              <w:t>IF R-00180</w:t>
-            </w:r>
-          </w:p>
-        </w:tc>
-        <w:tc>
-          <w:tcPr>
-					</w:tcPr>
-          <w:p>
-            <w:r>
-              <w:t>SOL-ESC-RS-05001</w:t>
-            </w:r>
-          </w:p>
-        </w:tc>
-        <w:tc>
-          <w:tcPr>
-					</w:tcPr>
-          <w:p>
-            <w:r>
-              <w:t>EVRP-1</w:t>
-            </w:r>
-          </w:p>
-        </w:tc>
-      </w:tr>
-      <w:tr>
-        <w:tc>
-          <w:tcPr>
-					</w:tcPr>
-          <w:p>
-            <w:r>
-              <w:t>IF R-00390</w:t>
-            </w:r>
-          </w:p>
-        </w:tc>
-        <w:tc>
-          <w:tcPr>
-					</w:tcPr>
-          <w:p>
-            <w:r>
-              <w:t>SOL-EST-RCD-0050</w:t>
-            </w:r>
-          </w:p>
-        </w:tc>
-        <w:tc>
-          <w:tcPr>
-					</w:tcPr>
-          <w:p>
-            <w:r>
-              <w:t>R-261</w:t>
-            </w:r>
-          </w:p>
-        </w:tc>
-      </w:tr>
-      <w:tr>
-        <w:tc>
-          <w:tcPr>
-            <w:vMerge w:val="restart"/>
-          </w:tcPr>
-          <w:p>
-            <w:r>
-              <w:t>RE R-00070</w:t>
-            </w:r>
-          </w:p>
-        </w:tc>
-        <w:tc>
-          <w:tcPr>
-					</w:tcPr>
-          <w:p>
-            <w:r>
-              <w:t>SOL-EST-RCD-0050</w:t>
-            </w:r>
-          </w:p>
-        </w:tc>
-        <w:tc>
-          <w:tcPr>
-					</w:tcPr>
-          <w:p>
-            <w:r>
-              <w:t>R-264</w:t>
+              <w:t>EVRP-6</w:t>
             </w:r>
           </w:p>
         </w:tc>
@@ -5756,7 +7286,95 @@
 					</w:tcPr>
           <w:p>
             <w:r>
-              <w:t>FDIR-14</w:t>
+              <w:t>EVRP-7</w:t>
+            </w:r>
+          </w:p>
+        </w:tc>
+      </w:tr>
+      <w:tr>
+        <w:tc>
+          <w:tcPr>
+					</w:tcPr>
+          <w:p>
+            <w:r>
+              <w:t>IF R-00180</w:t>
+            </w:r>
+          </w:p>
+        </w:tc>
+        <w:tc>
+          <w:tcPr>
+					</w:tcPr>
+          <w:p>
+            <w:r>
+              <w:t>SOL-ESC-RS-05001</w:t>
+            </w:r>
+          </w:p>
+        </w:tc>
+        <w:tc>
+          <w:tcPr>
+					</w:tcPr>
+          <w:p>
+            <w:r>
+              <w:t>EVRP-1</w:t>
+            </w:r>
+          </w:p>
+        </w:tc>
+      </w:tr>
+      <w:tr>
+        <w:tc>
+          <w:tcPr>
+					</w:tcPr>
+          <w:p>
+            <w:r>
+              <w:t>IF R-00390</w:t>
+            </w:r>
+          </w:p>
+        </w:tc>
+        <w:tc>
+          <w:tcPr>
+					</w:tcPr>
+          <w:p>
+            <w:r>
+              <w:t>SOL-EST-RCD-0050</w:t>
+            </w:r>
+          </w:p>
+        </w:tc>
+        <w:tc>
+          <w:tcPr>
+					</w:tcPr>
+          <w:p>
+            <w:r>
+              <w:t>R-261</w:t>
+            </w:r>
+          </w:p>
+        </w:tc>
+      </w:tr>
+      <w:tr>
+        <w:tc>
+          <w:tcPr>
+            <w:vMerge w:val="restart"/>
+          </w:tcPr>
+          <w:p>
+            <w:r>
+              <w:t>OP R-00010</w:t>
+            </w:r>
+          </w:p>
+        </w:tc>
+        <w:tc>
+          <w:tcPr>
+					</w:tcPr>
+          <w:p>
+            <w:r>
+              <w:t>SOL-EST-RCD-0050</w:t>
+            </w:r>
+          </w:p>
+        </w:tc>
+        <w:tc>
+          <w:tcPr>
+					</w:tcPr>
+          <w:p>
+            <w:r>
+              <w:t>R-184</w:t>
             </w:r>
           </w:p>
         </w:tc>
@@ -5782,7 +7400,7 @@
 					</w:tcPr>
           <w:p>
             <w:r>
-              <w:t>R-407</w:t>
+              <w:t>R-266</w:t>
             </w:r>
           </w:p>
         </w:tc>
@@ -5808,6 +7426,448 @@
 					</w:tcPr>
           <w:p>
             <w:r>
+              <w:t>MOD-1</w:t>
+            </w:r>
+          </w:p>
+        </w:tc>
+      </w:tr>
+      <w:tr>
+        <w:tc>
+          <w:tcPr>
+            <w:vMerge w:val="continue"/>
+            <w:p/>
+          </w:tcPr>
+        </w:tc>
+        <w:tc>
+          <w:tcPr>
+					</w:tcPr>
+          <w:p>
+            <w:r>
+              <w:t>SOL-ESC-RS-05001</w:t>
+            </w:r>
+          </w:p>
+        </w:tc>
+        <w:tc>
+          <w:tcPr>
+					</w:tcPr>
+          <w:p>
+            <w:r>
+              <w:t>MOD-2</w:t>
+            </w:r>
+          </w:p>
+        </w:tc>
+      </w:tr>
+      <w:tr>
+        <w:tc>
+          <w:tcPr>
+            <w:vMerge w:val="restart"/>
+          </w:tcPr>
+          <w:p>
+            <w:r>
+              <w:t>OP R-00020</w:t>
+            </w:r>
+          </w:p>
+        </w:tc>
+        <w:tc>
+          <w:tcPr>
+					</w:tcPr>
+          <w:p>
+            <w:r>
+              <w:t>SOL-EST-RCD-0050</w:t>
+            </w:r>
+          </w:p>
+        </w:tc>
+        <w:tc>
+          <w:tcPr>
+					</w:tcPr>
+          <w:p>
+            <w:r>
+              <w:t>R-269</w:t>
+            </w:r>
+          </w:p>
+        </w:tc>
+      </w:tr>
+      <w:tr>
+        <w:tc>
+          <w:tcPr>
+            <w:vMerge w:val="continue"/>
+            <w:p/>
+          </w:tcPr>
+        </w:tc>
+        <w:tc>
+          <w:tcPr>
+					</w:tcPr>
+          <w:p>
+            <w:r>
+              <w:t>SOL-ESC-RS-05001</w:t>
+            </w:r>
+          </w:p>
+        </w:tc>
+        <w:tc>
+          <w:tcPr>
+					</w:tcPr>
+          <w:p>
+            <w:r>
+              <w:t>MOD-3</w:t>
+            </w:r>
+          </w:p>
+        </w:tc>
+      </w:tr>
+      <w:tr>
+        <w:tc>
+          <w:tcPr>
+            <w:vMerge w:val="continue"/>
+            <w:p/>
+          </w:tcPr>
+        </w:tc>
+        <w:tc>
+          <w:tcPr>
+					</w:tcPr>
+          <w:p>
+            <w:r>
+              <w:t>SOL-EST-RCD-0050</w:t>
+            </w:r>
+          </w:p>
+        </w:tc>
+        <w:tc>
+          <w:tcPr>
+					</w:tcPr>
+          <w:p>
+            <w:r>
+              <w:t>R-278</w:t>
+            </w:r>
+          </w:p>
+        </w:tc>
+      </w:tr>
+      <w:tr>
+        <w:tc>
+          <w:tcPr>
+					</w:tcPr>
+          <w:p>
+            <w:r>
+              <w:t>OP R-00030</w:t>
+            </w:r>
+          </w:p>
+        </w:tc>
+        <w:tc>
+          <w:tcPr>
+					</w:tcPr>
+          <w:p>
+            <w:r>
+              <w:t>SOL-ESC-RS-05001</w:t>
+            </w:r>
+          </w:p>
+        </w:tc>
+        <w:tc>
+          <w:tcPr>
+					</w:tcPr>
+          <w:p>
+            <w:r>
+              <w:t>MOD-5</w:t>
+            </w:r>
+          </w:p>
+        </w:tc>
+      </w:tr>
+      <w:tr>
+        <w:tc>
+          <w:tcPr>
+            <w:vMerge w:val="restart"/>
+          </w:tcPr>
+          <w:p>
+            <w:r>
+              <w:t>OP R-00040</w:t>
+            </w:r>
+          </w:p>
+        </w:tc>
+        <w:tc>
+          <w:tcPr>
+					</w:tcPr>
+          <w:p>
+            <w:r>
+              <w:t>SOL-EST-RCD-0050</w:t>
+            </w:r>
+          </w:p>
+        </w:tc>
+        <w:tc>
+          <w:tcPr>
+					</w:tcPr>
+          <w:p>
+            <w:r>
+              <w:t>R-260</w:t>
+            </w:r>
+          </w:p>
+        </w:tc>
+      </w:tr>
+      <w:tr>
+        <w:tc>
+          <w:tcPr>
+            <w:vMerge w:val="continue"/>
+            <w:p/>
+          </w:tcPr>
+        </w:tc>
+        <w:tc>
+          <w:tcPr>
+					</w:tcPr>
+          <w:p>
+            <w:r>
+              <w:t>SOL-ESC-RS-05001</w:t>
+            </w:r>
+          </w:p>
+        </w:tc>
+        <w:tc>
+          <w:tcPr>
+					</w:tcPr>
+          <w:p>
+            <w:r>
+              <w:t>MOD-6</w:t>
+            </w:r>
+          </w:p>
+        </w:tc>
+      </w:tr>
+      <w:tr>
+        <w:tc>
+          <w:tcPr>
+            <w:vMerge w:val="restart"/>
+          </w:tcPr>
+          <w:p>
+            <w:r>
+              <w:t>OP R-00050</w:t>
+            </w:r>
+          </w:p>
+        </w:tc>
+        <w:tc>
+          <w:tcPr>
+					</w:tcPr>
+          <w:p>
+            <w:r>
+              <w:t>SOL-EST-RCD-0050</w:t>
+            </w:r>
+          </w:p>
+        </w:tc>
+        <w:tc>
+          <w:tcPr>
+					</w:tcPr>
+          <w:p>
+            <w:r>
+              <w:t>R-188</w:t>
+            </w:r>
+          </w:p>
+        </w:tc>
+      </w:tr>
+      <w:tr>
+        <w:tc>
+          <w:tcPr>
+            <w:vMerge w:val="continue"/>
+            <w:p/>
+          </w:tcPr>
+        </w:tc>
+        <w:tc>
+          <w:tcPr>
+					</w:tcPr>
+          <w:p>
+            <w:r>
+              <w:t>SOL-ESC-RS-05001</w:t>
+            </w:r>
+          </w:p>
+        </w:tc>
+        <w:tc>
+          <w:tcPr>
+					</w:tcPr>
+          <w:p>
+            <w:r>
+              <w:t>MOD-7</w:t>
+            </w:r>
+          </w:p>
+        </w:tc>
+      </w:tr>
+      <w:tr>
+        <w:tc>
+          <w:tcPr>
+            <w:vMerge w:val="restart"/>
+          </w:tcPr>
+          <w:p>
+            <w:r>
+              <w:t>OP R-00080</w:t>
+            </w:r>
+          </w:p>
+        </w:tc>
+        <w:tc>
+          <w:tcPr>
+					</w:tcPr>
+          <w:p>
+            <w:r>
+              <w:t>SOL-ESC-RS-05001</w:t>
+            </w:r>
+          </w:p>
+        </w:tc>
+        <w:tc>
+          <w:tcPr>
+					</w:tcPr>
+          <w:p>
+            <w:r>
+              <w:t>REC-3</w:t>
+            </w:r>
+          </w:p>
+        </w:tc>
+      </w:tr>
+      <w:tr>
+        <w:tc>
+          <w:tcPr>
+            <w:vMerge w:val="continue"/>
+            <w:p/>
+          </w:tcPr>
+        </w:tc>
+        <w:tc>
+          <w:tcPr>
+					</w:tcPr>
+          <w:p>
+            <w:r>
+              <w:t>SOL-EST-RCD-0050</w:t>
+            </w:r>
+          </w:p>
+        </w:tc>
+        <w:tc>
+          <w:tcPr>
+					</w:tcPr>
+          <w:p>
+            <w:r>
+              <w:t>R-407</w:t>
+            </w:r>
+          </w:p>
+        </w:tc>
+      </w:tr>
+      <w:tr>
+        <w:tc>
+          <w:tcPr>
+					</w:tcPr>
+          <w:p>
+            <w:r>
+              <w:t>OP R-00160</w:t>
+            </w:r>
+          </w:p>
+        </w:tc>
+        <w:tc>
+          <w:tcPr>
+					</w:tcPr>
+          <w:p>
+            <w:r>
+              <w:t>SOL-EST-RCD-0050</w:t>
+            </w:r>
+          </w:p>
+        </w:tc>
+        <w:tc>
+          <w:tcPr>
+					</w:tcPr>
+          <w:p>
+            <w:r>
+              <w:t>R-014</w:t>
+            </w:r>
+          </w:p>
+        </w:tc>
+      </w:tr>
+      <w:tr>
+        <w:tc>
+          <w:tcPr>
+            <w:vMerge w:val="restart"/>
+          </w:tcPr>
+          <w:p>
+            <w:r>
+              <w:t>RE R-00070</w:t>
+            </w:r>
+          </w:p>
+        </w:tc>
+        <w:tc>
+          <w:tcPr>
+					</w:tcPr>
+          <w:p>
+            <w:r>
+              <w:t>SOL-EST-RCD-0050</w:t>
+            </w:r>
+          </w:p>
+        </w:tc>
+        <w:tc>
+          <w:tcPr>
+					</w:tcPr>
+          <w:p>
+            <w:r>
+              <w:t>R-264</w:t>
+            </w:r>
+          </w:p>
+        </w:tc>
+      </w:tr>
+      <w:tr>
+        <w:tc>
+          <w:tcPr>
+            <w:vMerge w:val="continue"/>
+            <w:p/>
+          </w:tcPr>
+        </w:tc>
+        <w:tc>
+          <w:tcPr>
+					</w:tcPr>
+          <w:p>
+            <w:r>
+              <w:t>SOL-ESC-RS-05001</w:t>
+            </w:r>
+          </w:p>
+        </w:tc>
+        <w:tc>
+          <w:tcPr>
+					</w:tcPr>
+          <w:p>
+            <w:r>
+              <w:t>FDIR-14</w:t>
+            </w:r>
+          </w:p>
+        </w:tc>
+      </w:tr>
+      <w:tr>
+        <w:tc>
+          <w:tcPr>
+            <w:vMerge w:val="continue"/>
+            <w:p/>
+          </w:tcPr>
+        </w:tc>
+        <w:tc>
+          <w:tcPr>
+					</w:tcPr>
+          <w:p>
+            <w:r>
+              <w:t>SOL-EST-RCD-0050</w:t>
+            </w:r>
+          </w:p>
+        </w:tc>
+        <w:tc>
+          <w:tcPr>
+					</w:tcPr>
+          <w:p>
+            <w:r>
+              <w:t>R-407</w:t>
+            </w:r>
+          </w:p>
+        </w:tc>
+      </w:tr>
+      <w:tr>
+        <w:tc>
+          <w:tcPr>
+            <w:vMerge w:val="continue"/>
+            <w:p/>
+          </w:tcPr>
+        </w:tc>
+        <w:tc>
+          <w:tcPr>
+					</w:tcPr>
+          <w:p>
+            <w:r>
+              <w:t>SOL-ESC-RS-05001</w:t>
+            </w:r>
+          </w:p>
+        </w:tc>
+        <w:tc>
+          <w:tcPr>
+					</w:tcPr>
+          <w:p>
+            <w:r>
               <w:t>EVRP-6</w:t>
             </w:r>
           </w:p>
@@ -5838,6 +7898,144 @@
           <w:p>
             <w:r>
               <w:t>R-366</w:t>
+            </w:r>
+          </w:p>
+        </w:tc>
+      </w:tr>
+      <w:tr>
+        <w:tc>
+          <w:tcPr>
+            <w:vMerge w:val="restart"/>
+          </w:tcPr>
+          <w:p>
+            <w:r>
+              <w:t>DI R-00080</w:t>
+            </w:r>
+          </w:p>
+        </w:tc>
+        <w:tc>
+          <w:tcPr>
+					</w:tcPr>
+          <w:p>
+            <w:r>
+              <w:t>SOL-ESC-RS-05001</w:t>
+            </w:r>
+          </w:p>
+        </w:tc>
+        <w:tc>
+          <w:tcPr>
+					</w:tcPr>
+          <w:p>
+            <w:r>
+              <w:t>REC-1</w:t>
+            </w:r>
+          </w:p>
+        </w:tc>
+      </w:tr>
+      <w:tr>
+        <w:tc>
+          <w:tcPr>
+            <w:vMerge w:val="continue"/>
+            <w:p/>
+          </w:tcPr>
+        </w:tc>
+        <w:tc>
+          <w:tcPr>
+					</w:tcPr>
+          <w:p>
+            <w:r>
+              <w:t>SOL-ESC-RS-05001</w:t>
+            </w:r>
+          </w:p>
+        </w:tc>
+        <w:tc>
+          <w:tcPr>
+					</w:tcPr>
+          <w:p>
+            <w:r>
+              <w:t>REC-4</w:t>
+            </w:r>
+          </w:p>
+        </w:tc>
+      </w:tr>
+      <w:tr>
+        <w:tc>
+          <w:tcPr>
+            <w:vMerge w:val="continue"/>
+            <w:p/>
+          </w:tcPr>
+        </w:tc>
+        <w:tc>
+          <w:tcPr>
+					</w:tcPr>
+          <w:p>
+            <w:r>
+              <w:t>SOL-EST-RCD-0050</w:t>
+            </w:r>
+          </w:p>
+        </w:tc>
+        <w:tc>
+          <w:tcPr>
+					</w:tcPr>
+          <w:p>
+            <w:r>
+              <w:t>R-407</w:t>
+            </w:r>
+          </w:p>
+        </w:tc>
+      </w:tr>
+      <w:tr>
+        <w:tc>
+          <w:tcPr>
+            <w:vMerge w:val="restart"/>
+          </w:tcPr>
+          <w:p>
+            <w:r>
+              <w:t>DI R-00140</w:t>
+            </w:r>
+          </w:p>
+        </w:tc>
+        <w:tc>
+          <w:tcPr>
+					</w:tcPr>
+          <w:p>
+            <w:r>
+              <w:t>SOL-ESC-RS-05001</w:t>
+            </w:r>
+          </w:p>
+        </w:tc>
+        <w:tc>
+          <w:tcPr>
+					</w:tcPr>
+          <w:p>
+            <w:r>
+              <w:t>PROC-21</w:t>
+            </w:r>
+          </w:p>
+        </w:tc>
+      </w:tr>
+      <w:tr>
+        <w:tc>
+          <w:tcPr>
+            <w:vMerge w:val="continue"/>
+            <w:p/>
+          </w:tcPr>
+        </w:tc>
+        <w:tc>
+          <w:tcPr>
+					</w:tcPr>
+          <w:p>
+            <w:r>
+              <w:t>SOL-EST-RCD-0050</w:t>
+            </w:r>
+          </w:p>
+        </w:tc>
+        <w:tc>
+          <w:tcPr>
+					</w:tcPr>
+          <w:p>
+            <w:r>
+              <w:t>R-375</w:t>
             </w:r>
           </w:p>
         </w:tc>
@@ -5903,6 +8101,35 @@
 					</w:tcPr>
           <w:p>
             <w:r>
+              <w:t>R-014</w:t>
+            </w:r>
+          </w:p>
+        </w:tc>
+        <w:tc>
+          <w:tcPr>
+					</w:tcPr>
+          <w:p>
+            <w:r>
+              <w:t>SOL-EST-RCD-0050</w:t>
+            </w:r>
+          </w:p>
+        </w:tc>
+        <w:tc>
+          <w:tcPr>
+					</w:tcPr>
+          <w:p>
+            <w:r>
+              <w:t>OP R-00160</w:t>
+            </w:r>
+          </w:p>
+        </w:tc>
+      </w:tr>
+      <w:tr>
+        <w:tc>
+          <w:tcPr>
+					</w:tcPr>
+          <w:p>
+            <w:r>
               <w:t>R-180</w:t>
             </w:r>
           </w:p>
@@ -5922,6 +8149,93 @@
           <w:p>
             <w:r>
               <w:t>GE R-00030</w:t>
+            </w:r>
+          </w:p>
+        </w:tc>
+      </w:tr>
+      <w:tr>
+        <w:tc>
+          <w:tcPr>
+					</w:tcPr>
+          <w:p>
+            <w:r>
+              <w:t>R-184</w:t>
+            </w:r>
+          </w:p>
+        </w:tc>
+        <w:tc>
+          <w:tcPr>
+					</w:tcPr>
+          <w:p>
+            <w:r>
+              <w:t>SOL-EST-RCD-0050</w:t>
+            </w:r>
+          </w:p>
+        </w:tc>
+        <w:tc>
+          <w:tcPr>
+					</w:tcPr>
+          <w:p>
+            <w:r>
+              <w:t>OP R-00010</w:t>
+            </w:r>
+          </w:p>
+        </w:tc>
+      </w:tr>
+      <w:tr>
+        <w:tc>
+          <w:tcPr>
+					</w:tcPr>
+          <w:p>
+            <w:r>
+              <w:t>R-188</w:t>
+            </w:r>
+          </w:p>
+        </w:tc>
+        <w:tc>
+          <w:tcPr>
+					</w:tcPr>
+          <w:p>
+            <w:r>
+              <w:t>SOL-EST-RCD-0050</w:t>
+            </w:r>
+          </w:p>
+        </w:tc>
+        <w:tc>
+          <w:tcPr>
+					</w:tcPr>
+          <w:p>
+            <w:r>
+              <w:t>OP R-00050</w:t>
+            </w:r>
+          </w:p>
+        </w:tc>
+      </w:tr>
+      <w:tr>
+        <w:tc>
+          <w:tcPr>
+					</w:tcPr>
+          <w:p>
+            <w:r>
+              <w:t>R-225</w:t>
+            </w:r>
+          </w:p>
+        </w:tc>
+        <w:tc>
+          <w:tcPr>
+					</w:tcPr>
+          <w:p>
+            <w:r>
+              <w:t>SOL-EST-RCD-0050</w:t>
+            </w:r>
+          </w:p>
+        </w:tc>
+        <w:tc>
+          <w:tcPr>
+					</w:tcPr>
+          <w:p>
+            <w:r>
+              <w:t>FU R-00340</w:t>
             </w:r>
           </w:p>
         </w:tc>
@@ -5975,6 +8289,29 @@
 					</w:tcPr>
           <w:p>
             <w:r>
+              <w:t>IF R-00140</w:t>
+            </w:r>
+          </w:p>
+        </w:tc>
+      </w:tr>
+      <w:tr>
+        <w:tc>
+          <w:tcPr>
+            <w:vMerge w:val="continue"/>
+            <w:p/>
+          </w:tcPr>
+        </w:tc>
+        <w:tc>
+          <w:tcPr>
+            <w:vMerge w:val="continue"/>
+            <w:p/>
+          </w:tcPr>
+        </w:tc>
+        <w:tc>
+          <w:tcPr>
+					</w:tcPr>
+          <w:p>
+            <w:r>
               <w:t>DI R-00030</w:t>
             </w:r>
           </w:p>
@@ -5983,7 +8320,8 @@
       <w:tr>
         <w:tc>
           <w:tcPr>
-					</w:tcPr>
+            <w:vMerge w:val="restart"/>
+          </w:tcPr>
           <w:p>
             <w:r>
               <w:t>R-407</w:t>
@@ -5992,7 +8330,8 @@
         </w:tc>
         <w:tc>
           <w:tcPr>
-					</w:tcPr>
+            <w:vMerge w:val="restart"/>
+          </w:tcPr>
           <w:p>
             <w:r>
               <w:t>SOL-EST-RCD-0050</w:t>
@@ -6004,6 +8343,29 @@
 					</w:tcPr>
           <w:p>
             <w:r>
+              <w:t>OP R-00080</w:t>
+            </w:r>
+          </w:p>
+        </w:tc>
+      </w:tr>
+      <w:tr>
+        <w:tc>
+          <w:tcPr>
+            <w:vMerge w:val="continue"/>
+            <w:p/>
+          </w:tcPr>
+        </w:tc>
+        <w:tc>
+          <w:tcPr>
+            <w:vMerge w:val="continue"/>
+            <w:p/>
+          </w:tcPr>
+        </w:tc>
+        <w:tc>
+          <w:tcPr>
+					</w:tcPr>
+          <w:p>
+            <w:r>
               <w:t>RE R-00070</w:t>
             </w:r>
           </w:p>
@@ -6012,6 +8374,58 @@
       <w:tr>
         <w:tc>
           <w:tcPr>
+            <w:vMerge w:val="continue"/>
+            <w:p/>
+          </w:tcPr>
+        </w:tc>
+        <w:tc>
+          <w:tcPr>
+            <w:vMerge w:val="continue"/>
+            <w:p/>
+          </w:tcPr>
+        </w:tc>
+        <w:tc>
+          <w:tcPr>
+					</w:tcPr>
+          <w:p>
+            <w:r>
+              <w:t>DI R-00080</w:t>
+            </w:r>
+          </w:p>
+        </w:tc>
+      </w:tr>
+      <w:tr>
+        <w:tc>
+          <w:tcPr>
+					</w:tcPr>
+          <w:p>
+            <w:r>
+              <w:t>R-260</w:t>
+            </w:r>
+          </w:p>
+        </w:tc>
+        <w:tc>
+          <w:tcPr>
+					</w:tcPr>
+          <w:p>
+            <w:r>
+              <w:t>SOL-EST-RCD-0050</w:t>
+            </w:r>
+          </w:p>
+        </w:tc>
+        <w:tc>
+          <w:tcPr>
+					</w:tcPr>
+          <w:p>
+            <w:r>
+              <w:t>OP R-00040</w:t>
+            </w:r>
+          </w:p>
+        </w:tc>
+      </w:tr>
+      <w:tr>
+        <w:tc>
+          <w:tcPr>
 					</w:tcPr>
           <w:p>
             <w:r>
@@ -6073,6 +8487,93 @@
 					</w:tcPr>
           <w:p>
             <w:r>
+              <w:t>R-266</w:t>
+            </w:r>
+          </w:p>
+        </w:tc>
+        <w:tc>
+          <w:tcPr>
+					</w:tcPr>
+          <w:p>
+            <w:r>
+              <w:t>SOL-EST-RCD-0050</w:t>
+            </w:r>
+          </w:p>
+        </w:tc>
+        <w:tc>
+          <w:tcPr>
+					</w:tcPr>
+          <w:p>
+            <w:r>
+              <w:t>OP R-00010</w:t>
+            </w:r>
+          </w:p>
+        </w:tc>
+      </w:tr>
+      <w:tr>
+        <w:tc>
+          <w:tcPr>
+					</w:tcPr>
+          <w:p>
+            <w:r>
+              <w:t>R-269</w:t>
+            </w:r>
+          </w:p>
+        </w:tc>
+        <w:tc>
+          <w:tcPr>
+					</w:tcPr>
+          <w:p>
+            <w:r>
+              <w:t>SOL-EST-RCD-0050</w:t>
+            </w:r>
+          </w:p>
+        </w:tc>
+        <w:tc>
+          <w:tcPr>
+					</w:tcPr>
+          <w:p>
+            <w:r>
+              <w:t>OP R-00020</w:t>
+            </w:r>
+          </w:p>
+        </w:tc>
+      </w:tr>
+      <w:tr>
+        <w:tc>
+          <w:tcPr>
+					</w:tcPr>
+          <w:p>
+            <w:r>
+              <w:t>R-278</w:t>
+            </w:r>
+          </w:p>
+        </w:tc>
+        <w:tc>
+          <w:tcPr>
+					</w:tcPr>
+          <w:p>
+            <w:r>
+              <w:t>SOL-EST-RCD-0050</w:t>
+            </w:r>
+          </w:p>
+        </w:tc>
+        <w:tc>
+          <w:tcPr>
+					</w:tcPr>
+          <w:p>
+            <w:r>
+              <w:t>OP R-00020</w:t>
+            </w:r>
+          </w:p>
+        </w:tc>
+      </w:tr>
+      <w:tr>
+        <w:tc>
+          <w:tcPr>
+					</w:tcPr>
+          <w:p>
+            <w:r>
               <w:t>R-406</w:t>
             </w:r>
           </w:p>
@@ -6102,6 +8603,209 @@
 					</w:tcPr>
           <w:p>
             <w:r>
+              <w:t>R-375</w:t>
+            </w:r>
+          </w:p>
+        </w:tc>
+        <w:tc>
+          <w:tcPr>
+					</w:tcPr>
+          <w:p>
+            <w:r>
+              <w:t>SOL-EST-RCD-0050</w:t>
+            </w:r>
+          </w:p>
+        </w:tc>
+        <w:tc>
+          <w:tcPr>
+					</w:tcPr>
+          <w:p>
+            <w:r>
+              <w:t>DI R-00140</w:t>
+            </w:r>
+          </w:p>
+        </w:tc>
+      </w:tr>
+      <w:tr>
+        <w:tc>
+          <w:tcPr>
+					</w:tcPr>
+          <w:p>
+            <w:r>
+              <w:t>MOD-1</w:t>
+            </w:r>
+          </w:p>
+        </w:tc>
+        <w:tc>
+          <w:tcPr>
+					</w:tcPr>
+          <w:p>
+            <w:r>
+              <w:t>SOL-ESC-RS-05001</w:t>
+            </w:r>
+          </w:p>
+        </w:tc>
+        <w:tc>
+          <w:tcPr>
+					</w:tcPr>
+          <w:p>
+            <w:r>
+              <w:t>OP R-00010</w:t>
+            </w:r>
+          </w:p>
+        </w:tc>
+      </w:tr>
+      <w:tr>
+        <w:tc>
+          <w:tcPr>
+					</w:tcPr>
+          <w:p>
+            <w:r>
+              <w:t>MOD-2</w:t>
+            </w:r>
+          </w:p>
+        </w:tc>
+        <w:tc>
+          <w:tcPr>
+					</w:tcPr>
+          <w:p>
+            <w:r>
+              <w:t>SOL-ESC-RS-05001</w:t>
+            </w:r>
+          </w:p>
+        </w:tc>
+        <w:tc>
+          <w:tcPr>
+					</w:tcPr>
+          <w:p>
+            <w:r>
+              <w:t>OP R-00010</w:t>
+            </w:r>
+          </w:p>
+        </w:tc>
+      </w:tr>
+      <w:tr>
+        <w:tc>
+          <w:tcPr>
+					</w:tcPr>
+          <w:p>
+            <w:r>
+              <w:t>MOD-3</w:t>
+            </w:r>
+          </w:p>
+        </w:tc>
+        <w:tc>
+          <w:tcPr>
+					</w:tcPr>
+          <w:p>
+            <w:r>
+              <w:t>SOL-ESC-RS-05001</w:t>
+            </w:r>
+          </w:p>
+        </w:tc>
+        <w:tc>
+          <w:tcPr>
+					</w:tcPr>
+          <w:p>
+            <w:r>
+              <w:t>OP R-00020</w:t>
+            </w:r>
+          </w:p>
+        </w:tc>
+      </w:tr>
+      <w:tr>
+        <w:tc>
+          <w:tcPr>
+					</w:tcPr>
+          <w:p>
+            <w:r>
+              <w:t>MOD-5</w:t>
+            </w:r>
+          </w:p>
+        </w:tc>
+        <w:tc>
+          <w:tcPr>
+					</w:tcPr>
+          <w:p>
+            <w:r>
+              <w:t>SOL-ESC-RS-05001</w:t>
+            </w:r>
+          </w:p>
+        </w:tc>
+        <w:tc>
+          <w:tcPr>
+					</w:tcPr>
+          <w:p>
+            <w:r>
+              <w:t>OP R-00030</w:t>
+            </w:r>
+          </w:p>
+        </w:tc>
+      </w:tr>
+      <w:tr>
+        <w:tc>
+          <w:tcPr>
+					</w:tcPr>
+          <w:p>
+            <w:r>
+              <w:t>MOD-6</w:t>
+            </w:r>
+          </w:p>
+        </w:tc>
+        <w:tc>
+          <w:tcPr>
+					</w:tcPr>
+          <w:p>
+            <w:r>
+              <w:t>SOL-ESC-RS-05001</w:t>
+            </w:r>
+          </w:p>
+        </w:tc>
+        <w:tc>
+          <w:tcPr>
+					</w:tcPr>
+          <w:p>
+            <w:r>
+              <w:t>OP R-00040</w:t>
+            </w:r>
+          </w:p>
+        </w:tc>
+      </w:tr>
+      <w:tr>
+        <w:tc>
+          <w:tcPr>
+					</w:tcPr>
+          <w:p>
+            <w:r>
+              <w:t>MOD-7</w:t>
+            </w:r>
+          </w:p>
+        </w:tc>
+        <w:tc>
+          <w:tcPr>
+					</w:tcPr>
+          <w:p>
+            <w:r>
+              <w:t>SOL-ESC-RS-05001</w:t>
+            </w:r>
+          </w:p>
+        </w:tc>
+        <w:tc>
+          <w:tcPr>
+					</w:tcPr>
+          <w:p>
+            <w:r>
+              <w:t>OP R-00050</w:t>
+            </w:r>
+          </w:p>
+        </w:tc>
+      </w:tr>
+      <w:tr>
+        <w:tc>
+          <w:tcPr>
+					</w:tcPr>
+          <w:p>
+            <w:r>
               <w:t>TM-4</w:t>
             </w:r>
           </w:p>
@@ -6131,6 +8835,35 @@
 					</w:tcPr>
           <w:p>
             <w:r>
+              <w:t>TM-5</w:t>
+            </w:r>
+          </w:p>
+        </w:tc>
+        <w:tc>
+          <w:tcPr>
+					</w:tcPr>
+          <w:p>
+            <w:r>
+              <w:t>SOL-ESC-RS-05001</w:t>
+            </w:r>
+          </w:p>
+        </w:tc>
+        <w:tc>
+          <w:tcPr>
+					</w:tcPr>
+          <w:p>
+            <w:r>
+              <w:t>IF R-00140</w:t>
+            </w:r>
+          </w:p>
+        </w:tc>
+      </w:tr>
+      <w:tr>
+        <w:tc>
+          <w:tcPr>
+					</w:tcPr>
+          <w:p>
+            <w:r>
               <w:t>FDIR-14</w:t>
             </w:r>
           </w:p>
@@ -6150,6 +8883,122 @@
           <w:p>
             <w:r>
               <w:t>RE R-00070</w:t>
+            </w:r>
+          </w:p>
+        </w:tc>
+      </w:tr>
+      <w:tr>
+        <w:tc>
+          <w:tcPr>
+					</w:tcPr>
+          <w:p>
+            <w:r>
+              <w:t>REC-1</w:t>
+            </w:r>
+          </w:p>
+        </w:tc>
+        <w:tc>
+          <w:tcPr>
+					</w:tcPr>
+          <w:p>
+            <w:r>
+              <w:t>SOL-ESC-RS-05001</w:t>
+            </w:r>
+          </w:p>
+        </w:tc>
+        <w:tc>
+          <w:tcPr>
+					</w:tcPr>
+          <w:p>
+            <w:r>
+              <w:t>DI R-00080</w:t>
+            </w:r>
+          </w:p>
+        </w:tc>
+      </w:tr>
+      <w:tr>
+        <w:tc>
+          <w:tcPr>
+					</w:tcPr>
+          <w:p>
+            <w:r>
+              <w:t>REC-3</w:t>
+            </w:r>
+          </w:p>
+        </w:tc>
+        <w:tc>
+          <w:tcPr>
+					</w:tcPr>
+          <w:p>
+            <w:r>
+              <w:t>SOL-ESC-RS-05001</w:t>
+            </w:r>
+          </w:p>
+        </w:tc>
+        <w:tc>
+          <w:tcPr>
+					</w:tcPr>
+          <w:p>
+            <w:r>
+              <w:t>OP R-00080</w:t>
+            </w:r>
+          </w:p>
+        </w:tc>
+      </w:tr>
+      <w:tr>
+        <w:tc>
+          <w:tcPr>
+					</w:tcPr>
+          <w:p>
+            <w:r>
+              <w:t>REC-4</w:t>
+            </w:r>
+          </w:p>
+        </w:tc>
+        <w:tc>
+          <w:tcPr>
+					</w:tcPr>
+          <w:p>
+            <w:r>
+              <w:t>SOL-ESC-RS-05001</w:t>
+            </w:r>
+          </w:p>
+        </w:tc>
+        <w:tc>
+          <w:tcPr>
+					</w:tcPr>
+          <w:p>
+            <w:r>
+              <w:t>DI R-00080</w:t>
+            </w:r>
+          </w:p>
+        </w:tc>
+      </w:tr>
+      <w:tr>
+        <w:tc>
+          <w:tcPr>
+					</w:tcPr>
+          <w:p>
+            <w:r>
+              <w:t>PROC-21</w:t>
+            </w:r>
+          </w:p>
+        </w:tc>
+        <w:tc>
+          <w:tcPr>
+					</w:tcPr>
+          <w:p>
+            <w:r>
+              <w:t>SOL-ESC-RS-05001</w:t>
+            </w:r>
+          </w:p>
+        </w:tc>
+        <w:tc>
+          <w:tcPr>
+					</w:tcPr>
+          <w:p>
+            <w:r>
+              <w:t>DI R-00140</w:t>
             </w:r>
           </w:p>
         </w:tc>
@@ -7027,6 +9876,12 @@
     <w:abstractNumId w:val="1"/>
   </w:num>
   <w:num w:numId="11">
+    <w:abstractNumId w:val="1"/>
+  </w:num>
+  <w:num w:numId="12">
+    <w:abstractNumId w:val="1"/>
+  </w:num>
+  <w:num w:numId="13">
     <w:abstractNumId w:val="1"/>
   </w:num>
 </w:numbering>

</xml_diff>